<commit_message>
[Microservices] Mac manager - update pom file and lib files
</commit_message>
<xml_diff>
--- a/services/mac_manager/doc/Alcor_MacManager_Doc_v2.docx
+++ b/services/mac_manager/doc/Alcor_MacManager_Doc_v2.docx
@@ -533,16 +533,34 @@
         </w:rPr>
         <w:t>route manager</w:t>
       </w:r>
-    </w:p>
-    <w:p>
-      <w:pPr>
-        <w:spacing w:before="240" w:after="120" w:line="240" w:lineRule="auto"/>
-        <w:outlineLvl w:val="2"/>
+      <w:r>
         <w:rPr>
           <w:rFonts w:ascii="Arial" w:hAnsi="Arial" w:cs="Arial"/>
-          <w:color w:val="0000BF"/>
-        </w:rPr>
-      </w:pPr>
+        </w:rPr>
+        <w:t>.</w:t>
+      </w:r>
+    </w:p>
+    <w:p>
+      <w:pPr>
+        <w:spacing w:after="0" w:line="240" w:lineRule="auto"/>
+        <w:rPr>
+          <w:rFonts w:ascii="Arial" w:hAnsi="Arial" w:cs="Arial"/>
+        </w:rPr>
+      </w:pPr>
+      <w:r>
+        <w:rPr>
+          <w:rFonts w:ascii="Arial" w:hAnsi="Arial" w:cs="Arial"/>
+        </w:rPr>
+        <w:t>(10) Concurrency control me</w:t>
+      </w:r>
+      <w:bookmarkStart w:id="0" w:name="_GoBack"/>
+      <w:bookmarkEnd w:id="0"/>
+      <w:r>
+        <w:rPr>
+          <w:rFonts w:ascii="Arial" w:hAnsi="Arial" w:cs="Arial"/>
+        </w:rPr>
+        <w:t>chanism should be provided to process multiple mac allocation requests.</w:t>
+      </w:r>
     </w:p>
     <w:p>
       <w:pPr>
@@ -630,18 +648,7 @@
           <w:sz w:val="24"/>
           <w:szCs w:val="24"/>
         </w:rPr>
-        <w:t>Verify</w:t>
-      </w:r>
-      <w:r>
-        <w:rPr>
-          <w:rFonts w:ascii="inherit" w:hAnsi="inherit"/>
-          <w:b/>
-          <w:bCs/>
-          <w:spacing w:val="-1"/>
-          <w:sz w:val="24"/>
-          <w:szCs w:val="24"/>
-        </w:rPr>
-        <w:t>)</w:t>
+        <w:t>Verify)</w:t>
       </w:r>
       <w:r>
         <w:rPr>
@@ -766,7 +773,6 @@
         </w:rPr>
         <w:t>/</w:t>
       </w:r>
-      <w:proofErr w:type="spellStart"/>
       <w:r>
         <w:rPr>
           <w:rFonts w:ascii="Courier New" w:hAnsi="Courier New" w:cs="Courier New"/>
@@ -783,9 +789,8 @@
           <w:szCs w:val="23"/>
           <w:shd w:val="clear" w:color="auto" w:fill="F7F7F8"/>
         </w:rPr>
-        <w:t>address</w:t>
-      </w:r>
-      <w:proofErr w:type="spellEnd"/>
+        <w:t>s</w:t>
+      </w:r>
       <w:r>
         <w:rPr>
           <w:rFonts w:ascii="Courier New" w:hAnsi="Courier New" w:cs="Courier New"/>
@@ -793,7 +798,16 @@
           <w:szCs w:val="23"/>
           <w:shd w:val="clear" w:color="auto" w:fill="F7F7F8"/>
         </w:rPr>
-        <w:t>/{mac}</w:t>
+        <w:t>/</w:t>
+      </w:r>
+      <w:r>
+        <w:rPr>
+          <w:rFonts w:ascii="Courier New" w:hAnsi="Courier New" w:cs="Courier New"/>
+          <w:sz w:val="23"/>
+          <w:szCs w:val="23"/>
+          <w:shd w:val="clear" w:color="auto" w:fill="F7F7F8"/>
+        </w:rPr>
+        <w:t>{mac}</w:t>
       </w:r>
     </w:p>
     <w:p>
@@ -950,8 +964,6 @@
         </w:rPr>
         <w:t>Example</w:t>
       </w:r>
-      <w:bookmarkStart w:id="0" w:name="_GoBack"/>
-      <w:bookmarkEnd w:id="0"/>
     </w:p>
     <w:p>
       <w:pPr>
@@ -1040,6 +1052,14 @@
           <w:sz w:val="19"/>
           <w:szCs w:val="19"/>
         </w:rPr>
+        <w:t>s</w:t>
+      </w:r>
+      <w:r>
+        <w:rPr>
+          <w:rFonts w:ascii="Courier New" w:hAnsi="Courier New" w:cs="Courier New"/>
+          <w:sz w:val="19"/>
+          <w:szCs w:val="19"/>
+        </w:rPr>
         <w:t>/</w:t>
       </w:r>
       <w:r>
@@ -4572,6 +4592,3241 @@
         </w:rPr>
         <w:t>}</w:t>
       </w:r>
+    </w:p>
+    <w:p>
+      <w:pPr>
+        <w:spacing w:before="100" w:beforeAutospacing="1" w:after="100" w:afterAutospacing="1" w:line="240" w:lineRule="auto"/>
+        <w:rPr>
+          <w:rFonts w:ascii="inherit" w:hAnsi="inherit"/>
+          <w:b/>
+          <w:bCs/>
+          <w:spacing w:val="-1"/>
+          <w:sz w:val="24"/>
+          <w:szCs w:val="24"/>
+        </w:rPr>
+      </w:pPr>
+    </w:p>
+    <w:p>
+      <w:pPr>
+        <w:spacing w:before="100" w:beforeAutospacing="1" w:after="100" w:afterAutospacing="1" w:line="240" w:lineRule="auto"/>
+        <w:rPr>
+          <w:rFonts w:ascii="inherit" w:hAnsi="inherit"/>
+          <w:spacing w:val="-2"/>
+          <w:sz w:val="24"/>
+          <w:szCs w:val="24"/>
+        </w:rPr>
+      </w:pPr>
+      <w:r>
+        <w:rPr>
+          <w:rFonts w:ascii="inherit" w:hAnsi="inherit"/>
+          <w:b/>
+          <w:bCs/>
+          <w:spacing w:val="-1"/>
+          <w:sz w:val="24"/>
+          <w:szCs w:val="24"/>
+        </w:rPr>
+        <w:t>(</w:t>
+      </w:r>
+      <w:r>
+        <w:rPr>
+          <w:rFonts w:ascii="inherit" w:hAnsi="inherit"/>
+          <w:b/>
+          <w:bCs/>
+          <w:spacing w:val="-1"/>
+          <w:sz w:val="24"/>
+          <w:szCs w:val="24"/>
+        </w:rPr>
+        <w:t>4</w:t>
+      </w:r>
+      <w:r>
+        <w:rPr>
+          <w:rFonts w:ascii="inherit" w:hAnsi="inherit"/>
+          <w:b/>
+          <w:bCs/>
+          <w:spacing w:val="-1"/>
+          <w:sz w:val="24"/>
+          <w:szCs w:val="24"/>
+        </w:rPr>
+        <w:t xml:space="preserve">) </w:t>
+      </w:r>
+      <w:r>
+        <w:rPr>
+          <w:rFonts w:ascii="inherit" w:hAnsi="inherit"/>
+          <w:b/>
+          <w:bCs/>
+          <w:spacing w:val="-1"/>
+          <w:sz w:val="24"/>
+          <w:szCs w:val="24"/>
+        </w:rPr>
+        <w:t>Create</w:t>
+      </w:r>
+      <w:r>
+        <w:rPr>
+          <w:rFonts w:ascii="inherit" w:hAnsi="inherit"/>
+          <w:b/>
+          <w:bCs/>
+          <w:spacing w:val="-1"/>
+          <w:sz w:val="24"/>
+          <w:szCs w:val="24"/>
+        </w:rPr>
+        <w:t xml:space="preserve"> Mac</w:t>
+      </w:r>
+      <w:r>
+        <w:rPr>
+          <w:rFonts w:ascii="inherit" w:hAnsi="inherit"/>
+          <w:b/>
+          <w:bCs/>
+          <w:spacing w:val="-1"/>
+          <w:sz w:val="24"/>
+          <w:szCs w:val="24"/>
+        </w:rPr>
+        <w:t xml:space="preserve"> </w:t>
+      </w:r>
+      <w:r>
+        <w:rPr>
+          <w:rFonts w:ascii="inherit" w:hAnsi="inherit"/>
+          <w:b/>
+          <w:bCs/>
+          <w:spacing w:val="-1"/>
+          <w:sz w:val="24"/>
+          <w:szCs w:val="24"/>
+        </w:rPr>
+        <w:t xml:space="preserve">Range </w:t>
+      </w:r>
+      <w:r>
+        <w:rPr>
+          <w:rFonts w:ascii="inherit" w:hAnsi="inherit"/>
+          <w:b/>
+          <w:bCs/>
+          <w:spacing w:val="-1"/>
+          <w:sz w:val="24"/>
+          <w:szCs w:val="24"/>
+        </w:rPr>
+        <w:t>By</w:t>
+      </w:r>
+      <w:r>
+        <w:rPr>
+          <w:rFonts w:ascii="inherit" w:hAnsi="inherit"/>
+          <w:b/>
+          <w:bCs/>
+          <w:spacing w:val="-1"/>
+          <w:sz w:val="24"/>
+          <w:szCs w:val="24"/>
+        </w:rPr>
+        <w:t xml:space="preserve"> VPC</w:t>
+      </w:r>
+      <w:r>
+        <w:rPr>
+          <w:rFonts w:ascii="inherit" w:hAnsi="inherit"/>
+          <w:b/>
+          <w:bCs/>
+          <w:spacing w:val="-1"/>
+          <w:sz w:val="24"/>
+          <w:szCs w:val="24"/>
+        </w:rPr>
+        <w:t xml:space="preserve"> </w:t>
+      </w:r>
+    </w:p>
+    <w:p>
+      <w:pPr>
+        <w:numPr>
+          <w:ilvl w:val="0"/>
+          <w:numId w:val="2"/>
+        </w:numPr>
+        <w:spacing w:after="150" w:line="240" w:lineRule="auto"/>
+        <w:ind w:left="360"/>
+        <w:rPr>
+          <w:rFonts w:ascii="inherit" w:hAnsi="inherit"/>
+          <w:spacing w:val="-2"/>
+          <w:sz w:val="24"/>
+          <w:szCs w:val="24"/>
+        </w:rPr>
+      </w:pPr>
+      <w:bookmarkStart w:id="2" w:name="_Hlk37115515"/>
+      <w:r>
+        <w:rPr>
+          <w:rFonts w:ascii="inherit" w:hAnsi="inherit"/>
+          <w:spacing w:val="-2"/>
+          <w:sz w:val="24"/>
+          <w:szCs w:val="24"/>
+        </w:rPr>
+        <w:t>Method: </w:t>
+      </w:r>
+      <w:r>
+        <w:rPr>
+          <w:rFonts w:ascii="Courier New" w:hAnsi="Courier New" w:cs="Courier New"/>
+          <w:sz w:val="23"/>
+          <w:szCs w:val="23"/>
+          <w:shd w:val="clear" w:color="auto" w:fill="F7F7F8"/>
+        </w:rPr>
+        <w:t>POST</w:t>
+      </w:r>
+    </w:p>
+    <w:p>
+      <w:pPr>
+        <w:numPr>
+          <w:ilvl w:val="0"/>
+          <w:numId w:val="2"/>
+        </w:numPr>
+        <w:spacing w:after="150" w:line="240" w:lineRule="auto"/>
+        <w:ind w:left="360"/>
+        <w:rPr>
+          <w:rFonts w:ascii="inherit" w:hAnsi="inherit"/>
+          <w:spacing w:val="-2"/>
+          <w:sz w:val="24"/>
+          <w:szCs w:val="24"/>
+        </w:rPr>
+      </w:pPr>
+      <w:r>
+        <w:rPr>
+          <w:rFonts w:ascii="inherit" w:hAnsi="inherit"/>
+          <w:spacing w:val="-2"/>
+          <w:sz w:val="24"/>
+          <w:szCs w:val="24"/>
+        </w:rPr>
+        <w:t>Request: </w:t>
+      </w:r>
+      <w:r>
+        <w:rPr>
+          <w:rFonts w:ascii="Courier New" w:hAnsi="Courier New" w:cs="Courier New"/>
+          <w:sz w:val="23"/>
+          <w:szCs w:val="23"/>
+          <w:shd w:val="clear" w:color="auto" w:fill="F7F7F8"/>
+        </w:rPr>
+        <w:t>/</w:t>
+      </w:r>
+      <w:r>
+        <w:rPr>
+          <w:rFonts w:ascii="Courier New" w:hAnsi="Courier New" w:cs="Courier New"/>
+          <w:sz w:val="23"/>
+          <w:szCs w:val="23"/>
+          <w:shd w:val="clear" w:color="auto" w:fill="F7F7F8"/>
+        </w:rPr>
+        <w:t>mac/range</w:t>
+      </w:r>
+    </w:p>
+    <w:p>
+      <w:pPr>
+        <w:numPr>
+          <w:ilvl w:val="0"/>
+          <w:numId w:val="2"/>
+        </w:numPr>
+        <w:spacing w:after="150" w:line="240" w:lineRule="auto"/>
+        <w:ind w:left="360"/>
+        <w:rPr>
+          <w:rFonts w:ascii="inherit" w:hAnsi="inherit"/>
+          <w:spacing w:val="-2"/>
+          <w:sz w:val="24"/>
+          <w:szCs w:val="24"/>
+        </w:rPr>
+      </w:pPr>
+      <w:r>
+        <w:rPr>
+          <w:rFonts w:ascii="inherit" w:hAnsi="inherit"/>
+          <w:spacing w:val="-2"/>
+          <w:sz w:val="24"/>
+          <w:szCs w:val="24"/>
+        </w:rPr>
+        <w:t>Request Parameter: </w:t>
+      </w:r>
+    </w:p>
+    <w:p>
+      <w:pPr>
+        <w:numPr>
+          <w:ilvl w:val="0"/>
+          <w:numId w:val="2"/>
+        </w:numPr>
+        <w:spacing w:after="150" w:line="240" w:lineRule="auto"/>
+        <w:ind w:left="360"/>
+        <w:rPr>
+          <w:rFonts w:ascii="inherit" w:hAnsi="inherit"/>
+          <w:spacing w:val="-2"/>
+          <w:sz w:val="24"/>
+          <w:szCs w:val="24"/>
+        </w:rPr>
+      </w:pPr>
+      <w:r>
+        <w:rPr>
+          <w:rFonts w:ascii="inherit" w:hAnsi="inherit"/>
+          <w:spacing w:val="-2"/>
+          <w:sz w:val="24"/>
+          <w:szCs w:val="24"/>
+        </w:rPr>
+        <w:t>Response: </w:t>
+      </w:r>
+      <w:r>
+        <w:rPr>
+          <w:rFonts w:ascii="Courier New" w:hAnsi="Courier New" w:cs="Courier New"/>
+          <w:sz w:val="23"/>
+          <w:szCs w:val="23"/>
+          <w:shd w:val="clear" w:color="auto" w:fill="F7F7F8"/>
+        </w:rPr>
+        <w:t xml:space="preserve"> mac range list of VPC</w:t>
+      </w:r>
+    </w:p>
+    <w:p>
+      <w:pPr>
+        <w:numPr>
+          <w:ilvl w:val="0"/>
+          <w:numId w:val="2"/>
+        </w:numPr>
+        <w:spacing w:after="150" w:line="240" w:lineRule="auto"/>
+        <w:ind w:left="360"/>
+        <w:rPr>
+          <w:rFonts w:ascii="inherit" w:hAnsi="inherit"/>
+          <w:spacing w:val="-2"/>
+          <w:sz w:val="24"/>
+          <w:szCs w:val="24"/>
+        </w:rPr>
+      </w:pPr>
+      <w:r>
+        <w:rPr>
+          <w:rFonts w:ascii="inherit" w:hAnsi="inherit"/>
+          <w:spacing w:val="-2"/>
+          <w:sz w:val="24"/>
+          <w:szCs w:val="24"/>
+        </w:rPr>
+        <w:t>Example</w:t>
+      </w:r>
+    </w:p>
+    <w:p>
+      <w:pPr>
+        <w:shd w:val="clear" w:color="auto" w:fill="F7F7F8"/>
+        <w:tabs>
+          <w:tab w:val="left" w:pos="916"/>
+          <w:tab w:val="left" w:pos="1832"/>
+          <w:tab w:val="left" w:pos="2748"/>
+          <w:tab w:val="left" w:pos="3664"/>
+          <w:tab w:val="left" w:pos="4580"/>
+          <w:tab w:val="left" w:pos="5496"/>
+          <w:tab w:val="left" w:pos="6412"/>
+          <w:tab w:val="left" w:pos="7328"/>
+          <w:tab w:val="left" w:pos="8244"/>
+          <w:tab w:val="left" w:pos="9160"/>
+          <w:tab w:val="left" w:pos="10076"/>
+          <w:tab w:val="left" w:pos="10992"/>
+          <w:tab w:val="left" w:pos="11908"/>
+          <w:tab w:val="left" w:pos="12824"/>
+          <w:tab w:val="left" w:pos="13740"/>
+          <w:tab w:val="left" w:pos="14656"/>
+        </w:tabs>
+        <w:spacing w:after="0" w:line="240" w:lineRule="auto"/>
+        <w:rPr>
+          <w:rFonts w:ascii="Courier New" w:hAnsi="Courier New" w:cs="Courier New"/>
+          <w:sz w:val="19"/>
+          <w:szCs w:val="19"/>
+        </w:rPr>
+      </w:pPr>
+      <w:r>
+        <w:rPr>
+          <w:rFonts w:ascii="Courier New" w:hAnsi="Courier New" w:cs="Courier New"/>
+          <w:sz w:val="19"/>
+          <w:szCs w:val="19"/>
+        </w:rPr>
+        <w:t>Request:</w:t>
+      </w:r>
+    </w:p>
+    <w:p>
+      <w:pPr>
+        <w:pStyle w:val="HTMLPreformatted"/>
+        <w:shd w:val="clear" w:color="auto" w:fill="F7F7F8"/>
+        <w:rPr>
+          <w:sz w:val="19"/>
+          <w:szCs w:val="19"/>
+        </w:rPr>
+      </w:pPr>
+      <w:r>
+        <w:rPr>
+          <w:sz w:val="19"/>
+          <w:szCs w:val="19"/>
+        </w:rPr>
+        <w:t>http://127.0.0.1:8080</w:t>
+      </w:r>
+      <w:r>
+        <w:rPr>
+          <w:sz w:val="19"/>
+          <w:szCs w:val="19"/>
+        </w:rPr>
+        <w:t>/mac</w:t>
+      </w:r>
+      <w:r>
+        <w:rPr>
+          <w:sz w:val="19"/>
+          <w:szCs w:val="19"/>
+        </w:rPr>
+        <w:t>/range</w:t>
+      </w:r>
+    </w:p>
+    <w:p>
+      <w:pPr>
+        <w:shd w:val="clear" w:color="auto" w:fill="F7F7F8"/>
+        <w:tabs>
+          <w:tab w:val="left" w:pos="916"/>
+          <w:tab w:val="left" w:pos="1832"/>
+          <w:tab w:val="left" w:pos="2748"/>
+          <w:tab w:val="left" w:pos="3664"/>
+          <w:tab w:val="left" w:pos="4580"/>
+          <w:tab w:val="left" w:pos="5496"/>
+          <w:tab w:val="left" w:pos="6412"/>
+          <w:tab w:val="left" w:pos="7328"/>
+          <w:tab w:val="left" w:pos="8244"/>
+          <w:tab w:val="left" w:pos="9160"/>
+          <w:tab w:val="left" w:pos="10076"/>
+          <w:tab w:val="left" w:pos="10992"/>
+          <w:tab w:val="left" w:pos="11908"/>
+          <w:tab w:val="left" w:pos="12824"/>
+          <w:tab w:val="left" w:pos="13740"/>
+          <w:tab w:val="left" w:pos="14656"/>
+        </w:tabs>
+        <w:spacing w:after="0" w:line="240" w:lineRule="auto"/>
+        <w:rPr>
+          <w:rFonts w:ascii="Courier New" w:hAnsi="Courier New" w:cs="Courier New"/>
+          <w:sz w:val="19"/>
+          <w:szCs w:val="19"/>
+        </w:rPr>
+      </w:pPr>
+    </w:p>
+    <w:p>
+      <w:pPr>
+        <w:shd w:val="clear" w:color="auto" w:fill="F7F7F8"/>
+        <w:tabs>
+          <w:tab w:val="left" w:pos="916"/>
+          <w:tab w:val="left" w:pos="1832"/>
+          <w:tab w:val="left" w:pos="2748"/>
+          <w:tab w:val="left" w:pos="3664"/>
+          <w:tab w:val="left" w:pos="4580"/>
+          <w:tab w:val="left" w:pos="5496"/>
+          <w:tab w:val="left" w:pos="6412"/>
+          <w:tab w:val="left" w:pos="7328"/>
+          <w:tab w:val="left" w:pos="8244"/>
+          <w:tab w:val="left" w:pos="9160"/>
+          <w:tab w:val="left" w:pos="10076"/>
+          <w:tab w:val="left" w:pos="10992"/>
+          <w:tab w:val="left" w:pos="11908"/>
+          <w:tab w:val="left" w:pos="12824"/>
+          <w:tab w:val="left" w:pos="13740"/>
+          <w:tab w:val="left" w:pos="14656"/>
+        </w:tabs>
+        <w:spacing w:after="0" w:line="240" w:lineRule="auto"/>
+        <w:rPr>
+          <w:rFonts w:ascii="Courier New" w:hAnsi="Courier New" w:cs="Courier New"/>
+          <w:sz w:val="19"/>
+          <w:szCs w:val="19"/>
+        </w:rPr>
+      </w:pPr>
+      <w:r>
+        <w:rPr>
+          <w:rFonts w:ascii="Courier New" w:hAnsi="Courier New" w:cs="Courier New"/>
+          <w:sz w:val="19"/>
+          <w:szCs w:val="19"/>
+        </w:rPr>
+        <w:t>Body:</w:t>
+      </w:r>
+    </w:p>
+    <w:p>
+      <w:pPr>
+        <w:shd w:val="clear" w:color="auto" w:fill="F7F7F8"/>
+        <w:tabs>
+          <w:tab w:val="left" w:pos="916"/>
+          <w:tab w:val="left" w:pos="1832"/>
+          <w:tab w:val="left" w:pos="2748"/>
+          <w:tab w:val="left" w:pos="3664"/>
+          <w:tab w:val="left" w:pos="4580"/>
+          <w:tab w:val="left" w:pos="5496"/>
+          <w:tab w:val="left" w:pos="6412"/>
+          <w:tab w:val="left" w:pos="7328"/>
+          <w:tab w:val="left" w:pos="8244"/>
+          <w:tab w:val="left" w:pos="9160"/>
+          <w:tab w:val="left" w:pos="10076"/>
+          <w:tab w:val="left" w:pos="10992"/>
+          <w:tab w:val="left" w:pos="11908"/>
+          <w:tab w:val="left" w:pos="12824"/>
+          <w:tab w:val="left" w:pos="13740"/>
+          <w:tab w:val="left" w:pos="14656"/>
+        </w:tabs>
+        <w:spacing w:after="0" w:line="240" w:lineRule="auto"/>
+        <w:rPr>
+          <w:rFonts w:ascii="Courier New" w:hAnsi="Courier New" w:cs="Courier New"/>
+          <w:sz w:val="19"/>
+          <w:szCs w:val="19"/>
+        </w:rPr>
+      </w:pPr>
+      <w:r>
+        <w:rPr>
+          <w:rFonts w:ascii="Courier New" w:hAnsi="Courier New" w:cs="Courier New"/>
+          <w:sz w:val="19"/>
+          <w:szCs w:val="19"/>
+        </w:rPr>
+        <w:t>{</w:t>
+      </w:r>
+    </w:p>
+    <w:p>
+      <w:pPr>
+        <w:shd w:val="clear" w:color="auto" w:fill="F7F7F8"/>
+        <w:tabs>
+          <w:tab w:val="left" w:pos="916"/>
+          <w:tab w:val="left" w:pos="1832"/>
+          <w:tab w:val="left" w:pos="2748"/>
+          <w:tab w:val="left" w:pos="3664"/>
+          <w:tab w:val="left" w:pos="4580"/>
+          <w:tab w:val="left" w:pos="5496"/>
+          <w:tab w:val="left" w:pos="6412"/>
+          <w:tab w:val="left" w:pos="7328"/>
+          <w:tab w:val="left" w:pos="8244"/>
+          <w:tab w:val="left" w:pos="9160"/>
+          <w:tab w:val="left" w:pos="10076"/>
+          <w:tab w:val="left" w:pos="10992"/>
+          <w:tab w:val="left" w:pos="11908"/>
+          <w:tab w:val="left" w:pos="12824"/>
+          <w:tab w:val="left" w:pos="13740"/>
+          <w:tab w:val="left" w:pos="14656"/>
+        </w:tabs>
+        <w:spacing w:after="0" w:line="240" w:lineRule="auto"/>
+        <w:rPr>
+          <w:rFonts w:ascii="Courier New" w:hAnsi="Courier New" w:cs="Courier New"/>
+          <w:sz w:val="19"/>
+          <w:szCs w:val="19"/>
+        </w:rPr>
+      </w:pPr>
+      <w:r>
+        <w:rPr>
+          <w:rFonts w:ascii="Courier New" w:hAnsi="Courier New" w:cs="Courier New"/>
+          <w:sz w:val="19"/>
+          <w:szCs w:val="19"/>
+        </w:rPr>
+        <w:t xml:space="preserve">  "</w:t>
+      </w:r>
+      <w:proofErr w:type="spellStart"/>
+      <w:r>
+        <w:rPr>
+          <w:rFonts w:ascii="Courier New" w:hAnsi="Courier New" w:cs="Courier New"/>
+          <w:sz w:val="19"/>
+          <w:szCs w:val="19"/>
+        </w:rPr>
+        <w:t>oui</w:t>
+      </w:r>
+      <w:r>
+        <w:rPr>
+          <w:rFonts w:ascii="Courier New" w:hAnsi="Courier New" w:cs="Courier New"/>
+          <w:sz w:val="19"/>
+          <w:szCs w:val="19"/>
+        </w:rPr>
+        <w:t>_state</w:t>
+      </w:r>
+      <w:proofErr w:type="spellEnd"/>
+      <w:r>
+        <w:rPr>
+          <w:rFonts w:ascii="Courier New" w:hAnsi="Courier New" w:cs="Courier New"/>
+          <w:sz w:val="19"/>
+          <w:szCs w:val="19"/>
+        </w:rPr>
+        <w:t>": {</w:t>
+      </w:r>
+    </w:p>
+    <w:p>
+      <w:pPr>
+        <w:shd w:val="clear" w:color="auto" w:fill="F7F7F8"/>
+        <w:tabs>
+          <w:tab w:val="left" w:pos="916"/>
+          <w:tab w:val="left" w:pos="1832"/>
+          <w:tab w:val="left" w:pos="2748"/>
+          <w:tab w:val="left" w:pos="3664"/>
+          <w:tab w:val="left" w:pos="4580"/>
+          <w:tab w:val="left" w:pos="5496"/>
+          <w:tab w:val="left" w:pos="6412"/>
+          <w:tab w:val="left" w:pos="7328"/>
+          <w:tab w:val="left" w:pos="8244"/>
+          <w:tab w:val="left" w:pos="9160"/>
+          <w:tab w:val="left" w:pos="10076"/>
+          <w:tab w:val="left" w:pos="10992"/>
+          <w:tab w:val="left" w:pos="11908"/>
+          <w:tab w:val="left" w:pos="12824"/>
+          <w:tab w:val="left" w:pos="13740"/>
+          <w:tab w:val="left" w:pos="14656"/>
+        </w:tabs>
+        <w:spacing w:after="0" w:line="240" w:lineRule="auto"/>
+        <w:rPr>
+          <w:rFonts w:ascii="Courier New" w:hAnsi="Courier New" w:cs="Courier New"/>
+          <w:sz w:val="19"/>
+          <w:szCs w:val="19"/>
+        </w:rPr>
+      </w:pPr>
+      <w:r>
+        <w:rPr>
+          <w:rFonts w:ascii="Courier New" w:hAnsi="Courier New" w:cs="Courier New"/>
+          <w:sz w:val="19"/>
+          <w:szCs w:val="19"/>
+        </w:rPr>
+        <w:t xml:space="preserve">    "</w:t>
+      </w:r>
+      <w:proofErr w:type="spellStart"/>
+      <w:r>
+        <w:rPr>
+          <w:rFonts w:ascii="Courier New" w:hAnsi="Courier New" w:cs="Courier New"/>
+          <w:sz w:val="19"/>
+          <w:szCs w:val="19"/>
+        </w:rPr>
+        <w:t>project_id</w:t>
+      </w:r>
+      <w:proofErr w:type="spellEnd"/>
+      <w:r>
+        <w:rPr>
+          <w:rFonts w:ascii="Courier New" w:hAnsi="Courier New" w:cs="Courier New"/>
+          <w:sz w:val="19"/>
+          <w:szCs w:val="19"/>
+        </w:rPr>
+        <w:t>": "3dda2801-d675-4688-a63f-dcda8d327f50",</w:t>
+      </w:r>
+    </w:p>
+    <w:p>
+      <w:pPr>
+        <w:shd w:val="clear" w:color="auto" w:fill="F7F7F8"/>
+        <w:tabs>
+          <w:tab w:val="left" w:pos="916"/>
+          <w:tab w:val="left" w:pos="1832"/>
+          <w:tab w:val="left" w:pos="2748"/>
+          <w:tab w:val="left" w:pos="3664"/>
+          <w:tab w:val="left" w:pos="4580"/>
+          <w:tab w:val="left" w:pos="5496"/>
+          <w:tab w:val="left" w:pos="6412"/>
+          <w:tab w:val="left" w:pos="7328"/>
+          <w:tab w:val="left" w:pos="8244"/>
+          <w:tab w:val="left" w:pos="9160"/>
+          <w:tab w:val="left" w:pos="10076"/>
+          <w:tab w:val="left" w:pos="10992"/>
+          <w:tab w:val="left" w:pos="11908"/>
+          <w:tab w:val="left" w:pos="12824"/>
+          <w:tab w:val="left" w:pos="13740"/>
+          <w:tab w:val="left" w:pos="14656"/>
+        </w:tabs>
+        <w:spacing w:after="0" w:line="240" w:lineRule="auto"/>
+        <w:rPr>
+          <w:rFonts w:ascii="Courier New" w:hAnsi="Courier New" w:cs="Courier New"/>
+          <w:sz w:val="19"/>
+          <w:szCs w:val="19"/>
+        </w:rPr>
+      </w:pPr>
+      <w:r>
+        <w:rPr>
+          <w:rFonts w:ascii="Courier New" w:hAnsi="Courier New" w:cs="Courier New"/>
+          <w:sz w:val="19"/>
+          <w:szCs w:val="19"/>
+        </w:rPr>
+        <w:t xml:space="preserve">    "</w:t>
+      </w:r>
+      <w:proofErr w:type="spellStart"/>
+      <w:r>
+        <w:rPr>
+          <w:rFonts w:ascii="Courier New" w:hAnsi="Courier New" w:cs="Courier New"/>
+          <w:sz w:val="19"/>
+          <w:szCs w:val="19"/>
+        </w:rPr>
+        <w:t>vpc_</w:t>
+      </w:r>
+      <w:r>
+        <w:rPr>
+          <w:rFonts w:ascii="Courier New" w:hAnsi="Courier New" w:cs="Courier New"/>
+          <w:sz w:val="19"/>
+          <w:szCs w:val="19"/>
+        </w:rPr>
+        <w:t>id</w:t>
+      </w:r>
+      <w:proofErr w:type="spellEnd"/>
+      <w:r>
+        <w:rPr>
+          <w:rFonts w:ascii="Courier New" w:hAnsi="Courier New" w:cs="Courier New"/>
+          <w:sz w:val="19"/>
+          <w:szCs w:val="19"/>
+        </w:rPr>
+        <w:t>": "9192a4d4-ffff-4ece-b3f0-8d36e3d88038",</w:t>
+      </w:r>
+    </w:p>
+    <w:p>
+      <w:pPr>
+        <w:shd w:val="clear" w:color="auto" w:fill="F7F7F8"/>
+        <w:tabs>
+          <w:tab w:val="left" w:pos="916"/>
+          <w:tab w:val="left" w:pos="1832"/>
+          <w:tab w:val="left" w:pos="2748"/>
+          <w:tab w:val="left" w:pos="3664"/>
+          <w:tab w:val="left" w:pos="4580"/>
+          <w:tab w:val="left" w:pos="5496"/>
+          <w:tab w:val="left" w:pos="6412"/>
+          <w:tab w:val="left" w:pos="7328"/>
+          <w:tab w:val="left" w:pos="8244"/>
+          <w:tab w:val="left" w:pos="9160"/>
+          <w:tab w:val="left" w:pos="10076"/>
+          <w:tab w:val="left" w:pos="10992"/>
+          <w:tab w:val="left" w:pos="11908"/>
+          <w:tab w:val="left" w:pos="12824"/>
+          <w:tab w:val="left" w:pos="13740"/>
+          <w:tab w:val="left" w:pos="14656"/>
+        </w:tabs>
+        <w:spacing w:after="0" w:line="240" w:lineRule="auto"/>
+        <w:rPr>
+          <w:rFonts w:ascii="Courier New" w:hAnsi="Courier New" w:cs="Courier New"/>
+          <w:sz w:val="19"/>
+          <w:szCs w:val="19"/>
+        </w:rPr>
+      </w:pPr>
+      <w:r>
+        <w:rPr>
+          <w:rFonts w:ascii="Courier New" w:hAnsi="Courier New" w:cs="Courier New"/>
+          <w:sz w:val="19"/>
+          <w:szCs w:val="19"/>
+        </w:rPr>
+        <w:t xml:space="preserve">    </w:t>
+      </w:r>
+      <w:r>
+        <w:rPr>
+          <w:rFonts w:ascii="Courier New" w:hAnsi="Courier New" w:cs="Courier New"/>
+          <w:sz w:val="19"/>
+          <w:szCs w:val="19"/>
+        </w:rPr>
+        <w:t>“</w:t>
+      </w:r>
+      <w:proofErr w:type="spellStart"/>
+      <w:r>
+        <w:rPr>
+          <w:rFonts w:ascii="Courier New" w:hAnsi="Courier New" w:cs="Courier New"/>
+          <w:sz w:val="19"/>
+          <w:szCs w:val="19"/>
+        </w:rPr>
+        <w:t>mac_range</w:t>
+      </w:r>
+      <w:proofErr w:type="spellEnd"/>
+      <w:r>
+        <w:rPr>
+          <w:rFonts w:ascii="Courier New" w:hAnsi="Courier New" w:cs="Courier New"/>
+          <w:sz w:val="19"/>
+          <w:szCs w:val="19"/>
+        </w:rPr>
+        <w:t xml:space="preserve">”: { </w:t>
+      </w:r>
+    </w:p>
+    <w:p>
+      <w:pPr>
+        <w:shd w:val="clear" w:color="auto" w:fill="F7F7F8"/>
+        <w:tabs>
+          <w:tab w:val="left" w:pos="916"/>
+          <w:tab w:val="left" w:pos="1832"/>
+          <w:tab w:val="left" w:pos="2748"/>
+          <w:tab w:val="left" w:pos="3664"/>
+          <w:tab w:val="left" w:pos="4580"/>
+          <w:tab w:val="left" w:pos="5496"/>
+          <w:tab w:val="left" w:pos="6412"/>
+          <w:tab w:val="left" w:pos="7328"/>
+          <w:tab w:val="left" w:pos="8244"/>
+          <w:tab w:val="left" w:pos="9160"/>
+          <w:tab w:val="left" w:pos="10076"/>
+          <w:tab w:val="left" w:pos="10992"/>
+          <w:tab w:val="left" w:pos="11908"/>
+          <w:tab w:val="left" w:pos="12824"/>
+          <w:tab w:val="left" w:pos="13740"/>
+          <w:tab w:val="left" w:pos="14656"/>
+        </w:tabs>
+        <w:spacing w:after="0" w:line="240" w:lineRule="auto"/>
+        <w:rPr>
+          <w:rFonts w:ascii="Courier New" w:hAnsi="Courier New" w:cs="Courier New"/>
+          <w:sz w:val="19"/>
+          <w:szCs w:val="19"/>
+        </w:rPr>
+      </w:pPr>
+      <w:r>
+        <w:rPr>
+          <w:rFonts w:ascii="Courier New" w:hAnsi="Courier New" w:cs="Courier New"/>
+          <w:sz w:val="19"/>
+          <w:szCs w:val="19"/>
+        </w:rPr>
+        <w:t xml:space="preserve">                   “from”: “</w:t>
+      </w:r>
+      <w:r>
+        <w:rPr>
+          <w:rFonts w:ascii="Courier New" w:hAnsi="Courier New" w:cs="Courier New"/>
+          <w:sz w:val="19"/>
+          <w:szCs w:val="19"/>
+        </w:rPr>
+        <w:t>00-14-2A-3</w:t>
+      </w:r>
+      <w:r>
+        <w:rPr>
+          <w:rFonts w:ascii="Courier New" w:hAnsi="Courier New" w:cs="Courier New"/>
+          <w:sz w:val="19"/>
+          <w:szCs w:val="19"/>
+        </w:rPr>
+        <w:t>B</w:t>
+      </w:r>
+      <w:r>
+        <w:rPr>
+          <w:rFonts w:ascii="Courier New" w:hAnsi="Courier New" w:cs="Courier New"/>
+          <w:sz w:val="19"/>
+          <w:szCs w:val="19"/>
+        </w:rPr>
+        <w:t>-47-</w:t>
+      </w:r>
+      <w:r>
+        <w:rPr>
+          <w:rFonts w:ascii="Courier New" w:hAnsi="Courier New" w:cs="Courier New"/>
+          <w:sz w:val="19"/>
+          <w:szCs w:val="19"/>
+        </w:rPr>
+        <w:t>00”,</w:t>
+      </w:r>
+    </w:p>
+    <w:p>
+      <w:pPr>
+        <w:shd w:val="clear" w:color="auto" w:fill="F7F7F8"/>
+        <w:tabs>
+          <w:tab w:val="left" w:pos="916"/>
+          <w:tab w:val="left" w:pos="1832"/>
+          <w:tab w:val="left" w:pos="2748"/>
+          <w:tab w:val="left" w:pos="3664"/>
+          <w:tab w:val="left" w:pos="4580"/>
+          <w:tab w:val="left" w:pos="5496"/>
+          <w:tab w:val="left" w:pos="6412"/>
+          <w:tab w:val="left" w:pos="7328"/>
+          <w:tab w:val="left" w:pos="8244"/>
+          <w:tab w:val="left" w:pos="9160"/>
+          <w:tab w:val="left" w:pos="10076"/>
+          <w:tab w:val="left" w:pos="10992"/>
+          <w:tab w:val="left" w:pos="11908"/>
+          <w:tab w:val="left" w:pos="12824"/>
+          <w:tab w:val="left" w:pos="13740"/>
+          <w:tab w:val="left" w:pos="14656"/>
+        </w:tabs>
+        <w:spacing w:after="0" w:line="240" w:lineRule="auto"/>
+        <w:rPr>
+          <w:rFonts w:ascii="Courier New" w:hAnsi="Courier New" w:cs="Courier New"/>
+          <w:sz w:val="19"/>
+          <w:szCs w:val="19"/>
+        </w:rPr>
+      </w:pPr>
+      <w:r>
+        <w:rPr>
+          <w:rFonts w:ascii="Courier New" w:hAnsi="Courier New" w:cs="Courier New"/>
+          <w:sz w:val="19"/>
+          <w:szCs w:val="19"/>
+        </w:rPr>
+        <w:t xml:space="preserve">                   “to”: “</w:t>
+      </w:r>
+      <w:r>
+        <w:rPr>
+          <w:rFonts w:ascii="Courier New" w:hAnsi="Courier New" w:cs="Courier New"/>
+          <w:sz w:val="19"/>
+          <w:szCs w:val="19"/>
+        </w:rPr>
+        <w:t>00-14-2A-3</w:t>
+      </w:r>
+      <w:r>
+        <w:rPr>
+          <w:rFonts w:ascii="Courier New" w:hAnsi="Courier New" w:cs="Courier New"/>
+          <w:sz w:val="19"/>
+          <w:szCs w:val="19"/>
+        </w:rPr>
+        <w:t>B</w:t>
+      </w:r>
+      <w:r>
+        <w:rPr>
+          <w:rFonts w:ascii="Courier New" w:hAnsi="Courier New" w:cs="Courier New"/>
+          <w:sz w:val="19"/>
+          <w:szCs w:val="19"/>
+        </w:rPr>
+        <w:t>-47-</w:t>
+      </w:r>
+      <w:r>
+        <w:rPr>
+          <w:rFonts w:ascii="Courier New" w:hAnsi="Courier New" w:cs="Courier New"/>
+          <w:sz w:val="19"/>
+          <w:szCs w:val="19"/>
+        </w:rPr>
+        <w:t>FF”}</w:t>
+      </w:r>
+    </w:p>
+    <w:p>
+      <w:pPr>
+        <w:shd w:val="clear" w:color="auto" w:fill="F7F7F8"/>
+        <w:tabs>
+          <w:tab w:val="left" w:pos="916"/>
+          <w:tab w:val="left" w:pos="1832"/>
+          <w:tab w:val="left" w:pos="2748"/>
+          <w:tab w:val="left" w:pos="3664"/>
+          <w:tab w:val="left" w:pos="4580"/>
+          <w:tab w:val="left" w:pos="5496"/>
+          <w:tab w:val="left" w:pos="6412"/>
+          <w:tab w:val="left" w:pos="7328"/>
+          <w:tab w:val="left" w:pos="8244"/>
+          <w:tab w:val="left" w:pos="9160"/>
+          <w:tab w:val="left" w:pos="10076"/>
+          <w:tab w:val="left" w:pos="10992"/>
+          <w:tab w:val="left" w:pos="11908"/>
+          <w:tab w:val="left" w:pos="12824"/>
+          <w:tab w:val="left" w:pos="13740"/>
+          <w:tab w:val="left" w:pos="14656"/>
+        </w:tabs>
+        <w:spacing w:after="0" w:line="240" w:lineRule="auto"/>
+        <w:rPr>
+          <w:rFonts w:ascii="Courier New" w:hAnsi="Courier New" w:cs="Courier New"/>
+          <w:sz w:val="19"/>
+          <w:szCs w:val="19"/>
+        </w:rPr>
+      </w:pPr>
+      <w:r>
+        <w:rPr>
+          <w:rFonts w:ascii="Courier New" w:hAnsi="Courier New" w:cs="Courier New"/>
+          <w:sz w:val="19"/>
+          <w:szCs w:val="19"/>
+        </w:rPr>
+        <w:t xml:space="preserve">   } </w:t>
+      </w:r>
+    </w:p>
+    <w:p>
+      <w:pPr>
+        <w:shd w:val="clear" w:color="auto" w:fill="F7F7F8"/>
+        <w:tabs>
+          <w:tab w:val="left" w:pos="916"/>
+          <w:tab w:val="left" w:pos="1832"/>
+          <w:tab w:val="left" w:pos="2748"/>
+          <w:tab w:val="left" w:pos="3664"/>
+          <w:tab w:val="left" w:pos="4580"/>
+          <w:tab w:val="left" w:pos="5496"/>
+          <w:tab w:val="left" w:pos="6412"/>
+          <w:tab w:val="left" w:pos="7328"/>
+          <w:tab w:val="left" w:pos="8244"/>
+          <w:tab w:val="left" w:pos="9160"/>
+          <w:tab w:val="left" w:pos="10076"/>
+          <w:tab w:val="left" w:pos="10992"/>
+          <w:tab w:val="left" w:pos="11908"/>
+          <w:tab w:val="left" w:pos="12824"/>
+          <w:tab w:val="left" w:pos="13740"/>
+          <w:tab w:val="left" w:pos="14656"/>
+        </w:tabs>
+        <w:spacing w:after="0" w:line="240" w:lineRule="auto"/>
+        <w:rPr>
+          <w:rFonts w:ascii="Courier New" w:hAnsi="Courier New" w:cs="Courier New"/>
+          <w:sz w:val="19"/>
+          <w:szCs w:val="19"/>
+        </w:rPr>
+      </w:pPr>
+      <w:r>
+        <w:rPr>
+          <w:rFonts w:ascii="Courier New" w:hAnsi="Courier New" w:cs="Courier New"/>
+          <w:sz w:val="19"/>
+          <w:szCs w:val="19"/>
+        </w:rPr>
+        <w:t>}</w:t>
+      </w:r>
+    </w:p>
+    <w:p>
+      <w:pPr>
+        <w:shd w:val="clear" w:color="auto" w:fill="F7F7F8"/>
+        <w:tabs>
+          <w:tab w:val="left" w:pos="916"/>
+          <w:tab w:val="left" w:pos="1832"/>
+          <w:tab w:val="left" w:pos="2748"/>
+          <w:tab w:val="left" w:pos="3664"/>
+          <w:tab w:val="left" w:pos="4580"/>
+          <w:tab w:val="left" w:pos="5496"/>
+          <w:tab w:val="left" w:pos="6412"/>
+          <w:tab w:val="left" w:pos="7328"/>
+          <w:tab w:val="left" w:pos="8244"/>
+          <w:tab w:val="left" w:pos="9160"/>
+          <w:tab w:val="left" w:pos="10076"/>
+          <w:tab w:val="left" w:pos="10992"/>
+          <w:tab w:val="left" w:pos="11908"/>
+          <w:tab w:val="left" w:pos="12824"/>
+          <w:tab w:val="left" w:pos="13740"/>
+          <w:tab w:val="left" w:pos="14656"/>
+        </w:tabs>
+        <w:spacing w:after="0" w:line="240" w:lineRule="auto"/>
+        <w:rPr>
+          <w:rFonts w:ascii="Courier New" w:hAnsi="Courier New" w:cs="Courier New"/>
+          <w:sz w:val="19"/>
+          <w:szCs w:val="19"/>
+        </w:rPr>
+      </w:pPr>
+    </w:p>
+    <w:p>
+      <w:pPr>
+        <w:shd w:val="clear" w:color="auto" w:fill="F7F7F8"/>
+        <w:tabs>
+          <w:tab w:val="left" w:pos="916"/>
+          <w:tab w:val="left" w:pos="1832"/>
+          <w:tab w:val="left" w:pos="2748"/>
+          <w:tab w:val="left" w:pos="3664"/>
+          <w:tab w:val="left" w:pos="4580"/>
+          <w:tab w:val="left" w:pos="5496"/>
+          <w:tab w:val="left" w:pos="6412"/>
+          <w:tab w:val="left" w:pos="7328"/>
+          <w:tab w:val="left" w:pos="8244"/>
+          <w:tab w:val="left" w:pos="9160"/>
+          <w:tab w:val="left" w:pos="10076"/>
+          <w:tab w:val="left" w:pos="10992"/>
+          <w:tab w:val="left" w:pos="11908"/>
+          <w:tab w:val="left" w:pos="12824"/>
+          <w:tab w:val="left" w:pos="13740"/>
+          <w:tab w:val="left" w:pos="14656"/>
+        </w:tabs>
+        <w:spacing w:after="0" w:line="240" w:lineRule="auto"/>
+        <w:rPr>
+          <w:rFonts w:ascii="Courier New" w:hAnsi="Courier New" w:cs="Courier New"/>
+          <w:sz w:val="19"/>
+          <w:szCs w:val="19"/>
+        </w:rPr>
+      </w:pPr>
+      <w:r>
+        <w:rPr>
+          <w:rFonts w:ascii="Courier New" w:hAnsi="Courier New" w:cs="Courier New"/>
+          <w:sz w:val="19"/>
+          <w:szCs w:val="19"/>
+        </w:rPr>
+        <w:t>Response:</w:t>
+      </w:r>
+    </w:p>
+    <w:p>
+      <w:pPr>
+        <w:shd w:val="clear" w:color="auto" w:fill="F7F7F8"/>
+        <w:tabs>
+          <w:tab w:val="left" w:pos="916"/>
+          <w:tab w:val="left" w:pos="1832"/>
+          <w:tab w:val="left" w:pos="2748"/>
+          <w:tab w:val="left" w:pos="3664"/>
+          <w:tab w:val="left" w:pos="4580"/>
+          <w:tab w:val="left" w:pos="5496"/>
+          <w:tab w:val="left" w:pos="6412"/>
+          <w:tab w:val="left" w:pos="7328"/>
+          <w:tab w:val="left" w:pos="8244"/>
+          <w:tab w:val="left" w:pos="9160"/>
+          <w:tab w:val="left" w:pos="10076"/>
+          <w:tab w:val="left" w:pos="10992"/>
+          <w:tab w:val="left" w:pos="11908"/>
+          <w:tab w:val="left" w:pos="12824"/>
+          <w:tab w:val="left" w:pos="13740"/>
+          <w:tab w:val="left" w:pos="14656"/>
+        </w:tabs>
+        <w:spacing w:after="0" w:line="240" w:lineRule="auto"/>
+        <w:rPr>
+          <w:rFonts w:ascii="Courier New" w:hAnsi="Courier New" w:cs="Courier New"/>
+          <w:sz w:val="19"/>
+          <w:szCs w:val="19"/>
+        </w:rPr>
+      </w:pPr>
+      <w:r>
+        <w:rPr>
+          <w:rFonts w:ascii="Courier New" w:hAnsi="Courier New" w:cs="Courier New"/>
+          <w:sz w:val="19"/>
+          <w:szCs w:val="19"/>
+        </w:rPr>
+        <w:t>{</w:t>
+      </w:r>
+    </w:p>
+    <w:p>
+      <w:pPr>
+        <w:shd w:val="clear" w:color="auto" w:fill="F7F7F8"/>
+        <w:tabs>
+          <w:tab w:val="left" w:pos="916"/>
+          <w:tab w:val="left" w:pos="1832"/>
+          <w:tab w:val="left" w:pos="2748"/>
+          <w:tab w:val="left" w:pos="3664"/>
+          <w:tab w:val="left" w:pos="4580"/>
+          <w:tab w:val="left" w:pos="5496"/>
+          <w:tab w:val="left" w:pos="6412"/>
+          <w:tab w:val="left" w:pos="7328"/>
+          <w:tab w:val="left" w:pos="8244"/>
+          <w:tab w:val="left" w:pos="9160"/>
+          <w:tab w:val="left" w:pos="10076"/>
+          <w:tab w:val="left" w:pos="10992"/>
+          <w:tab w:val="left" w:pos="11908"/>
+          <w:tab w:val="left" w:pos="12824"/>
+          <w:tab w:val="left" w:pos="13740"/>
+          <w:tab w:val="left" w:pos="14656"/>
+        </w:tabs>
+        <w:spacing w:after="0" w:line="240" w:lineRule="auto"/>
+        <w:rPr>
+          <w:rFonts w:ascii="Courier New" w:hAnsi="Courier New" w:cs="Courier New"/>
+          <w:sz w:val="19"/>
+          <w:szCs w:val="19"/>
+        </w:rPr>
+      </w:pPr>
+      <w:r>
+        <w:rPr>
+          <w:rFonts w:ascii="Courier New" w:hAnsi="Courier New" w:cs="Courier New"/>
+          <w:sz w:val="19"/>
+          <w:szCs w:val="19"/>
+        </w:rPr>
+        <w:t xml:space="preserve">  "</w:t>
+      </w:r>
+      <w:proofErr w:type="spellStart"/>
+      <w:r>
+        <w:rPr>
+          <w:rFonts w:ascii="Courier New" w:hAnsi="Courier New" w:cs="Courier New"/>
+          <w:sz w:val="19"/>
+          <w:szCs w:val="19"/>
+        </w:rPr>
+        <w:t>oui_state</w:t>
+      </w:r>
+      <w:proofErr w:type="spellEnd"/>
+      <w:r>
+        <w:rPr>
+          <w:rFonts w:ascii="Courier New" w:hAnsi="Courier New" w:cs="Courier New"/>
+          <w:sz w:val="19"/>
+          <w:szCs w:val="19"/>
+        </w:rPr>
+        <w:t>": {</w:t>
+      </w:r>
+    </w:p>
+    <w:p>
+      <w:pPr>
+        <w:shd w:val="clear" w:color="auto" w:fill="F7F7F8"/>
+        <w:tabs>
+          <w:tab w:val="left" w:pos="916"/>
+          <w:tab w:val="left" w:pos="1832"/>
+          <w:tab w:val="left" w:pos="2748"/>
+          <w:tab w:val="left" w:pos="3664"/>
+          <w:tab w:val="left" w:pos="4580"/>
+          <w:tab w:val="left" w:pos="5496"/>
+          <w:tab w:val="left" w:pos="6412"/>
+          <w:tab w:val="left" w:pos="7328"/>
+          <w:tab w:val="left" w:pos="8244"/>
+          <w:tab w:val="left" w:pos="9160"/>
+          <w:tab w:val="left" w:pos="10076"/>
+          <w:tab w:val="left" w:pos="10992"/>
+          <w:tab w:val="left" w:pos="11908"/>
+          <w:tab w:val="left" w:pos="12824"/>
+          <w:tab w:val="left" w:pos="13740"/>
+          <w:tab w:val="left" w:pos="14656"/>
+        </w:tabs>
+        <w:spacing w:after="0" w:line="240" w:lineRule="auto"/>
+        <w:rPr>
+          <w:rFonts w:ascii="Courier New" w:hAnsi="Courier New" w:cs="Courier New"/>
+          <w:sz w:val="19"/>
+          <w:szCs w:val="19"/>
+        </w:rPr>
+      </w:pPr>
+      <w:r>
+        <w:rPr>
+          <w:rFonts w:ascii="Courier New" w:hAnsi="Courier New" w:cs="Courier New"/>
+          <w:sz w:val="19"/>
+          <w:szCs w:val="19"/>
+        </w:rPr>
+        <w:t xml:space="preserve">    "</w:t>
+      </w:r>
+      <w:proofErr w:type="spellStart"/>
+      <w:r>
+        <w:rPr>
+          <w:rFonts w:ascii="Courier New" w:hAnsi="Courier New" w:cs="Courier New"/>
+          <w:sz w:val="19"/>
+          <w:szCs w:val="19"/>
+        </w:rPr>
+        <w:t>project_id</w:t>
+      </w:r>
+      <w:proofErr w:type="spellEnd"/>
+      <w:r>
+        <w:rPr>
+          <w:rFonts w:ascii="Courier New" w:hAnsi="Courier New" w:cs="Courier New"/>
+          <w:sz w:val="19"/>
+          <w:szCs w:val="19"/>
+        </w:rPr>
+        <w:t>": "3dda2801-d675-4688-a63f-dcda8d327f50",</w:t>
+      </w:r>
+    </w:p>
+    <w:p>
+      <w:pPr>
+        <w:shd w:val="clear" w:color="auto" w:fill="F7F7F8"/>
+        <w:tabs>
+          <w:tab w:val="left" w:pos="916"/>
+          <w:tab w:val="left" w:pos="1832"/>
+          <w:tab w:val="left" w:pos="2748"/>
+          <w:tab w:val="left" w:pos="3664"/>
+          <w:tab w:val="left" w:pos="4580"/>
+          <w:tab w:val="left" w:pos="5496"/>
+          <w:tab w:val="left" w:pos="6412"/>
+          <w:tab w:val="left" w:pos="7328"/>
+          <w:tab w:val="left" w:pos="8244"/>
+          <w:tab w:val="left" w:pos="9160"/>
+          <w:tab w:val="left" w:pos="10076"/>
+          <w:tab w:val="left" w:pos="10992"/>
+          <w:tab w:val="left" w:pos="11908"/>
+          <w:tab w:val="left" w:pos="12824"/>
+          <w:tab w:val="left" w:pos="13740"/>
+          <w:tab w:val="left" w:pos="14656"/>
+        </w:tabs>
+        <w:spacing w:after="0" w:line="240" w:lineRule="auto"/>
+        <w:rPr>
+          <w:rFonts w:ascii="Courier New" w:hAnsi="Courier New" w:cs="Courier New"/>
+          <w:sz w:val="19"/>
+          <w:szCs w:val="19"/>
+        </w:rPr>
+      </w:pPr>
+      <w:r>
+        <w:rPr>
+          <w:rFonts w:ascii="Courier New" w:hAnsi="Courier New" w:cs="Courier New"/>
+          <w:sz w:val="19"/>
+          <w:szCs w:val="19"/>
+        </w:rPr>
+        <w:t xml:space="preserve">    "</w:t>
+      </w:r>
+      <w:proofErr w:type="spellStart"/>
+      <w:r>
+        <w:rPr>
+          <w:rFonts w:ascii="Courier New" w:hAnsi="Courier New" w:cs="Courier New"/>
+          <w:sz w:val="19"/>
+          <w:szCs w:val="19"/>
+        </w:rPr>
+        <w:t>vpc_</w:t>
+      </w:r>
+      <w:r>
+        <w:rPr>
+          <w:rFonts w:ascii="Courier New" w:hAnsi="Courier New" w:cs="Courier New"/>
+          <w:sz w:val="19"/>
+          <w:szCs w:val="19"/>
+        </w:rPr>
+        <w:t>id</w:t>
+      </w:r>
+      <w:proofErr w:type="spellEnd"/>
+      <w:r>
+        <w:rPr>
+          <w:rFonts w:ascii="Courier New" w:hAnsi="Courier New" w:cs="Courier New"/>
+          <w:sz w:val="19"/>
+          <w:szCs w:val="19"/>
+        </w:rPr>
+        <w:t>": "9192a4d4-ffff-4ece-b3f0-8d36e3d88038",</w:t>
+      </w:r>
+    </w:p>
+    <w:p>
+      <w:pPr>
+        <w:shd w:val="clear" w:color="auto" w:fill="F7F7F8"/>
+        <w:tabs>
+          <w:tab w:val="left" w:pos="916"/>
+          <w:tab w:val="left" w:pos="1832"/>
+          <w:tab w:val="left" w:pos="2748"/>
+          <w:tab w:val="left" w:pos="3664"/>
+          <w:tab w:val="left" w:pos="4580"/>
+          <w:tab w:val="left" w:pos="5496"/>
+          <w:tab w:val="left" w:pos="6412"/>
+          <w:tab w:val="left" w:pos="7328"/>
+          <w:tab w:val="left" w:pos="8244"/>
+          <w:tab w:val="left" w:pos="9160"/>
+          <w:tab w:val="left" w:pos="10076"/>
+          <w:tab w:val="left" w:pos="10992"/>
+          <w:tab w:val="left" w:pos="11908"/>
+          <w:tab w:val="left" w:pos="12824"/>
+          <w:tab w:val="left" w:pos="13740"/>
+          <w:tab w:val="left" w:pos="14656"/>
+        </w:tabs>
+        <w:spacing w:after="0" w:line="240" w:lineRule="auto"/>
+        <w:rPr>
+          <w:rFonts w:ascii="Courier New" w:hAnsi="Courier New" w:cs="Courier New"/>
+          <w:sz w:val="19"/>
+          <w:szCs w:val="19"/>
+        </w:rPr>
+      </w:pPr>
+      <w:r>
+        <w:rPr>
+          <w:rFonts w:ascii="Courier New" w:hAnsi="Courier New" w:cs="Courier New"/>
+          <w:sz w:val="19"/>
+          <w:szCs w:val="19"/>
+        </w:rPr>
+        <w:t xml:space="preserve">    </w:t>
+      </w:r>
+      <w:r>
+        <w:rPr>
+          <w:rFonts w:ascii="Courier New" w:hAnsi="Courier New" w:cs="Courier New"/>
+          <w:sz w:val="19"/>
+          <w:szCs w:val="19"/>
+        </w:rPr>
+        <w:t>“</w:t>
+      </w:r>
+      <w:proofErr w:type="spellStart"/>
+      <w:r>
+        <w:rPr>
+          <w:rFonts w:ascii="Courier New" w:hAnsi="Courier New" w:cs="Courier New"/>
+          <w:sz w:val="19"/>
+          <w:szCs w:val="19"/>
+        </w:rPr>
+        <w:t>mac_range</w:t>
+      </w:r>
+      <w:proofErr w:type="spellEnd"/>
+      <w:r>
+        <w:rPr>
+          <w:rFonts w:ascii="Courier New" w:hAnsi="Courier New" w:cs="Courier New"/>
+          <w:sz w:val="19"/>
+          <w:szCs w:val="19"/>
+        </w:rPr>
+        <w:t xml:space="preserve">”: </w:t>
+      </w:r>
+      <w:r>
+        <w:rPr>
+          <w:rFonts w:ascii="Courier New" w:hAnsi="Courier New" w:cs="Courier New"/>
+          <w:sz w:val="19"/>
+          <w:szCs w:val="19"/>
+        </w:rPr>
+        <w:t>[</w:t>
+      </w:r>
+      <w:r>
+        <w:rPr>
+          <w:rFonts w:ascii="Courier New" w:hAnsi="Courier New" w:cs="Courier New"/>
+          <w:sz w:val="19"/>
+          <w:szCs w:val="19"/>
+        </w:rPr>
+        <w:t xml:space="preserve">{ </w:t>
+      </w:r>
+    </w:p>
+    <w:p>
+      <w:pPr>
+        <w:shd w:val="clear" w:color="auto" w:fill="F7F7F8"/>
+        <w:tabs>
+          <w:tab w:val="left" w:pos="916"/>
+          <w:tab w:val="left" w:pos="1832"/>
+          <w:tab w:val="left" w:pos="2748"/>
+          <w:tab w:val="left" w:pos="3664"/>
+          <w:tab w:val="left" w:pos="4580"/>
+          <w:tab w:val="left" w:pos="5496"/>
+          <w:tab w:val="left" w:pos="6412"/>
+          <w:tab w:val="left" w:pos="7328"/>
+          <w:tab w:val="left" w:pos="8244"/>
+          <w:tab w:val="left" w:pos="9160"/>
+          <w:tab w:val="left" w:pos="10076"/>
+          <w:tab w:val="left" w:pos="10992"/>
+          <w:tab w:val="left" w:pos="11908"/>
+          <w:tab w:val="left" w:pos="12824"/>
+          <w:tab w:val="left" w:pos="13740"/>
+          <w:tab w:val="left" w:pos="14656"/>
+        </w:tabs>
+        <w:spacing w:after="0" w:line="240" w:lineRule="auto"/>
+        <w:rPr>
+          <w:rFonts w:ascii="Courier New" w:hAnsi="Courier New" w:cs="Courier New"/>
+          <w:sz w:val="19"/>
+          <w:szCs w:val="19"/>
+        </w:rPr>
+      </w:pPr>
+      <w:r>
+        <w:rPr>
+          <w:rFonts w:ascii="Courier New" w:hAnsi="Courier New" w:cs="Courier New"/>
+          <w:sz w:val="19"/>
+          <w:szCs w:val="19"/>
+        </w:rPr>
+        <w:t xml:space="preserve">                   “from”: “</w:t>
+      </w:r>
+      <w:r>
+        <w:rPr>
+          <w:rFonts w:ascii="Courier New" w:hAnsi="Courier New" w:cs="Courier New"/>
+          <w:sz w:val="19"/>
+          <w:szCs w:val="19"/>
+        </w:rPr>
+        <w:t>00-14-2A-3</w:t>
+      </w:r>
+      <w:r>
+        <w:rPr>
+          <w:rFonts w:ascii="Courier New" w:hAnsi="Courier New" w:cs="Courier New"/>
+          <w:sz w:val="19"/>
+          <w:szCs w:val="19"/>
+        </w:rPr>
+        <w:t>B</w:t>
+      </w:r>
+      <w:r>
+        <w:rPr>
+          <w:rFonts w:ascii="Courier New" w:hAnsi="Courier New" w:cs="Courier New"/>
+          <w:sz w:val="19"/>
+          <w:szCs w:val="19"/>
+        </w:rPr>
+        <w:t>-47-</w:t>
+      </w:r>
+      <w:r>
+        <w:rPr>
+          <w:rFonts w:ascii="Courier New" w:hAnsi="Courier New" w:cs="Courier New"/>
+          <w:sz w:val="19"/>
+          <w:szCs w:val="19"/>
+        </w:rPr>
+        <w:t>00”,</w:t>
+      </w:r>
+    </w:p>
+    <w:p>
+      <w:pPr>
+        <w:shd w:val="clear" w:color="auto" w:fill="F7F7F8"/>
+        <w:tabs>
+          <w:tab w:val="left" w:pos="916"/>
+          <w:tab w:val="left" w:pos="1832"/>
+          <w:tab w:val="left" w:pos="2748"/>
+          <w:tab w:val="left" w:pos="3664"/>
+          <w:tab w:val="left" w:pos="4580"/>
+          <w:tab w:val="left" w:pos="5496"/>
+          <w:tab w:val="left" w:pos="6412"/>
+          <w:tab w:val="left" w:pos="7328"/>
+          <w:tab w:val="left" w:pos="8244"/>
+          <w:tab w:val="left" w:pos="9160"/>
+          <w:tab w:val="left" w:pos="10076"/>
+          <w:tab w:val="left" w:pos="10992"/>
+          <w:tab w:val="left" w:pos="11908"/>
+          <w:tab w:val="left" w:pos="12824"/>
+          <w:tab w:val="left" w:pos="13740"/>
+          <w:tab w:val="left" w:pos="14656"/>
+        </w:tabs>
+        <w:spacing w:after="0" w:line="240" w:lineRule="auto"/>
+        <w:rPr>
+          <w:rFonts w:ascii="Courier New" w:hAnsi="Courier New" w:cs="Courier New"/>
+          <w:sz w:val="19"/>
+          <w:szCs w:val="19"/>
+        </w:rPr>
+      </w:pPr>
+      <w:r>
+        <w:rPr>
+          <w:rFonts w:ascii="Courier New" w:hAnsi="Courier New" w:cs="Courier New"/>
+          <w:sz w:val="19"/>
+          <w:szCs w:val="19"/>
+        </w:rPr>
+        <w:t xml:space="preserve">                   “to”: “</w:t>
+      </w:r>
+      <w:r>
+        <w:rPr>
+          <w:rFonts w:ascii="Courier New" w:hAnsi="Courier New" w:cs="Courier New"/>
+          <w:sz w:val="19"/>
+          <w:szCs w:val="19"/>
+        </w:rPr>
+        <w:t>00-14-2A-3</w:t>
+      </w:r>
+      <w:r>
+        <w:rPr>
+          <w:rFonts w:ascii="Courier New" w:hAnsi="Courier New" w:cs="Courier New"/>
+          <w:sz w:val="19"/>
+          <w:szCs w:val="19"/>
+        </w:rPr>
+        <w:t>B</w:t>
+      </w:r>
+      <w:r>
+        <w:rPr>
+          <w:rFonts w:ascii="Courier New" w:hAnsi="Courier New" w:cs="Courier New"/>
+          <w:sz w:val="19"/>
+          <w:szCs w:val="19"/>
+        </w:rPr>
+        <w:t>-47-</w:t>
+      </w:r>
+      <w:r>
+        <w:rPr>
+          <w:rFonts w:ascii="Courier New" w:hAnsi="Courier New" w:cs="Courier New"/>
+          <w:sz w:val="19"/>
+          <w:szCs w:val="19"/>
+        </w:rPr>
+        <w:t>FF”}</w:t>
+      </w:r>
+      <w:r>
+        <w:rPr>
+          <w:rFonts w:ascii="Courier New" w:hAnsi="Courier New" w:cs="Courier New"/>
+          <w:sz w:val="19"/>
+          <w:szCs w:val="19"/>
+        </w:rPr>
+        <w:t>,</w:t>
+      </w:r>
+    </w:p>
+    <w:p>
+      <w:pPr>
+        <w:shd w:val="clear" w:color="auto" w:fill="F7F7F8"/>
+        <w:tabs>
+          <w:tab w:val="left" w:pos="916"/>
+          <w:tab w:val="left" w:pos="1832"/>
+          <w:tab w:val="left" w:pos="2748"/>
+          <w:tab w:val="left" w:pos="3664"/>
+          <w:tab w:val="left" w:pos="4580"/>
+          <w:tab w:val="left" w:pos="5496"/>
+          <w:tab w:val="left" w:pos="6412"/>
+          <w:tab w:val="left" w:pos="7328"/>
+          <w:tab w:val="left" w:pos="8244"/>
+          <w:tab w:val="left" w:pos="9160"/>
+          <w:tab w:val="left" w:pos="10076"/>
+          <w:tab w:val="left" w:pos="10992"/>
+          <w:tab w:val="left" w:pos="11908"/>
+          <w:tab w:val="left" w:pos="12824"/>
+          <w:tab w:val="left" w:pos="13740"/>
+          <w:tab w:val="left" w:pos="14656"/>
+        </w:tabs>
+        <w:spacing w:after="0" w:line="240" w:lineRule="auto"/>
+        <w:rPr>
+          <w:rFonts w:ascii="Courier New" w:hAnsi="Courier New" w:cs="Courier New"/>
+          <w:sz w:val="19"/>
+          <w:szCs w:val="19"/>
+        </w:rPr>
+      </w:pPr>
+      <w:r>
+        <w:rPr>
+          <w:rFonts w:ascii="Courier New" w:hAnsi="Courier New" w:cs="Courier New"/>
+          <w:sz w:val="19"/>
+          <w:szCs w:val="19"/>
+        </w:rPr>
+        <w:tab/>
+      </w:r>
+      <w:r>
+        <w:rPr>
+          <w:rFonts w:ascii="Courier New" w:hAnsi="Courier New" w:cs="Courier New"/>
+          <w:sz w:val="19"/>
+          <w:szCs w:val="19"/>
+        </w:rPr>
+        <w:tab/>
+        <w:t xml:space="preserve">  </w:t>
+      </w:r>
+      <w:r>
+        <w:rPr>
+          <w:rFonts w:ascii="Courier New" w:hAnsi="Courier New" w:cs="Courier New"/>
+          <w:sz w:val="19"/>
+          <w:szCs w:val="19"/>
+        </w:rPr>
+        <w:t xml:space="preserve">{ </w:t>
+      </w:r>
+    </w:p>
+    <w:p>
+      <w:pPr>
+        <w:shd w:val="clear" w:color="auto" w:fill="F7F7F8"/>
+        <w:tabs>
+          <w:tab w:val="left" w:pos="916"/>
+          <w:tab w:val="left" w:pos="1832"/>
+          <w:tab w:val="left" w:pos="2748"/>
+          <w:tab w:val="left" w:pos="3664"/>
+          <w:tab w:val="left" w:pos="4580"/>
+          <w:tab w:val="left" w:pos="5496"/>
+          <w:tab w:val="left" w:pos="6412"/>
+          <w:tab w:val="left" w:pos="7328"/>
+          <w:tab w:val="left" w:pos="8244"/>
+          <w:tab w:val="left" w:pos="9160"/>
+          <w:tab w:val="left" w:pos="10076"/>
+          <w:tab w:val="left" w:pos="10992"/>
+          <w:tab w:val="left" w:pos="11908"/>
+          <w:tab w:val="left" w:pos="12824"/>
+          <w:tab w:val="left" w:pos="13740"/>
+          <w:tab w:val="left" w:pos="14656"/>
+        </w:tabs>
+        <w:spacing w:after="0" w:line="240" w:lineRule="auto"/>
+        <w:rPr>
+          <w:rFonts w:ascii="Courier New" w:hAnsi="Courier New" w:cs="Courier New"/>
+          <w:sz w:val="19"/>
+          <w:szCs w:val="19"/>
+        </w:rPr>
+      </w:pPr>
+      <w:r>
+        <w:rPr>
+          <w:rFonts w:ascii="Courier New" w:hAnsi="Courier New" w:cs="Courier New"/>
+          <w:sz w:val="19"/>
+          <w:szCs w:val="19"/>
+        </w:rPr>
+        <w:t xml:space="preserve">                   “from”: “</w:t>
+      </w:r>
+      <w:r>
+        <w:rPr>
+          <w:rFonts w:ascii="Courier New" w:hAnsi="Courier New" w:cs="Courier New"/>
+          <w:sz w:val="19"/>
+          <w:szCs w:val="19"/>
+        </w:rPr>
+        <w:t>00-14-2A-3</w:t>
+      </w:r>
+      <w:r>
+        <w:rPr>
+          <w:rFonts w:ascii="Courier New" w:hAnsi="Courier New" w:cs="Courier New"/>
+          <w:sz w:val="19"/>
+          <w:szCs w:val="19"/>
+        </w:rPr>
+        <w:t>B</w:t>
+      </w:r>
+      <w:r>
+        <w:rPr>
+          <w:rFonts w:ascii="Courier New" w:hAnsi="Courier New" w:cs="Courier New"/>
+          <w:sz w:val="19"/>
+          <w:szCs w:val="19"/>
+        </w:rPr>
+        <w:t>-</w:t>
+      </w:r>
+      <w:r>
+        <w:rPr>
+          <w:rFonts w:ascii="Courier New" w:hAnsi="Courier New" w:cs="Courier New"/>
+          <w:sz w:val="19"/>
+          <w:szCs w:val="19"/>
+        </w:rPr>
+        <w:t>50</w:t>
+      </w:r>
+      <w:r>
+        <w:rPr>
+          <w:rFonts w:ascii="Courier New" w:hAnsi="Courier New" w:cs="Courier New"/>
+          <w:sz w:val="19"/>
+          <w:szCs w:val="19"/>
+        </w:rPr>
+        <w:t>-</w:t>
+      </w:r>
+      <w:r>
+        <w:rPr>
+          <w:rFonts w:ascii="Courier New" w:hAnsi="Courier New" w:cs="Courier New"/>
+          <w:sz w:val="19"/>
+          <w:szCs w:val="19"/>
+        </w:rPr>
+        <w:t>00”,</w:t>
+      </w:r>
+    </w:p>
+    <w:p>
+      <w:pPr>
+        <w:shd w:val="clear" w:color="auto" w:fill="F7F7F8"/>
+        <w:tabs>
+          <w:tab w:val="left" w:pos="916"/>
+          <w:tab w:val="left" w:pos="1832"/>
+          <w:tab w:val="left" w:pos="2748"/>
+          <w:tab w:val="left" w:pos="3664"/>
+          <w:tab w:val="left" w:pos="4580"/>
+          <w:tab w:val="left" w:pos="5496"/>
+          <w:tab w:val="left" w:pos="6412"/>
+          <w:tab w:val="left" w:pos="7328"/>
+          <w:tab w:val="left" w:pos="8244"/>
+          <w:tab w:val="left" w:pos="9160"/>
+          <w:tab w:val="left" w:pos="10076"/>
+          <w:tab w:val="left" w:pos="10992"/>
+          <w:tab w:val="left" w:pos="11908"/>
+          <w:tab w:val="left" w:pos="12824"/>
+          <w:tab w:val="left" w:pos="13740"/>
+          <w:tab w:val="left" w:pos="14656"/>
+        </w:tabs>
+        <w:spacing w:after="0" w:line="240" w:lineRule="auto"/>
+        <w:rPr>
+          <w:rFonts w:ascii="Courier New" w:hAnsi="Courier New" w:cs="Courier New"/>
+          <w:sz w:val="19"/>
+          <w:szCs w:val="19"/>
+        </w:rPr>
+      </w:pPr>
+      <w:r>
+        <w:rPr>
+          <w:rFonts w:ascii="Courier New" w:hAnsi="Courier New" w:cs="Courier New"/>
+          <w:sz w:val="19"/>
+          <w:szCs w:val="19"/>
+        </w:rPr>
+        <w:t xml:space="preserve">                   “to”: “</w:t>
+      </w:r>
+      <w:r>
+        <w:rPr>
+          <w:rFonts w:ascii="Courier New" w:hAnsi="Courier New" w:cs="Courier New"/>
+          <w:sz w:val="19"/>
+          <w:szCs w:val="19"/>
+        </w:rPr>
+        <w:t>00-14-2A-3</w:t>
+      </w:r>
+      <w:r>
+        <w:rPr>
+          <w:rFonts w:ascii="Courier New" w:hAnsi="Courier New" w:cs="Courier New"/>
+          <w:sz w:val="19"/>
+          <w:szCs w:val="19"/>
+        </w:rPr>
+        <w:t>B</w:t>
+      </w:r>
+      <w:r>
+        <w:rPr>
+          <w:rFonts w:ascii="Courier New" w:hAnsi="Courier New" w:cs="Courier New"/>
+          <w:sz w:val="19"/>
+          <w:szCs w:val="19"/>
+        </w:rPr>
+        <w:t>-</w:t>
+      </w:r>
+      <w:r>
+        <w:rPr>
+          <w:rFonts w:ascii="Courier New" w:hAnsi="Courier New" w:cs="Courier New"/>
+          <w:sz w:val="19"/>
+          <w:szCs w:val="19"/>
+        </w:rPr>
+        <w:t>50</w:t>
+      </w:r>
+      <w:r>
+        <w:rPr>
+          <w:rFonts w:ascii="Courier New" w:hAnsi="Courier New" w:cs="Courier New"/>
+          <w:sz w:val="19"/>
+          <w:szCs w:val="19"/>
+        </w:rPr>
+        <w:t>-</w:t>
+      </w:r>
+      <w:r>
+        <w:rPr>
+          <w:rFonts w:ascii="Courier New" w:hAnsi="Courier New" w:cs="Courier New"/>
+          <w:sz w:val="19"/>
+          <w:szCs w:val="19"/>
+        </w:rPr>
+        <w:t>FF”}</w:t>
+      </w:r>
+    </w:p>
+    <w:p>
+      <w:pPr>
+        <w:shd w:val="clear" w:color="auto" w:fill="F7F7F8"/>
+        <w:tabs>
+          <w:tab w:val="left" w:pos="916"/>
+          <w:tab w:val="left" w:pos="1832"/>
+          <w:tab w:val="left" w:pos="2748"/>
+          <w:tab w:val="left" w:pos="3664"/>
+          <w:tab w:val="left" w:pos="4580"/>
+          <w:tab w:val="left" w:pos="5496"/>
+          <w:tab w:val="left" w:pos="6412"/>
+          <w:tab w:val="left" w:pos="7328"/>
+          <w:tab w:val="left" w:pos="8244"/>
+          <w:tab w:val="left" w:pos="9160"/>
+          <w:tab w:val="left" w:pos="10076"/>
+          <w:tab w:val="left" w:pos="10992"/>
+          <w:tab w:val="left" w:pos="11908"/>
+          <w:tab w:val="left" w:pos="12824"/>
+          <w:tab w:val="left" w:pos="13740"/>
+          <w:tab w:val="left" w:pos="14656"/>
+        </w:tabs>
+        <w:spacing w:after="0" w:line="240" w:lineRule="auto"/>
+        <w:rPr>
+          <w:rFonts w:ascii="Courier New" w:hAnsi="Courier New" w:cs="Courier New"/>
+          <w:sz w:val="19"/>
+          <w:szCs w:val="19"/>
+        </w:rPr>
+      </w:pPr>
+      <w:r>
+        <w:rPr>
+          <w:rFonts w:ascii="Courier New" w:hAnsi="Courier New" w:cs="Courier New"/>
+          <w:sz w:val="19"/>
+          <w:szCs w:val="19"/>
+        </w:rPr>
+        <w:t xml:space="preserve">                 ]</w:t>
+      </w:r>
+    </w:p>
+    <w:p>
+      <w:pPr>
+        <w:shd w:val="clear" w:color="auto" w:fill="F7F7F8"/>
+        <w:tabs>
+          <w:tab w:val="left" w:pos="916"/>
+          <w:tab w:val="left" w:pos="1832"/>
+          <w:tab w:val="left" w:pos="2748"/>
+          <w:tab w:val="left" w:pos="3664"/>
+          <w:tab w:val="left" w:pos="4580"/>
+          <w:tab w:val="left" w:pos="5496"/>
+          <w:tab w:val="left" w:pos="6412"/>
+          <w:tab w:val="left" w:pos="7328"/>
+          <w:tab w:val="left" w:pos="8244"/>
+          <w:tab w:val="left" w:pos="9160"/>
+          <w:tab w:val="left" w:pos="10076"/>
+          <w:tab w:val="left" w:pos="10992"/>
+          <w:tab w:val="left" w:pos="11908"/>
+          <w:tab w:val="left" w:pos="12824"/>
+          <w:tab w:val="left" w:pos="13740"/>
+          <w:tab w:val="left" w:pos="14656"/>
+        </w:tabs>
+        <w:spacing w:after="0" w:line="240" w:lineRule="auto"/>
+        <w:rPr>
+          <w:rFonts w:ascii="Courier New" w:hAnsi="Courier New" w:cs="Courier New"/>
+          <w:sz w:val="19"/>
+          <w:szCs w:val="19"/>
+        </w:rPr>
+      </w:pPr>
+      <w:r>
+        <w:rPr>
+          <w:rFonts w:ascii="Courier New" w:hAnsi="Courier New" w:cs="Courier New"/>
+          <w:sz w:val="19"/>
+          <w:szCs w:val="19"/>
+        </w:rPr>
+        <w:t xml:space="preserve">   } </w:t>
+      </w:r>
+    </w:p>
+    <w:p>
+      <w:pPr>
+        <w:shd w:val="clear" w:color="auto" w:fill="F7F7F8"/>
+        <w:tabs>
+          <w:tab w:val="left" w:pos="916"/>
+          <w:tab w:val="left" w:pos="1832"/>
+          <w:tab w:val="left" w:pos="2748"/>
+          <w:tab w:val="left" w:pos="3664"/>
+          <w:tab w:val="left" w:pos="4580"/>
+          <w:tab w:val="left" w:pos="5496"/>
+          <w:tab w:val="left" w:pos="6412"/>
+          <w:tab w:val="left" w:pos="7328"/>
+          <w:tab w:val="left" w:pos="8244"/>
+          <w:tab w:val="left" w:pos="9160"/>
+          <w:tab w:val="left" w:pos="10076"/>
+          <w:tab w:val="left" w:pos="10992"/>
+          <w:tab w:val="left" w:pos="11908"/>
+          <w:tab w:val="left" w:pos="12824"/>
+          <w:tab w:val="left" w:pos="13740"/>
+          <w:tab w:val="left" w:pos="14656"/>
+        </w:tabs>
+        <w:spacing w:after="0" w:line="240" w:lineRule="auto"/>
+        <w:rPr>
+          <w:rFonts w:ascii="Courier New" w:hAnsi="Courier New" w:cs="Courier New"/>
+          <w:sz w:val="19"/>
+          <w:szCs w:val="19"/>
+        </w:rPr>
+      </w:pPr>
+      <w:r>
+        <w:rPr>
+          <w:rFonts w:ascii="Courier New" w:hAnsi="Courier New" w:cs="Courier New"/>
+          <w:sz w:val="19"/>
+          <w:szCs w:val="19"/>
+        </w:rPr>
+        <w:t>}</w:t>
+      </w:r>
+    </w:p>
+    <w:p>
+      <w:pPr>
+        <w:spacing w:before="100" w:beforeAutospacing="1" w:after="100" w:afterAutospacing="1" w:line="240" w:lineRule="auto"/>
+        <w:rPr>
+          <w:rFonts w:ascii="inherit" w:hAnsi="inherit"/>
+          <w:b/>
+          <w:bCs/>
+          <w:spacing w:val="-1"/>
+          <w:sz w:val="24"/>
+          <w:szCs w:val="24"/>
+        </w:rPr>
+      </w:pPr>
+    </w:p>
+    <w:bookmarkEnd w:id="2"/>
+    <w:p>
+      <w:pPr>
+        <w:spacing w:before="100" w:beforeAutospacing="1" w:after="100" w:afterAutospacing="1" w:line="240" w:lineRule="auto"/>
+        <w:rPr>
+          <w:rFonts w:ascii="inherit" w:hAnsi="inherit"/>
+          <w:spacing w:val="-2"/>
+          <w:sz w:val="24"/>
+          <w:szCs w:val="24"/>
+        </w:rPr>
+      </w:pPr>
+      <w:r>
+        <w:rPr>
+          <w:rFonts w:ascii="inherit" w:hAnsi="inherit"/>
+          <w:b/>
+          <w:bCs/>
+          <w:spacing w:val="-1"/>
+          <w:sz w:val="24"/>
+          <w:szCs w:val="24"/>
+        </w:rPr>
+        <w:t>(</w:t>
+      </w:r>
+      <w:r>
+        <w:rPr>
+          <w:rFonts w:ascii="inherit" w:hAnsi="inherit"/>
+          <w:b/>
+          <w:bCs/>
+          <w:spacing w:val="-1"/>
+          <w:sz w:val="24"/>
+          <w:szCs w:val="24"/>
+        </w:rPr>
+        <w:t>5</w:t>
+      </w:r>
+      <w:r>
+        <w:rPr>
+          <w:rFonts w:ascii="inherit" w:hAnsi="inherit"/>
+          <w:b/>
+          <w:bCs/>
+          <w:spacing w:val="-1"/>
+          <w:sz w:val="24"/>
+          <w:szCs w:val="24"/>
+        </w:rPr>
+        <w:t xml:space="preserve">) </w:t>
+      </w:r>
+      <w:r>
+        <w:rPr>
+          <w:rFonts w:ascii="inherit" w:hAnsi="inherit"/>
+          <w:b/>
+          <w:bCs/>
+          <w:spacing w:val="-1"/>
+          <w:sz w:val="24"/>
+          <w:szCs w:val="24"/>
+        </w:rPr>
+        <w:t>Delete</w:t>
+      </w:r>
+      <w:r>
+        <w:rPr>
+          <w:rFonts w:ascii="inherit" w:hAnsi="inherit"/>
+          <w:b/>
+          <w:bCs/>
+          <w:spacing w:val="-1"/>
+          <w:sz w:val="24"/>
+          <w:szCs w:val="24"/>
+        </w:rPr>
+        <w:t xml:space="preserve"> Mac</w:t>
+      </w:r>
+      <w:r>
+        <w:rPr>
+          <w:rFonts w:ascii="inherit" w:hAnsi="inherit"/>
+          <w:b/>
+          <w:bCs/>
+          <w:spacing w:val="-1"/>
+          <w:sz w:val="24"/>
+          <w:szCs w:val="24"/>
+        </w:rPr>
+        <w:t xml:space="preserve"> </w:t>
+      </w:r>
+      <w:r>
+        <w:rPr>
+          <w:rFonts w:ascii="inherit" w:hAnsi="inherit"/>
+          <w:b/>
+          <w:bCs/>
+          <w:spacing w:val="-1"/>
+          <w:sz w:val="24"/>
+          <w:szCs w:val="24"/>
+        </w:rPr>
+        <w:t xml:space="preserve">Range By VPC </w:t>
+      </w:r>
+    </w:p>
+    <w:p>
+      <w:pPr>
+        <w:numPr>
+          <w:ilvl w:val="0"/>
+          <w:numId w:val="2"/>
+        </w:numPr>
+        <w:spacing w:after="150" w:line="240" w:lineRule="auto"/>
+        <w:ind w:left="360"/>
+        <w:rPr>
+          <w:rFonts w:ascii="inherit" w:hAnsi="inherit"/>
+          <w:spacing w:val="-2"/>
+          <w:sz w:val="24"/>
+          <w:szCs w:val="24"/>
+        </w:rPr>
+      </w:pPr>
+      <w:r>
+        <w:rPr>
+          <w:rFonts w:ascii="inherit" w:hAnsi="inherit"/>
+          <w:spacing w:val="-2"/>
+          <w:sz w:val="24"/>
+          <w:szCs w:val="24"/>
+        </w:rPr>
+        <w:lastRenderedPageBreak/>
+        <w:t>Method: </w:t>
+      </w:r>
+      <w:r>
+        <w:rPr>
+          <w:rFonts w:ascii="Courier New" w:hAnsi="Courier New" w:cs="Courier New"/>
+          <w:sz w:val="23"/>
+          <w:szCs w:val="23"/>
+          <w:shd w:val="clear" w:color="auto" w:fill="F7F7F8"/>
+        </w:rPr>
+        <w:t>PUT</w:t>
+      </w:r>
+    </w:p>
+    <w:p>
+      <w:pPr>
+        <w:numPr>
+          <w:ilvl w:val="0"/>
+          <w:numId w:val="2"/>
+        </w:numPr>
+        <w:spacing w:after="150" w:line="240" w:lineRule="auto"/>
+        <w:ind w:left="360"/>
+        <w:rPr>
+          <w:rFonts w:ascii="inherit" w:hAnsi="inherit"/>
+          <w:spacing w:val="-2"/>
+          <w:sz w:val="24"/>
+          <w:szCs w:val="24"/>
+        </w:rPr>
+      </w:pPr>
+      <w:r>
+        <w:rPr>
+          <w:rFonts w:ascii="inherit" w:hAnsi="inherit"/>
+          <w:spacing w:val="-2"/>
+          <w:sz w:val="24"/>
+          <w:szCs w:val="24"/>
+        </w:rPr>
+        <w:t>Request: </w:t>
+      </w:r>
+      <w:r>
+        <w:rPr>
+          <w:rFonts w:ascii="Courier New" w:hAnsi="Courier New" w:cs="Courier New"/>
+          <w:sz w:val="23"/>
+          <w:szCs w:val="23"/>
+          <w:shd w:val="clear" w:color="auto" w:fill="F7F7F8"/>
+        </w:rPr>
+        <w:t>/mac/range</w:t>
+      </w:r>
+    </w:p>
+    <w:p>
+      <w:pPr>
+        <w:numPr>
+          <w:ilvl w:val="0"/>
+          <w:numId w:val="2"/>
+        </w:numPr>
+        <w:spacing w:after="150" w:line="240" w:lineRule="auto"/>
+        <w:ind w:left="360"/>
+        <w:rPr>
+          <w:rFonts w:ascii="inherit" w:hAnsi="inherit"/>
+          <w:spacing w:val="-2"/>
+          <w:sz w:val="24"/>
+          <w:szCs w:val="24"/>
+        </w:rPr>
+      </w:pPr>
+      <w:r>
+        <w:rPr>
+          <w:rFonts w:ascii="inherit" w:hAnsi="inherit"/>
+          <w:spacing w:val="-2"/>
+          <w:sz w:val="24"/>
+          <w:szCs w:val="24"/>
+        </w:rPr>
+        <w:t>Request Parameter: </w:t>
+      </w:r>
+    </w:p>
+    <w:p>
+      <w:pPr>
+        <w:numPr>
+          <w:ilvl w:val="0"/>
+          <w:numId w:val="2"/>
+        </w:numPr>
+        <w:spacing w:after="150" w:line="240" w:lineRule="auto"/>
+        <w:ind w:left="360"/>
+        <w:rPr>
+          <w:rFonts w:ascii="inherit" w:hAnsi="inherit"/>
+          <w:spacing w:val="-2"/>
+          <w:sz w:val="24"/>
+          <w:szCs w:val="24"/>
+        </w:rPr>
+      </w:pPr>
+      <w:r>
+        <w:rPr>
+          <w:rFonts w:ascii="inherit" w:hAnsi="inherit"/>
+          <w:spacing w:val="-2"/>
+          <w:sz w:val="24"/>
+          <w:szCs w:val="24"/>
+        </w:rPr>
+        <w:t>Response: </w:t>
+      </w:r>
+      <w:r>
+        <w:rPr>
+          <w:rFonts w:ascii="Courier New" w:hAnsi="Courier New" w:cs="Courier New"/>
+          <w:sz w:val="23"/>
+          <w:szCs w:val="23"/>
+          <w:shd w:val="clear" w:color="auto" w:fill="F7F7F8"/>
+        </w:rPr>
+        <w:t>mac range list of VPC</w:t>
+      </w:r>
+    </w:p>
+    <w:p>
+      <w:pPr>
+        <w:numPr>
+          <w:ilvl w:val="0"/>
+          <w:numId w:val="2"/>
+        </w:numPr>
+        <w:spacing w:after="150" w:line="240" w:lineRule="auto"/>
+        <w:ind w:left="360"/>
+        <w:rPr>
+          <w:rFonts w:ascii="inherit" w:hAnsi="inherit"/>
+          <w:spacing w:val="-2"/>
+          <w:sz w:val="24"/>
+          <w:szCs w:val="24"/>
+        </w:rPr>
+      </w:pPr>
+      <w:r>
+        <w:rPr>
+          <w:rFonts w:ascii="inherit" w:hAnsi="inherit"/>
+          <w:spacing w:val="-2"/>
+          <w:sz w:val="24"/>
+          <w:szCs w:val="24"/>
+        </w:rPr>
+        <w:t>Example</w:t>
+      </w:r>
+    </w:p>
+    <w:p>
+      <w:pPr>
+        <w:shd w:val="clear" w:color="auto" w:fill="F7F7F8"/>
+        <w:tabs>
+          <w:tab w:val="left" w:pos="916"/>
+          <w:tab w:val="left" w:pos="1832"/>
+          <w:tab w:val="left" w:pos="2748"/>
+          <w:tab w:val="left" w:pos="3664"/>
+          <w:tab w:val="left" w:pos="4580"/>
+          <w:tab w:val="left" w:pos="5496"/>
+          <w:tab w:val="left" w:pos="6412"/>
+          <w:tab w:val="left" w:pos="7328"/>
+          <w:tab w:val="left" w:pos="8244"/>
+          <w:tab w:val="left" w:pos="9160"/>
+          <w:tab w:val="left" w:pos="10076"/>
+          <w:tab w:val="left" w:pos="10992"/>
+          <w:tab w:val="left" w:pos="11908"/>
+          <w:tab w:val="left" w:pos="12824"/>
+          <w:tab w:val="left" w:pos="13740"/>
+          <w:tab w:val="left" w:pos="14656"/>
+        </w:tabs>
+        <w:spacing w:after="0" w:line="240" w:lineRule="auto"/>
+        <w:rPr>
+          <w:rFonts w:ascii="Courier New" w:hAnsi="Courier New" w:cs="Courier New"/>
+          <w:sz w:val="19"/>
+          <w:szCs w:val="19"/>
+        </w:rPr>
+      </w:pPr>
+      <w:r>
+        <w:rPr>
+          <w:rFonts w:ascii="Courier New" w:hAnsi="Courier New" w:cs="Courier New"/>
+          <w:sz w:val="19"/>
+          <w:szCs w:val="19"/>
+        </w:rPr>
+        <w:t>Request:</w:t>
+      </w:r>
+    </w:p>
+    <w:p>
+      <w:pPr>
+        <w:pStyle w:val="HTMLPreformatted"/>
+        <w:shd w:val="clear" w:color="auto" w:fill="F7F7F8"/>
+        <w:rPr>
+          <w:sz w:val="19"/>
+          <w:szCs w:val="19"/>
+        </w:rPr>
+      </w:pPr>
+      <w:r>
+        <w:rPr>
+          <w:sz w:val="19"/>
+          <w:szCs w:val="19"/>
+        </w:rPr>
+        <w:t>http://127.0.0.1:8080</w:t>
+      </w:r>
+      <w:r>
+        <w:rPr>
+          <w:sz w:val="19"/>
+          <w:szCs w:val="19"/>
+        </w:rPr>
+        <w:t>/mac/range</w:t>
+      </w:r>
+    </w:p>
+    <w:p>
+      <w:pPr>
+        <w:shd w:val="clear" w:color="auto" w:fill="F7F7F8"/>
+        <w:tabs>
+          <w:tab w:val="left" w:pos="916"/>
+          <w:tab w:val="left" w:pos="1832"/>
+          <w:tab w:val="left" w:pos="2748"/>
+          <w:tab w:val="left" w:pos="3664"/>
+          <w:tab w:val="left" w:pos="4580"/>
+          <w:tab w:val="left" w:pos="5496"/>
+          <w:tab w:val="left" w:pos="6412"/>
+          <w:tab w:val="left" w:pos="7328"/>
+          <w:tab w:val="left" w:pos="8244"/>
+          <w:tab w:val="left" w:pos="9160"/>
+          <w:tab w:val="left" w:pos="10076"/>
+          <w:tab w:val="left" w:pos="10992"/>
+          <w:tab w:val="left" w:pos="11908"/>
+          <w:tab w:val="left" w:pos="12824"/>
+          <w:tab w:val="left" w:pos="13740"/>
+          <w:tab w:val="left" w:pos="14656"/>
+        </w:tabs>
+        <w:spacing w:after="0" w:line="240" w:lineRule="auto"/>
+        <w:rPr>
+          <w:rFonts w:ascii="Courier New" w:hAnsi="Courier New" w:cs="Courier New"/>
+          <w:sz w:val="19"/>
+          <w:szCs w:val="19"/>
+        </w:rPr>
+      </w:pPr>
+    </w:p>
+    <w:p>
+      <w:pPr>
+        <w:shd w:val="clear" w:color="auto" w:fill="F7F7F8"/>
+        <w:tabs>
+          <w:tab w:val="left" w:pos="916"/>
+          <w:tab w:val="left" w:pos="1832"/>
+          <w:tab w:val="left" w:pos="2748"/>
+          <w:tab w:val="left" w:pos="3664"/>
+          <w:tab w:val="left" w:pos="4580"/>
+          <w:tab w:val="left" w:pos="5496"/>
+          <w:tab w:val="left" w:pos="6412"/>
+          <w:tab w:val="left" w:pos="7328"/>
+          <w:tab w:val="left" w:pos="8244"/>
+          <w:tab w:val="left" w:pos="9160"/>
+          <w:tab w:val="left" w:pos="10076"/>
+          <w:tab w:val="left" w:pos="10992"/>
+          <w:tab w:val="left" w:pos="11908"/>
+          <w:tab w:val="left" w:pos="12824"/>
+          <w:tab w:val="left" w:pos="13740"/>
+          <w:tab w:val="left" w:pos="14656"/>
+        </w:tabs>
+        <w:spacing w:after="0" w:line="240" w:lineRule="auto"/>
+        <w:rPr>
+          <w:rFonts w:ascii="Courier New" w:hAnsi="Courier New" w:cs="Courier New"/>
+          <w:sz w:val="19"/>
+          <w:szCs w:val="19"/>
+        </w:rPr>
+      </w:pPr>
+      <w:r>
+        <w:rPr>
+          <w:rFonts w:ascii="Courier New" w:hAnsi="Courier New" w:cs="Courier New"/>
+          <w:sz w:val="19"/>
+          <w:szCs w:val="19"/>
+        </w:rPr>
+        <w:t>Body:</w:t>
+      </w:r>
+    </w:p>
+    <w:p>
+      <w:pPr>
+        <w:shd w:val="clear" w:color="auto" w:fill="F7F7F8"/>
+        <w:tabs>
+          <w:tab w:val="left" w:pos="916"/>
+          <w:tab w:val="left" w:pos="1832"/>
+          <w:tab w:val="left" w:pos="2748"/>
+          <w:tab w:val="left" w:pos="3664"/>
+          <w:tab w:val="left" w:pos="4580"/>
+          <w:tab w:val="left" w:pos="5496"/>
+          <w:tab w:val="left" w:pos="6412"/>
+          <w:tab w:val="left" w:pos="7328"/>
+          <w:tab w:val="left" w:pos="8244"/>
+          <w:tab w:val="left" w:pos="9160"/>
+          <w:tab w:val="left" w:pos="10076"/>
+          <w:tab w:val="left" w:pos="10992"/>
+          <w:tab w:val="left" w:pos="11908"/>
+          <w:tab w:val="left" w:pos="12824"/>
+          <w:tab w:val="left" w:pos="13740"/>
+          <w:tab w:val="left" w:pos="14656"/>
+        </w:tabs>
+        <w:spacing w:after="0" w:line="240" w:lineRule="auto"/>
+        <w:rPr>
+          <w:rFonts w:ascii="Courier New" w:hAnsi="Courier New" w:cs="Courier New"/>
+          <w:sz w:val="19"/>
+          <w:szCs w:val="19"/>
+        </w:rPr>
+      </w:pPr>
+      <w:r>
+        <w:rPr>
+          <w:rFonts w:ascii="Courier New" w:hAnsi="Courier New" w:cs="Courier New"/>
+          <w:sz w:val="19"/>
+          <w:szCs w:val="19"/>
+        </w:rPr>
+        <w:t>{</w:t>
+      </w:r>
+    </w:p>
+    <w:p>
+      <w:pPr>
+        <w:shd w:val="clear" w:color="auto" w:fill="F7F7F8"/>
+        <w:tabs>
+          <w:tab w:val="left" w:pos="916"/>
+          <w:tab w:val="left" w:pos="1832"/>
+          <w:tab w:val="left" w:pos="2748"/>
+          <w:tab w:val="left" w:pos="3664"/>
+          <w:tab w:val="left" w:pos="4580"/>
+          <w:tab w:val="left" w:pos="5496"/>
+          <w:tab w:val="left" w:pos="6412"/>
+          <w:tab w:val="left" w:pos="7328"/>
+          <w:tab w:val="left" w:pos="8244"/>
+          <w:tab w:val="left" w:pos="9160"/>
+          <w:tab w:val="left" w:pos="10076"/>
+          <w:tab w:val="left" w:pos="10992"/>
+          <w:tab w:val="left" w:pos="11908"/>
+          <w:tab w:val="left" w:pos="12824"/>
+          <w:tab w:val="left" w:pos="13740"/>
+          <w:tab w:val="left" w:pos="14656"/>
+        </w:tabs>
+        <w:spacing w:after="0" w:line="240" w:lineRule="auto"/>
+        <w:rPr>
+          <w:rFonts w:ascii="Courier New" w:hAnsi="Courier New" w:cs="Courier New"/>
+          <w:sz w:val="19"/>
+          <w:szCs w:val="19"/>
+        </w:rPr>
+      </w:pPr>
+      <w:r>
+        <w:rPr>
+          <w:rFonts w:ascii="Courier New" w:hAnsi="Courier New" w:cs="Courier New"/>
+          <w:sz w:val="19"/>
+          <w:szCs w:val="19"/>
+        </w:rPr>
+        <w:t xml:space="preserve">  "</w:t>
+      </w:r>
+      <w:proofErr w:type="spellStart"/>
+      <w:r>
+        <w:rPr>
+          <w:rFonts w:ascii="Courier New" w:hAnsi="Courier New" w:cs="Courier New"/>
+          <w:sz w:val="19"/>
+          <w:szCs w:val="19"/>
+        </w:rPr>
+        <w:t>oui_state</w:t>
+      </w:r>
+      <w:proofErr w:type="spellEnd"/>
+      <w:r>
+        <w:rPr>
+          <w:rFonts w:ascii="Courier New" w:hAnsi="Courier New" w:cs="Courier New"/>
+          <w:sz w:val="19"/>
+          <w:szCs w:val="19"/>
+        </w:rPr>
+        <w:t>": {</w:t>
+      </w:r>
+    </w:p>
+    <w:p>
+      <w:pPr>
+        <w:shd w:val="clear" w:color="auto" w:fill="F7F7F8"/>
+        <w:tabs>
+          <w:tab w:val="left" w:pos="916"/>
+          <w:tab w:val="left" w:pos="1832"/>
+          <w:tab w:val="left" w:pos="2748"/>
+          <w:tab w:val="left" w:pos="3664"/>
+          <w:tab w:val="left" w:pos="4580"/>
+          <w:tab w:val="left" w:pos="5496"/>
+          <w:tab w:val="left" w:pos="6412"/>
+          <w:tab w:val="left" w:pos="7328"/>
+          <w:tab w:val="left" w:pos="8244"/>
+          <w:tab w:val="left" w:pos="9160"/>
+          <w:tab w:val="left" w:pos="10076"/>
+          <w:tab w:val="left" w:pos="10992"/>
+          <w:tab w:val="left" w:pos="11908"/>
+          <w:tab w:val="left" w:pos="12824"/>
+          <w:tab w:val="left" w:pos="13740"/>
+          <w:tab w:val="left" w:pos="14656"/>
+        </w:tabs>
+        <w:spacing w:after="0" w:line="240" w:lineRule="auto"/>
+        <w:rPr>
+          <w:rFonts w:ascii="Courier New" w:hAnsi="Courier New" w:cs="Courier New"/>
+          <w:sz w:val="19"/>
+          <w:szCs w:val="19"/>
+        </w:rPr>
+      </w:pPr>
+      <w:r>
+        <w:rPr>
+          <w:rFonts w:ascii="Courier New" w:hAnsi="Courier New" w:cs="Courier New"/>
+          <w:sz w:val="19"/>
+          <w:szCs w:val="19"/>
+        </w:rPr>
+        <w:t xml:space="preserve">    "</w:t>
+      </w:r>
+      <w:proofErr w:type="spellStart"/>
+      <w:r>
+        <w:rPr>
+          <w:rFonts w:ascii="Courier New" w:hAnsi="Courier New" w:cs="Courier New"/>
+          <w:sz w:val="19"/>
+          <w:szCs w:val="19"/>
+        </w:rPr>
+        <w:t>project_id</w:t>
+      </w:r>
+      <w:proofErr w:type="spellEnd"/>
+      <w:r>
+        <w:rPr>
+          <w:rFonts w:ascii="Courier New" w:hAnsi="Courier New" w:cs="Courier New"/>
+          <w:sz w:val="19"/>
+          <w:szCs w:val="19"/>
+        </w:rPr>
+        <w:t>": "3dda2801-d675-4688-a63f-dcda8d327f50",</w:t>
+      </w:r>
+    </w:p>
+    <w:p>
+      <w:pPr>
+        <w:shd w:val="clear" w:color="auto" w:fill="F7F7F8"/>
+        <w:tabs>
+          <w:tab w:val="left" w:pos="916"/>
+          <w:tab w:val="left" w:pos="1832"/>
+          <w:tab w:val="left" w:pos="2748"/>
+          <w:tab w:val="left" w:pos="3664"/>
+          <w:tab w:val="left" w:pos="4580"/>
+          <w:tab w:val="left" w:pos="5496"/>
+          <w:tab w:val="left" w:pos="6412"/>
+          <w:tab w:val="left" w:pos="7328"/>
+          <w:tab w:val="left" w:pos="8244"/>
+          <w:tab w:val="left" w:pos="9160"/>
+          <w:tab w:val="left" w:pos="10076"/>
+          <w:tab w:val="left" w:pos="10992"/>
+          <w:tab w:val="left" w:pos="11908"/>
+          <w:tab w:val="left" w:pos="12824"/>
+          <w:tab w:val="left" w:pos="13740"/>
+          <w:tab w:val="left" w:pos="14656"/>
+        </w:tabs>
+        <w:spacing w:after="0" w:line="240" w:lineRule="auto"/>
+        <w:rPr>
+          <w:rFonts w:ascii="Courier New" w:hAnsi="Courier New" w:cs="Courier New"/>
+          <w:sz w:val="19"/>
+          <w:szCs w:val="19"/>
+        </w:rPr>
+      </w:pPr>
+      <w:r>
+        <w:rPr>
+          <w:rFonts w:ascii="Courier New" w:hAnsi="Courier New" w:cs="Courier New"/>
+          <w:sz w:val="19"/>
+          <w:szCs w:val="19"/>
+        </w:rPr>
+        <w:t xml:space="preserve">    "</w:t>
+      </w:r>
+      <w:proofErr w:type="spellStart"/>
+      <w:r>
+        <w:rPr>
+          <w:rFonts w:ascii="Courier New" w:hAnsi="Courier New" w:cs="Courier New"/>
+          <w:sz w:val="19"/>
+          <w:szCs w:val="19"/>
+        </w:rPr>
+        <w:t>vpc_</w:t>
+      </w:r>
+      <w:r>
+        <w:rPr>
+          <w:rFonts w:ascii="Courier New" w:hAnsi="Courier New" w:cs="Courier New"/>
+          <w:sz w:val="19"/>
+          <w:szCs w:val="19"/>
+        </w:rPr>
+        <w:t>id</w:t>
+      </w:r>
+      <w:proofErr w:type="spellEnd"/>
+      <w:r>
+        <w:rPr>
+          <w:rFonts w:ascii="Courier New" w:hAnsi="Courier New" w:cs="Courier New"/>
+          <w:sz w:val="19"/>
+          <w:szCs w:val="19"/>
+        </w:rPr>
+        <w:t>": "9192a4d4-ffff-4ece-b3f0-8d36e3d88038",</w:t>
+      </w:r>
+    </w:p>
+    <w:p>
+      <w:pPr>
+        <w:shd w:val="clear" w:color="auto" w:fill="F7F7F8"/>
+        <w:tabs>
+          <w:tab w:val="left" w:pos="916"/>
+          <w:tab w:val="left" w:pos="1832"/>
+          <w:tab w:val="left" w:pos="2748"/>
+          <w:tab w:val="left" w:pos="3664"/>
+          <w:tab w:val="left" w:pos="4580"/>
+          <w:tab w:val="left" w:pos="5496"/>
+          <w:tab w:val="left" w:pos="6412"/>
+          <w:tab w:val="left" w:pos="7328"/>
+          <w:tab w:val="left" w:pos="8244"/>
+          <w:tab w:val="left" w:pos="9160"/>
+          <w:tab w:val="left" w:pos="10076"/>
+          <w:tab w:val="left" w:pos="10992"/>
+          <w:tab w:val="left" w:pos="11908"/>
+          <w:tab w:val="left" w:pos="12824"/>
+          <w:tab w:val="left" w:pos="13740"/>
+          <w:tab w:val="left" w:pos="14656"/>
+        </w:tabs>
+        <w:spacing w:after="0" w:line="240" w:lineRule="auto"/>
+        <w:rPr>
+          <w:rFonts w:ascii="Courier New" w:hAnsi="Courier New" w:cs="Courier New"/>
+          <w:sz w:val="19"/>
+          <w:szCs w:val="19"/>
+        </w:rPr>
+      </w:pPr>
+      <w:r>
+        <w:rPr>
+          <w:rFonts w:ascii="Courier New" w:hAnsi="Courier New" w:cs="Courier New"/>
+          <w:sz w:val="19"/>
+          <w:szCs w:val="19"/>
+        </w:rPr>
+        <w:t xml:space="preserve">    </w:t>
+      </w:r>
+      <w:r>
+        <w:rPr>
+          <w:rFonts w:ascii="Courier New" w:hAnsi="Courier New" w:cs="Courier New"/>
+          <w:sz w:val="19"/>
+          <w:szCs w:val="19"/>
+        </w:rPr>
+        <w:t>“</w:t>
+      </w:r>
+      <w:proofErr w:type="spellStart"/>
+      <w:r>
+        <w:rPr>
+          <w:rFonts w:ascii="Courier New" w:hAnsi="Courier New" w:cs="Courier New"/>
+          <w:sz w:val="19"/>
+          <w:szCs w:val="19"/>
+        </w:rPr>
+        <w:t>mac_range</w:t>
+      </w:r>
+      <w:proofErr w:type="spellEnd"/>
+      <w:r>
+        <w:rPr>
+          <w:rFonts w:ascii="Courier New" w:hAnsi="Courier New" w:cs="Courier New"/>
+          <w:sz w:val="19"/>
+          <w:szCs w:val="19"/>
+        </w:rPr>
+        <w:t xml:space="preserve">”: { </w:t>
+      </w:r>
+    </w:p>
+    <w:p>
+      <w:pPr>
+        <w:shd w:val="clear" w:color="auto" w:fill="F7F7F8"/>
+        <w:tabs>
+          <w:tab w:val="left" w:pos="916"/>
+          <w:tab w:val="left" w:pos="1832"/>
+          <w:tab w:val="left" w:pos="2748"/>
+          <w:tab w:val="left" w:pos="3664"/>
+          <w:tab w:val="left" w:pos="4580"/>
+          <w:tab w:val="left" w:pos="5496"/>
+          <w:tab w:val="left" w:pos="6412"/>
+          <w:tab w:val="left" w:pos="7328"/>
+          <w:tab w:val="left" w:pos="8244"/>
+          <w:tab w:val="left" w:pos="9160"/>
+          <w:tab w:val="left" w:pos="10076"/>
+          <w:tab w:val="left" w:pos="10992"/>
+          <w:tab w:val="left" w:pos="11908"/>
+          <w:tab w:val="left" w:pos="12824"/>
+          <w:tab w:val="left" w:pos="13740"/>
+          <w:tab w:val="left" w:pos="14656"/>
+        </w:tabs>
+        <w:spacing w:after="0" w:line="240" w:lineRule="auto"/>
+        <w:rPr>
+          <w:rFonts w:ascii="Courier New" w:hAnsi="Courier New" w:cs="Courier New"/>
+          <w:sz w:val="19"/>
+          <w:szCs w:val="19"/>
+        </w:rPr>
+      </w:pPr>
+      <w:r>
+        <w:rPr>
+          <w:rFonts w:ascii="Courier New" w:hAnsi="Courier New" w:cs="Courier New"/>
+          <w:sz w:val="19"/>
+          <w:szCs w:val="19"/>
+        </w:rPr>
+        <w:t xml:space="preserve">                   “from”: “</w:t>
+      </w:r>
+      <w:r>
+        <w:rPr>
+          <w:rFonts w:ascii="Courier New" w:hAnsi="Courier New" w:cs="Courier New"/>
+          <w:sz w:val="19"/>
+          <w:szCs w:val="19"/>
+        </w:rPr>
+        <w:t>00-14-2A-3</w:t>
+      </w:r>
+      <w:r>
+        <w:rPr>
+          <w:rFonts w:ascii="Courier New" w:hAnsi="Courier New" w:cs="Courier New"/>
+          <w:sz w:val="19"/>
+          <w:szCs w:val="19"/>
+        </w:rPr>
+        <w:t>B</w:t>
+      </w:r>
+      <w:r>
+        <w:rPr>
+          <w:rFonts w:ascii="Courier New" w:hAnsi="Courier New" w:cs="Courier New"/>
+          <w:sz w:val="19"/>
+          <w:szCs w:val="19"/>
+        </w:rPr>
+        <w:t>-47-</w:t>
+      </w:r>
+      <w:r>
+        <w:rPr>
+          <w:rFonts w:ascii="Courier New" w:hAnsi="Courier New" w:cs="Courier New"/>
+          <w:sz w:val="19"/>
+          <w:szCs w:val="19"/>
+        </w:rPr>
+        <w:t>00”,</w:t>
+      </w:r>
+    </w:p>
+    <w:p>
+      <w:pPr>
+        <w:shd w:val="clear" w:color="auto" w:fill="F7F7F8"/>
+        <w:tabs>
+          <w:tab w:val="left" w:pos="916"/>
+          <w:tab w:val="left" w:pos="1832"/>
+          <w:tab w:val="left" w:pos="2748"/>
+          <w:tab w:val="left" w:pos="3664"/>
+          <w:tab w:val="left" w:pos="4580"/>
+          <w:tab w:val="left" w:pos="5496"/>
+          <w:tab w:val="left" w:pos="6412"/>
+          <w:tab w:val="left" w:pos="7328"/>
+          <w:tab w:val="left" w:pos="8244"/>
+          <w:tab w:val="left" w:pos="9160"/>
+          <w:tab w:val="left" w:pos="10076"/>
+          <w:tab w:val="left" w:pos="10992"/>
+          <w:tab w:val="left" w:pos="11908"/>
+          <w:tab w:val="left" w:pos="12824"/>
+          <w:tab w:val="left" w:pos="13740"/>
+          <w:tab w:val="left" w:pos="14656"/>
+        </w:tabs>
+        <w:spacing w:after="0" w:line="240" w:lineRule="auto"/>
+        <w:rPr>
+          <w:rFonts w:ascii="Courier New" w:hAnsi="Courier New" w:cs="Courier New"/>
+          <w:sz w:val="19"/>
+          <w:szCs w:val="19"/>
+        </w:rPr>
+      </w:pPr>
+      <w:r>
+        <w:rPr>
+          <w:rFonts w:ascii="Courier New" w:hAnsi="Courier New" w:cs="Courier New"/>
+          <w:sz w:val="19"/>
+          <w:szCs w:val="19"/>
+        </w:rPr>
+        <w:t xml:space="preserve">                   “to”: “</w:t>
+      </w:r>
+      <w:r>
+        <w:rPr>
+          <w:rFonts w:ascii="Courier New" w:hAnsi="Courier New" w:cs="Courier New"/>
+          <w:sz w:val="19"/>
+          <w:szCs w:val="19"/>
+        </w:rPr>
+        <w:t>00-14-2A-3</w:t>
+      </w:r>
+      <w:r>
+        <w:rPr>
+          <w:rFonts w:ascii="Courier New" w:hAnsi="Courier New" w:cs="Courier New"/>
+          <w:sz w:val="19"/>
+          <w:szCs w:val="19"/>
+        </w:rPr>
+        <w:t>B</w:t>
+      </w:r>
+      <w:r>
+        <w:rPr>
+          <w:rFonts w:ascii="Courier New" w:hAnsi="Courier New" w:cs="Courier New"/>
+          <w:sz w:val="19"/>
+          <w:szCs w:val="19"/>
+        </w:rPr>
+        <w:t>-47-</w:t>
+      </w:r>
+      <w:r>
+        <w:rPr>
+          <w:rFonts w:ascii="Courier New" w:hAnsi="Courier New" w:cs="Courier New"/>
+          <w:sz w:val="19"/>
+          <w:szCs w:val="19"/>
+        </w:rPr>
+        <w:t>FF”}</w:t>
+      </w:r>
+    </w:p>
+    <w:p>
+      <w:pPr>
+        <w:shd w:val="clear" w:color="auto" w:fill="F7F7F8"/>
+        <w:tabs>
+          <w:tab w:val="left" w:pos="916"/>
+          <w:tab w:val="left" w:pos="1832"/>
+          <w:tab w:val="left" w:pos="2748"/>
+          <w:tab w:val="left" w:pos="3664"/>
+          <w:tab w:val="left" w:pos="4580"/>
+          <w:tab w:val="left" w:pos="5496"/>
+          <w:tab w:val="left" w:pos="6412"/>
+          <w:tab w:val="left" w:pos="7328"/>
+          <w:tab w:val="left" w:pos="8244"/>
+          <w:tab w:val="left" w:pos="9160"/>
+          <w:tab w:val="left" w:pos="10076"/>
+          <w:tab w:val="left" w:pos="10992"/>
+          <w:tab w:val="left" w:pos="11908"/>
+          <w:tab w:val="left" w:pos="12824"/>
+          <w:tab w:val="left" w:pos="13740"/>
+          <w:tab w:val="left" w:pos="14656"/>
+        </w:tabs>
+        <w:spacing w:after="0" w:line="240" w:lineRule="auto"/>
+        <w:rPr>
+          <w:rFonts w:ascii="Courier New" w:hAnsi="Courier New" w:cs="Courier New"/>
+          <w:sz w:val="19"/>
+          <w:szCs w:val="19"/>
+        </w:rPr>
+      </w:pPr>
+      <w:r>
+        <w:rPr>
+          <w:rFonts w:ascii="Courier New" w:hAnsi="Courier New" w:cs="Courier New"/>
+          <w:sz w:val="19"/>
+          <w:szCs w:val="19"/>
+        </w:rPr>
+        <w:t xml:space="preserve">   } </w:t>
+      </w:r>
+    </w:p>
+    <w:p>
+      <w:pPr>
+        <w:shd w:val="clear" w:color="auto" w:fill="F7F7F8"/>
+        <w:tabs>
+          <w:tab w:val="left" w:pos="916"/>
+          <w:tab w:val="left" w:pos="1832"/>
+          <w:tab w:val="left" w:pos="2748"/>
+          <w:tab w:val="left" w:pos="3664"/>
+          <w:tab w:val="left" w:pos="4580"/>
+          <w:tab w:val="left" w:pos="5496"/>
+          <w:tab w:val="left" w:pos="6412"/>
+          <w:tab w:val="left" w:pos="7328"/>
+          <w:tab w:val="left" w:pos="8244"/>
+          <w:tab w:val="left" w:pos="9160"/>
+          <w:tab w:val="left" w:pos="10076"/>
+          <w:tab w:val="left" w:pos="10992"/>
+          <w:tab w:val="left" w:pos="11908"/>
+          <w:tab w:val="left" w:pos="12824"/>
+          <w:tab w:val="left" w:pos="13740"/>
+          <w:tab w:val="left" w:pos="14656"/>
+        </w:tabs>
+        <w:spacing w:after="0" w:line="240" w:lineRule="auto"/>
+        <w:rPr>
+          <w:rFonts w:ascii="Courier New" w:hAnsi="Courier New" w:cs="Courier New"/>
+          <w:sz w:val="19"/>
+          <w:szCs w:val="19"/>
+        </w:rPr>
+      </w:pPr>
+      <w:r>
+        <w:rPr>
+          <w:rFonts w:ascii="Courier New" w:hAnsi="Courier New" w:cs="Courier New"/>
+          <w:sz w:val="19"/>
+          <w:szCs w:val="19"/>
+        </w:rPr>
+        <w:t>}</w:t>
+      </w:r>
+    </w:p>
+    <w:p>
+      <w:pPr>
+        <w:shd w:val="clear" w:color="auto" w:fill="F7F7F8"/>
+        <w:tabs>
+          <w:tab w:val="left" w:pos="916"/>
+          <w:tab w:val="left" w:pos="1832"/>
+          <w:tab w:val="left" w:pos="2748"/>
+          <w:tab w:val="left" w:pos="3664"/>
+          <w:tab w:val="left" w:pos="4580"/>
+          <w:tab w:val="left" w:pos="5496"/>
+          <w:tab w:val="left" w:pos="6412"/>
+          <w:tab w:val="left" w:pos="7328"/>
+          <w:tab w:val="left" w:pos="8244"/>
+          <w:tab w:val="left" w:pos="9160"/>
+          <w:tab w:val="left" w:pos="10076"/>
+          <w:tab w:val="left" w:pos="10992"/>
+          <w:tab w:val="left" w:pos="11908"/>
+          <w:tab w:val="left" w:pos="12824"/>
+          <w:tab w:val="left" w:pos="13740"/>
+          <w:tab w:val="left" w:pos="14656"/>
+        </w:tabs>
+        <w:spacing w:after="0" w:line="240" w:lineRule="auto"/>
+        <w:rPr>
+          <w:rFonts w:ascii="Courier New" w:hAnsi="Courier New" w:cs="Courier New"/>
+          <w:sz w:val="19"/>
+          <w:szCs w:val="19"/>
+        </w:rPr>
+      </w:pPr>
+    </w:p>
+    <w:p>
+      <w:pPr>
+        <w:shd w:val="clear" w:color="auto" w:fill="F7F7F8"/>
+        <w:tabs>
+          <w:tab w:val="left" w:pos="916"/>
+          <w:tab w:val="left" w:pos="1832"/>
+          <w:tab w:val="left" w:pos="2748"/>
+          <w:tab w:val="left" w:pos="3664"/>
+          <w:tab w:val="left" w:pos="4580"/>
+          <w:tab w:val="left" w:pos="5496"/>
+          <w:tab w:val="left" w:pos="6412"/>
+          <w:tab w:val="left" w:pos="7328"/>
+          <w:tab w:val="left" w:pos="8244"/>
+          <w:tab w:val="left" w:pos="9160"/>
+          <w:tab w:val="left" w:pos="10076"/>
+          <w:tab w:val="left" w:pos="10992"/>
+          <w:tab w:val="left" w:pos="11908"/>
+          <w:tab w:val="left" w:pos="12824"/>
+          <w:tab w:val="left" w:pos="13740"/>
+          <w:tab w:val="left" w:pos="14656"/>
+        </w:tabs>
+        <w:spacing w:after="0" w:line="240" w:lineRule="auto"/>
+        <w:rPr>
+          <w:rFonts w:ascii="Courier New" w:hAnsi="Courier New" w:cs="Courier New"/>
+          <w:sz w:val="19"/>
+          <w:szCs w:val="19"/>
+        </w:rPr>
+      </w:pPr>
+      <w:r>
+        <w:rPr>
+          <w:rFonts w:ascii="Courier New" w:hAnsi="Courier New" w:cs="Courier New"/>
+          <w:sz w:val="19"/>
+          <w:szCs w:val="19"/>
+        </w:rPr>
+        <w:t>Response:</w:t>
+      </w:r>
+    </w:p>
+    <w:p>
+      <w:pPr>
+        <w:shd w:val="clear" w:color="auto" w:fill="F7F7F8"/>
+        <w:tabs>
+          <w:tab w:val="left" w:pos="916"/>
+          <w:tab w:val="left" w:pos="1832"/>
+          <w:tab w:val="left" w:pos="2748"/>
+          <w:tab w:val="left" w:pos="3664"/>
+          <w:tab w:val="left" w:pos="4580"/>
+          <w:tab w:val="left" w:pos="5496"/>
+          <w:tab w:val="left" w:pos="6412"/>
+          <w:tab w:val="left" w:pos="7328"/>
+          <w:tab w:val="left" w:pos="8244"/>
+          <w:tab w:val="left" w:pos="9160"/>
+          <w:tab w:val="left" w:pos="10076"/>
+          <w:tab w:val="left" w:pos="10992"/>
+          <w:tab w:val="left" w:pos="11908"/>
+          <w:tab w:val="left" w:pos="12824"/>
+          <w:tab w:val="left" w:pos="13740"/>
+          <w:tab w:val="left" w:pos="14656"/>
+        </w:tabs>
+        <w:spacing w:after="0" w:line="240" w:lineRule="auto"/>
+        <w:rPr>
+          <w:rFonts w:ascii="Courier New" w:hAnsi="Courier New" w:cs="Courier New"/>
+          <w:sz w:val="19"/>
+          <w:szCs w:val="19"/>
+        </w:rPr>
+      </w:pPr>
+      <w:r>
+        <w:rPr>
+          <w:rFonts w:ascii="Courier New" w:hAnsi="Courier New" w:cs="Courier New"/>
+          <w:sz w:val="19"/>
+          <w:szCs w:val="19"/>
+        </w:rPr>
+        <w:t>{</w:t>
+      </w:r>
+    </w:p>
+    <w:p>
+      <w:pPr>
+        <w:shd w:val="clear" w:color="auto" w:fill="F7F7F8"/>
+        <w:tabs>
+          <w:tab w:val="left" w:pos="916"/>
+          <w:tab w:val="left" w:pos="1832"/>
+          <w:tab w:val="left" w:pos="2748"/>
+          <w:tab w:val="left" w:pos="3664"/>
+          <w:tab w:val="left" w:pos="4580"/>
+          <w:tab w:val="left" w:pos="5496"/>
+          <w:tab w:val="left" w:pos="6412"/>
+          <w:tab w:val="left" w:pos="7328"/>
+          <w:tab w:val="left" w:pos="8244"/>
+          <w:tab w:val="left" w:pos="9160"/>
+          <w:tab w:val="left" w:pos="10076"/>
+          <w:tab w:val="left" w:pos="10992"/>
+          <w:tab w:val="left" w:pos="11908"/>
+          <w:tab w:val="left" w:pos="12824"/>
+          <w:tab w:val="left" w:pos="13740"/>
+          <w:tab w:val="left" w:pos="14656"/>
+        </w:tabs>
+        <w:spacing w:after="0" w:line="240" w:lineRule="auto"/>
+        <w:rPr>
+          <w:rFonts w:ascii="Courier New" w:hAnsi="Courier New" w:cs="Courier New"/>
+          <w:sz w:val="19"/>
+          <w:szCs w:val="19"/>
+        </w:rPr>
+      </w:pPr>
+      <w:r>
+        <w:rPr>
+          <w:rFonts w:ascii="Courier New" w:hAnsi="Courier New" w:cs="Courier New"/>
+          <w:sz w:val="19"/>
+          <w:szCs w:val="19"/>
+        </w:rPr>
+        <w:t xml:space="preserve">  "</w:t>
+      </w:r>
+      <w:proofErr w:type="spellStart"/>
+      <w:r>
+        <w:rPr>
+          <w:rFonts w:ascii="Courier New" w:hAnsi="Courier New" w:cs="Courier New"/>
+          <w:sz w:val="19"/>
+          <w:szCs w:val="19"/>
+        </w:rPr>
+        <w:t>oui_state</w:t>
+      </w:r>
+      <w:proofErr w:type="spellEnd"/>
+      <w:r>
+        <w:rPr>
+          <w:rFonts w:ascii="Courier New" w:hAnsi="Courier New" w:cs="Courier New"/>
+          <w:sz w:val="19"/>
+          <w:szCs w:val="19"/>
+        </w:rPr>
+        <w:t>": {</w:t>
+      </w:r>
+    </w:p>
+    <w:p>
+      <w:pPr>
+        <w:shd w:val="clear" w:color="auto" w:fill="F7F7F8"/>
+        <w:tabs>
+          <w:tab w:val="left" w:pos="916"/>
+          <w:tab w:val="left" w:pos="1832"/>
+          <w:tab w:val="left" w:pos="2748"/>
+          <w:tab w:val="left" w:pos="3664"/>
+          <w:tab w:val="left" w:pos="4580"/>
+          <w:tab w:val="left" w:pos="5496"/>
+          <w:tab w:val="left" w:pos="6412"/>
+          <w:tab w:val="left" w:pos="7328"/>
+          <w:tab w:val="left" w:pos="8244"/>
+          <w:tab w:val="left" w:pos="9160"/>
+          <w:tab w:val="left" w:pos="10076"/>
+          <w:tab w:val="left" w:pos="10992"/>
+          <w:tab w:val="left" w:pos="11908"/>
+          <w:tab w:val="left" w:pos="12824"/>
+          <w:tab w:val="left" w:pos="13740"/>
+          <w:tab w:val="left" w:pos="14656"/>
+        </w:tabs>
+        <w:spacing w:after="0" w:line="240" w:lineRule="auto"/>
+        <w:rPr>
+          <w:rFonts w:ascii="Courier New" w:hAnsi="Courier New" w:cs="Courier New"/>
+          <w:sz w:val="19"/>
+          <w:szCs w:val="19"/>
+        </w:rPr>
+      </w:pPr>
+      <w:r>
+        <w:rPr>
+          <w:rFonts w:ascii="Courier New" w:hAnsi="Courier New" w:cs="Courier New"/>
+          <w:sz w:val="19"/>
+          <w:szCs w:val="19"/>
+        </w:rPr>
+        <w:t xml:space="preserve">    "</w:t>
+      </w:r>
+      <w:proofErr w:type="spellStart"/>
+      <w:r>
+        <w:rPr>
+          <w:rFonts w:ascii="Courier New" w:hAnsi="Courier New" w:cs="Courier New"/>
+          <w:sz w:val="19"/>
+          <w:szCs w:val="19"/>
+        </w:rPr>
+        <w:t>project_id</w:t>
+      </w:r>
+      <w:proofErr w:type="spellEnd"/>
+      <w:r>
+        <w:rPr>
+          <w:rFonts w:ascii="Courier New" w:hAnsi="Courier New" w:cs="Courier New"/>
+          <w:sz w:val="19"/>
+          <w:szCs w:val="19"/>
+        </w:rPr>
+        <w:t>": "3dda2801-d675-4688-a63f-dcda8d327f50",</w:t>
+      </w:r>
+    </w:p>
+    <w:p>
+      <w:pPr>
+        <w:shd w:val="clear" w:color="auto" w:fill="F7F7F8"/>
+        <w:tabs>
+          <w:tab w:val="left" w:pos="916"/>
+          <w:tab w:val="left" w:pos="1832"/>
+          <w:tab w:val="left" w:pos="2748"/>
+          <w:tab w:val="left" w:pos="3664"/>
+          <w:tab w:val="left" w:pos="4580"/>
+          <w:tab w:val="left" w:pos="5496"/>
+          <w:tab w:val="left" w:pos="6412"/>
+          <w:tab w:val="left" w:pos="7328"/>
+          <w:tab w:val="left" w:pos="8244"/>
+          <w:tab w:val="left" w:pos="9160"/>
+          <w:tab w:val="left" w:pos="10076"/>
+          <w:tab w:val="left" w:pos="10992"/>
+          <w:tab w:val="left" w:pos="11908"/>
+          <w:tab w:val="left" w:pos="12824"/>
+          <w:tab w:val="left" w:pos="13740"/>
+          <w:tab w:val="left" w:pos="14656"/>
+        </w:tabs>
+        <w:spacing w:after="0" w:line="240" w:lineRule="auto"/>
+        <w:rPr>
+          <w:rFonts w:ascii="Courier New" w:hAnsi="Courier New" w:cs="Courier New"/>
+          <w:sz w:val="19"/>
+          <w:szCs w:val="19"/>
+        </w:rPr>
+      </w:pPr>
+      <w:r>
+        <w:rPr>
+          <w:rFonts w:ascii="Courier New" w:hAnsi="Courier New" w:cs="Courier New"/>
+          <w:sz w:val="19"/>
+          <w:szCs w:val="19"/>
+        </w:rPr>
+        <w:t xml:space="preserve">    "</w:t>
+      </w:r>
+      <w:proofErr w:type="spellStart"/>
+      <w:r>
+        <w:rPr>
+          <w:rFonts w:ascii="Courier New" w:hAnsi="Courier New" w:cs="Courier New"/>
+          <w:sz w:val="19"/>
+          <w:szCs w:val="19"/>
+        </w:rPr>
+        <w:t>vpc_</w:t>
+      </w:r>
+      <w:r>
+        <w:rPr>
+          <w:rFonts w:ascii="Courier New" w:hAnsi="Courier New" w:cs="Courier New"/>
+          <w:sz w:val="19"/>
+          <w:szCs w:val="19"/>
+        </w:rPr>
+        <w:t>id</w:t>
+      </w:r>
+      <w:proofErr w:type="spellEnd"/>
+      <w:r>
+        <w:rPr>
+          <w:rFonts w:ascii="Courier New" w:hAnsi="Courier New" w:cs="Courier New"/>
+          <w:sz w:val="19"/>
+          <w:szCs w:val="19"/>
+        </w:rPr>
+        <w:t>": "9192a4d4-ffff-4ece-b3f0-8d36e3d88038",</w:t>
+      </w:r>
+    </w:p>
+    <w:p>
+      <w:pPr>
+        <w:shd w:val="clear" w:color="auto" w:fill="F7F7F8"/>
+        <w:tabs>
+          <w:tab w:val="left" w:pos="916"/>
+          <w:tab w:val="left" w:pos="1832"/>
+          <w:tab w:val="left" w:pos="2748"/>
+          <w:tab w:val="left" w:pos="3664"/>
+          <w:tab w:val="left" w:pos="4580"/>
+          <w:tab w:val="left" w:pos="5496"/>
+          <w:tab w:val="left" w:pos="6412"/>
+          <w:tab w:val="left" w:pos="7328"/>
+          <w:tab w:val="left" w:pos="8244"/>
+          <w:tab w:val="left" w:pos="9160"/>
+          <w:tab w:val="left" w:pos="10076"/>
+          <w:tab w:val="left" w:pos="10992"/>
+          <w:tab w:val="left" w:pos="11908"/>
+          <w:tab w:val="left" w:pos="12824"/>
+          <w:tab w:val="left" w:pos="13740"/>
+          <w:tab w:val="left" w:pos="14656"/>
+        </w:tabs>
+        <w:spacing w:after="0" w:line="240" w:lineRule="auto"/>
+        <w:rPr>
+          <w:rFonts w:ascii="Courier New" w:hAnsi="Courier New" w:cs="Courier New"/>
+          <w:sz w:val="19"/>
+          <w:szCs w:val="19"/>
+        </w:rPr>
+      </w:pPr>
+      <w:r>
+        <w:rPr>
+          <w:rFonts w:ascii="Courier New" w:hAnsi="Courier New" w:cs="Courier New"/>
+          <w:sz w:val="19"/>
+          <w:szCs w:val="19"/>
+        </w:rPr>
+        <w:t xml:space="preserve">    </w:t>
+      </w:r>
+      <w:r>
+        <w:rPr>
+          <w:rFonts w:ascii="Courier New" w:hAnsi="Courier New" w:cs="Courier New"/>
+          <w:sz w:val="19"/>
+          <w:szCs w:val="19"/>
+        </w:rPr>
+        <w:t>“</w:t>
+      </w:r>
+      <w:proofErr w:type="spellStart"/>
+      <w:r>
+        <w:rPr>
+          <w:rFonts w:ascii="Courier New" w:hAnsi="Courier New" w:cs="Courier New"/>
+          <w:sz w:val="19"/>
+          <w:szCs w:val="19"/>
+        </w:rPr>
+        <w:t>mac_range</w:t>
+      </w:r>
+      <w:proofErr w:type="spellEnd"/>
+      <w:r>
+        <w:rPr>
+          <w:rFonts w:ascii="Courier New" w:hAnsi="Courier New" w:cs="Courier New"/>
+          <w:sz w:val="19"/>
+          <w:szCs w:val="19"/>
+        </w:rPr>
+        <w:t xml:space="preserve">”: { </w:t>
+      </w:r>
+    </w:p>
+    <w:p>
+      <w:pPr>
+        <w:shd w:val="clear" w:color="auto" w:fill="F7F7F8"/>
+        <w:tabs>
+          <w:tab w:val="left" w:pos="916"/>
+          <w:tab w:val="left" w:pos="1832"/>
+          <w:tab w:val="left" w:pos="2748"/>
+          <w:tab w:val="left" w:pos="3664"/>
+          <w:tab w:val="left" w:pos="4580"/>
+          <w:tab w:val="left" w:pos="5496"/>
+          <w:tab w:val="left" w:pos="6412"/>
+          <w:tab w:val="left" w:pos="7328"/>
+          <w:tab w:val="left" w:pos="8244"/>
+          <w:tab w:val="left" w:pos="9160"/>
+          <w:tab w:val="left" w:pos="10076"/>
+          <w:tab w:val="left" w:pos="10992"/>
+          <w:tab w:val="left" w:pos="11908"/>
+          <w:tab w:val="left" w:pos="12824"/>
+          <w:tab w:val="left" w:pos="13740"/>
+          <w:tab w:val="left" w:pos="14656"/>
+        </w:tabs>
+        <w:spacing w:after="0" w:line="240" w:lineRule="auto"/>
+        <w:rPr>
+          <w:rFonts w:ascii="Courier New" w:hAnsi="Courier New" w:cs="Courier New"/>
+          <w:sz w:val="19"/>
+          <w:szCs w:val="19"/>
+        </w:rPr>
+      </w:pPr>
+      <w:r>
+        <w:rPr>
+          <w:rFonts w:ascii="Courier New" w:hAnsi="Courier New" w:cs="Courier New"/>
+          <w:sz w:val="19"/>
+          <w:szCs w:val="19"/>
+        </w:rPr>
+        <w:t xml:space="preserve">                   “from”: “</w:t>
+      </w:r>
+      <w:r>
+        <w:rPr>
+          <w:rFonts w:ascii="Courier New" w:hAnsi="Courier New" w:cs="Courier New"/>
+          <w:sz w:val="19"/>
+          <w:szCs w:val="19"/>
+        </w:rPr>
+        <w:t>00-14-2A-3</w:t>
+      </w:r>
+      <w:r>
+        <w:rPr>
+          <w:rFonts w:ascii="Courier New" w:hAnsi="Courier New" w:cs="Courier New"/>
+          <w:sz w:val="19"/>
+          <w:szCs w:val="19"/>
+        </w:rPr>
+        <w:t>B</w:t>
+      </w:r>
+      <w:r>
+        <w:rPr>
+          <w:rFonts w:ascii="Courier New" w:hAnsi="Courier New" w:cs="Courier New"/>
+          <w:sz w:val="19"/>
+          <w:szCs w:val="19"/>
+        </w:rPr>
+        <w:t>-</w:t>
+      </w:r>
+      <w:r>
+        <w:rPr>
+          <w:rFonts w:ascii="Courier New" w:hAnsi="Courier New" w:cs="Courier New"/>
+          <w:sz w:val="19"/>
+          <w:szCs w:val="19"/>
+        </w:rPr>
+        <w:t>50</w:t>
+      </w:r>
+      <w:r>
+        <w:rPr>
+          <w:rFonts w:ascii="Courier New" w:hAnsi="Courier New" w:cs="Courier New"/>
+          <w:sz w:val="19"/>
+          <w:szCs w:val="19"/>
+        </w:rPr>
+        <w:t>-</w:t>
+      </w:r>
+      <w:r>
+        <w:rPr>
+          <w:rFonts w:ascii="Courier New" w:hAnsi="Courier New" w:cs="Courier New"/>
+          <w:sz w:val="19"/>
+          <w:szCs w:val="19"/>
+        </w:rPr>
+        <w:t>00”,</w:t>
+      </w:r>
+    </w:p>
+    <w:p>
+      <w:pPr>
+        <w:shd w:val="clear" w:color="auto" w:fill="F7F7F8"/>
+        <w:tabs>
+          <w:tab w:val="left" w:pos="916"/>
+          <w:tab w:val="left" w:pos="1832"/>
+          <w:tab w:val="left" w:pos="2748"/>
+          <w:tab w:val="left" w:pos="3664"/>
+          <w:tab w:val="left" w:pos="4580"/>
+          <w:tab w:val="left" w:pos="5496"/>
+          <w:tab w:val="left" w:pos="6412"/>
+          <w:tab w:val="left" w:pos="7328"/>
+          <w:tab w:val="left" w:pos="8244"/>
+          <w:tab w:val="left" w:pos="9160"/>
+          <w:tab w:val="left" w:pos="10076"/>
+          <w:tab w:val="left" w:pos="10992"/>
+          <w:tab w:val="left" w:pos="11908"/>
+          <w:tab w:val="left" w:pos="12824"/>
+          <w:tab w:val="left" w:pos="13740"/>
+          <w:tab w:val="left" w:pos="14656"/>
+        </w:tabs>
+        <w:spacing w:after="0" w:line="240" w:lineRule="auto"/>
+        <w:rPr>
+          <w:rFonts w:ascii="Courier New" w:hAnsi="Courier New" w:cs="Courier New"/>
+          <w:sz w:val="19"/>
+          <w:szCs w:val="19"/>
+        </w:rPr>
+      </w:pPr>
+      <w:r>
+        <w:rPr>
+          <w:rFonts w:ascii="Courier New" w:hAnsi="Courier New" w:cs="Courier New"/>
+          <w:sz w:val="19"/>
+          <w:szCs w:val="19"/>
+        </w:rPr>
+        <w:t xml:space="preserve">                   “to”: “</w:t>
+      </w:r>
+      <w:r>
+        <w:rPr>
+          <w:rFonts w:ascii="Courier New" w:hAnsi="Courier New" w:cs="Courier New"/>
+          <w:sz w:val="19"/>
+          <w:szCs w:val="19"/>
+        </w:rPr>
+        <w:t>00-14-2A-3</w:t>
+      </w:r>
+      <w:r>
+        <w:rPr>
+          <w:rFonts w:ascii="Courier New" w:hAnsi="Courier New" w:cs="Courier New"/>
+          <w:sz w:val="19"/>
+          <w:szCs w:val="19"/>
+        </w:rPr>
+        <w:t>B</w:t>
+      </w:r>
+      <w:r>
+        <w:rPr>
+          <w:rFonts w:ascii="Courier New" w:hAnsi="Courier New" w:cs="Courier New"/>
+          <w:sz w:val="19"/>
+          <w:szCs w:val="19"/>
+        </w:rPr>
+        <w:t>-</w:t>
+      </w:r>
+      <w:r>
+        <w:rPr>
+          <w:rFonts w:ascii="Courier New" w:hAnsi="Courier New" w:cs="Courier New"/>
+          <w:sz w:val="19"/>
+          <w:szCs w:val="19"/>
+        </w:rPr>
+        <w:t>50</w:t>
+      </w:r>
+      <w:r>
+        <w:rPr>
+          <w:rFonts w:ascii="Courier New" w:hAnsi="Courier New" w:cs="Courier New"/>
+          <w:sz w:val="19"/>
+          <w:szCs w:val="19"/>
+        </w:rPr>
+        <w:t>-</w:t>
+      </w:r>
+      <w:r>
+        <w:rPr>
+          <w:rFonts w:ascii="Courier New" w:hAnsi="Courier New" w:cs="Courier New"/>
+          <w:sz w:val="19"/>
+          <w:szCs w:val="19"/>
+        </w:rPr>
+        <w:t>FF”}</w:t>
+      </w:r>
+    </w:p>
+    <w:p>
+      <w:pPr>
+        <w:shd w:val="clear" w:color="auto" w:fill="F7F7F8"/>
+        <w:tabs>
+          <w:tab w:val="left" w:pos="916"/>
+          <w:tab w:val="left" w:pos="1832"/>
+          <w:tab w:val="left" w:pos="2748"/>
+          <w:tab w:val="left" w:pos="3664"/>
+          <w:tab w:val="left" w:pos="4580"/>
+          <w:tab w:val="left" w:pos="5496"/>
+          <w:tab w:val="left" w:pos="6412"/>
+          <w:tab w:val="left" w:pos="7328"/>
+          <w:tab w:val="left" w:pos="8244"/>
+          <w:tab w:val="left" w:pos="9160"/>
+          <w:tab w:val="left" w:pos="10076"/>
+          <w:tab w:val="left" w:pos="10992"/>
+          <w:tab w:val="left" w:pos="11908"/>
+          <w:tab w:val="left" w:pos="12824"/>
+          <w:tab w:val="left" w:pos="13740"/>
+          <w:tab w:val="left" w:pos="14656"/>
+        </w:tabs>
+        <w:spacing w:after="0" w:line="240" w:lineRule="auto"/>
+        <w:rPr>
+          <w:rFonts w:ascii="Courier New" w:hAnsi="Courier New" w:cs="Courier New"/>
+          <w:sz w:val="19"/>
+          <w:szCs w:val="19"/>
+        </w:rPr>
+      </w:pPr>
+      <w:r>
+        <w:rPr>
+          <w:rFonts w:ascii="Courier New" w:hAnsi="Courier New" w:cs="Courier New"/>
+          <w:sz w:val="19"/>
+          <w:szCs w:val="19"/>
+        </w:rPr>
+        <w:t xml:space="preserve">   } </w:t>
+      </w:r>
+    </w:p>
+    <w:p>
+      <w:pPr>
+        <w:shd w:val="clear" w:color="auto" w:fill="F7F7F8"/>
+        <w:tabs>
+          <w:tab w:val="left" w:pos="916"/>
+          <w:tab w:val="left" w:pos="1832"/>
+          <w:tab w:val="left" w:pos="2748"/>
+          <w:tab w:val="left" w:pos="3664"/>
+          <w:tab w:val="left" w:pos="4580"/>
+          <w:tab w:val="left" w:pos="5496"/>
+          <w:tab w:val="left" w:pos="6412"/>
+          <w:tab w:val="left" w:pos="7328"/>
+          <w:tab w:val="left" w:pos="8244"/>
+          <w:tab w:val="left" w:pos="9160"/>
+          <w:tab w:val="left" w:pos="10076"/>
+          <w:tab w:val="left" w:pos="10992"/>
+          <w:tab w:val="left" w:pos="11908"/>
+          <w:tab w:val="left" w:pos="12824"/>
+          <w:tab w:val="left" w:pos="13740"/>
+          <w:tab w:val="left" w:pos="14656"/>
+        </w:tabs>
+        <w:spacing w:after="0" w:line="240" w:lineRule="auto"/>
+        <w:rPr>
+          <w:rFonts w:ascii="Courier New" w:hAnsi="Courier New" w:cs="Courier New"/>
+          <w:sz w:val="19"/>
+          <w:szCs w:val="19"/>
+        </w:rPr>
+      </w:pPr>
+      <w:r>
+        <w:rPr>
+          <w:rFonts w:ascii="Courier New" w:hAnsi="Courier New" w:cs="Courier New"/>
+          <w:sz w:val="19"/>
+          <w:szCs w:val="19"/>
+        </w:rPr>
+        <w:t>}</w:t>
+      </w:r>
+    </w:p>
+    <w:p>
+      <w:pPr>
+        <w:spacing w:before="100" w:beforeAutospacing="1" w:after="100" w:afterAutospacing="1" w:line="240" w:lineRule="auto"/>
+        <w:rPr>
+          <w:rFonts w:ascii="inherit" w:hAnsi="inherit"/>
+          <w:b/>
+          <w:bCs/>
+          <w:spacing w:val="-1"/>
+          <w:sz w:val="24"/>
+          <w:szCs w:val="24"/>
+        </w:rPr>
+      </w:pPr>
+    </w:p>
+    <w:p>
+      <w:pPr>
+        <w:spacing w:before="100" w:beforeAutospacing="1" w:after="100" w:afterAutospacing="1" w:line="240" w:lineRule="auto"/>
+        <w:rPr>
+          <w:rFonts w:ascii="inherit" w:hAnsi="inherit"/>
+          <w:b/>
+          <w:bCs/>
+          <w:spacing w:val="-1"/>
+          <w:sz w:val="24"/>
+          <w:szCs w:val="24"/>
+        </w:rPr>
+      </w:pPr>
     </w:p>
     <w:p>
       <w:pPr>
@@ -5091,6 +8346,7 @@
           <w:sz w:val="48"/>
           <w:szCs w:val="48"/>
         </w:rPr>
+        <w:lastRenderedPageBreak/>
         <w:t xml:space="preserve">Redis / Mac Address </w:t>
       </w:r>
       <w:r>
@@ -5126,17 +8382,6 @@
           <w:szCs w:val="24"/>
         </w:rPr>
       </w:pPr>
-      <w:r>
-        <w:rPr>
-          <w:rFonts w:ascii="inherit" w:hAnsi="inherit"/>
-          <w:b/>
-          <w:bCs/>
-          <w:noProof/>
-          <w:spacing w:val="-1"/>
-          <w:sz w:val="24"/>
-          <w:szCs w:val="24"/>
-        </w:rPr>
-      </w:r>
       <w:r>
         <w:rPr>
           <w:rFonts w:ascii="inherit" w:hAnsi="inherit"/>
@@ -5166,9 +8411,8 @@
             <v:path o:extrusionok="f" gradientshapeok="t" o:connecttype="rect"/>
             <o:lock v:ext="edit" aspectratio="t"/>
           </v:shapetype>
-          <v:shape id="_x0000_s1027" type="#_x0000_t75" style="width:507pt;height:269.15pt;mso-left-percent:-10001;mso-top-percent:-10001;mso-position-horizontal:absolute;mso-position-horizontal-relative:char;mso-position-vertical:absolute;mso-position-vertical-relative:line;mso-left-percent:-10001;mso-top-percent:-10001">
+          <v:shape id="_x0000_i1025" type="#_x0000_t75" style="width:507pt;height:269.25pt;mso-left-percent:-10001;mso-top-percent:-10001;mso-position-horizontal:absolute;mso-position-horizontal-relative:char;mso-position-vertical:absolute;mso-position-vertical-relative:line;mso-left-percent:-10001;mso-top-percent:-10001">
             <v:imagedata r:id="rId5" o:title=""/>
-            <w10:anchorlock/>
           </v:shape>
         </w:pict>
       </w:r>

</xml_diff>

<commit_message>
Revert "[Microservies] Macmanager document update"
This reverts commit 336e49951d5c8139cf18d02832a79c5348760e37.
</commit_message>
<xml_diff>
--- a/services/mac_manager/doc/Alcor_MacManager_Doc_v2.docx
+++ b/services/mac_manager/doc/Alcor_MacManager_Doc_v2.docx
@@ -533,34 +533,16 @@
         </w:rPr>
         <w:t>route manager</w:t>
       </w:r>
-      <w:r>
-        <w:rPr>
-          <w:rFonts w:ascii="Arial" w:hAnsi="Arial" w:cs="Arial"/>
-        </w:rPr>
-        <w:t>.</w:t>
-      </w:r>
-    </w:p>
-    <w:p>
-      <w:pPr>
-        <w:spacing w:after="0" w:line="240" w:lineRule="auto"/>
-        <w:rPr>
-          <w:rFonts w:ascii="Arial" w:hAnsi="Arial" w:cs="Arial"/>
-        </w:rPr>
-      </w:pPr>
-      <w:r>
-        <w:rPr>
-          <w:rFonts w:ascii="Arial" w:hAnsi="Arial" w:cs="Arial"/>
-        </w:rPr>
-        <w:t>(10) Concurrency control me</w:t>
-      </w:r>
-      <w:bookmarkStart w:id="0" w:name="_GoBack"/>
-      <w:bookmarkEnd w:id="0"/>
-      <w:r>
-        <w:rPr>
-          <w:rFonts w:ascii="Arial" w:hAnsi="Arial" w:cs="Arial"/>
-        </w:rPr>
-        <w:t>chanism should be provided to process multiple mac allocation requests.</w:t>
-      </w:r>
+    </w:p>
+    <w:p>
+      <w:pPr>
+        <w:spacing w:before="240" w:after="120" w:line="240" w:lineRule="auto"/>
+        <w:outlineLvl w:val="2"/>
+        <w:rPr>
+          <w:rFonts w:ascii="Arial" w:hAnsi="Arial" w:cs="Arial"/>
+          <w:color w:val="0000BF"/>
+        </w:rPr>
+      </w:pPr>
     </w:p>
     <w:p>
       <w:pPr>
@@ -648,7 +630,7 @@
           <w:sz w:val="24"/>
           <w:szCs w:val="24"/>
         </w:rPr>
-        <w:t>Verify)</w:t>
+        <w:t>Verify</w:t>
       </w:r>
       <w:r>
         <w:rPr>
@@ -659,7 +641,7 @@
           <w:sz w:val="24"/>
           <w:szCs w:val="24"/>
         </w:rPr>
-        <w:t xml:space="preserve"> </w:t>
+        <w:t>)</w:t>
       </w:r>
       <w:r>
         <w:rPr>
@@ -670,7 +652,7 @@
           <w:sz w:val="24"/>
           <w:szCs w:val="24"/>
         </w:rPr>
-        <w:t>Mac</w:t>
+        <w:t xml:space="preserve"> </w:t>
       </w:r>
       <w:r>
         <w:rPr>
@@ -681,9 +663,8 @@
           <w:sz w:val="24"/>
           <w:szCs w:val="24"/>
         </w:rPr>
-        <w:t xml:space="preserve"> State By </w:t>
-      </w:r>
-      <w:proofErr w:type="spellStart"/>
+        <w:t>Mac</w:t>
+      </w:r>
       <w:r>
         <w:rPr>
           <w:rFonts w:ascii="inherit" w:hAnsi="inherit"/>
@@ -693,6 +674,18 @@
           <w:sz w:val="24"/>
           <w:szCs w:val="24"/>
         </w:rPr>
+        <w:t xml:space="preserve"> State By </w:t>
+      </w:r>
+      <w:proofErr w:type="spellStart"/>
+      <w:r>
+        <w:rPr>
+          <w:rFonts w:ascii="inherit" w:hAnsi="inherit"/>
+          <w:b/>
+          <w:bCs/>
+          <w:spacing w:val="-1"/>
+          <w:sz w:val="24"/>
+          <w:szCs w:val="24"/>
+        </w:rPr>
         <w:t>MacAddress</w:t>
       </w:r>
       <w:proofErr w:type="spellEnd"/>
@@ -773,6 +766,7 @@
         </w:rPr>
         <w:t>/</w:t>
       </w:r>
+      <w:proofErr w:type="spellStart"/>
       <w:r>
         <w:rPr>
           <w:rFonts w:ascii="Courier New" w:hAnsi="Courier New" w:cs="Courier New"/>
@@ -789,8 +783,9 @@
           <w:szCs w:val="23"/>
           <w:shd w:val="clear" w:color="auto" w:fill="F7F7F8"/>
         </w:rPr>
-        <w:t>s</w:t>
-      </w:r>
+        <w:t>address</w:t>
+      </w:r>
+      <w:proofErr w:type="spellEnd"/>
       <w:r>
         <w:rPr>
           <w:rFonts w:ascii="Courier New" w:hAnsi="Courier New" w:cs="Courier New"/>
@@ -798,16 +793,7 @@
           <w:szCs w:val="23"/>
           <w:shd w:val="clear" w:color="auto" w:fill="F7F7F8"/>
         </w:rPr>
-        <w:t>/</w:t>
-      </w:r>
-      <w:r>
-        <w:rPr>
-          <w:rFonts w:ascii="Courier New" w:hAnsi="Courier New" w:cs="Courier New"/>
-          <w:sz w:val="23"/>
-          <w:szCs w:val="23"/>
-          <w:shd w:val="clear" w:color="auto" w:fill="F7F7F8"/>
-        </w:rPr>
-        <w:t>{mac}</w:t>
+        <w:t>/{mac}</w:t>
       </w:r>
     </w:p>
     <w:p>
@@ -964,6 +950,8 @@
         </w:rPr>
         <w:t>Example</w:t>
       </w:r>
+      <w:bookmarkStart w:id="0" w:name="_GoBack"/>
+      <w:bookmarkEnd w:id="0"/>
     </w:p>
     <w:p>
       <w:pPr>
@@ -1052,14 +1040,6 @@
           <w:sz w:val="19"/>
           <w:szCs w:val="19"/>
         </w:rPr>
-        <w:t>s</w:t>
-      </w:r>
-      <w:r>
-        <w:rPr>
-          <w:rFonts w:ascii="Courier New" w:hAnsi="Courier New" w:cs="Courier New"/>
-          <w:sz w:val="19"/>
-          <w:szCs w:val="19"/>
-        </w:rPr>
         <w:t>/</w:t>
       </w:r>
       <w:r>
@@ -4592,3241 +4572,6 @@
         </w:rPr>
         <w:t>}</w:t>
       </w:r>
-    </w:p>
-    <w:p>
-      <w:pPr>
-        <w:spacing w:before="100" w:beforeAutospacing="1" w:after="100" w:afterAutospacing="1" w:line="240" w:lineRule="auto"/>
-        <w:rPr>
-          <w:rFonts w:ascii="inherit" w:hAnsi="inherit"/>
-          <w:b/>
-          <w:bCs/>
-          <w:spacing w:val="-1"/>
-          <w:sz w:val="24"/>
-          <w:szCs w:val="24"/>
-        </w:rPr>
-      </w:pPr>
-    </w:p>
-    <w:p>
-      <w:pPr>
-        <w:spacing w:before="100" w:beforeAutospacing="1" w:after="100" w:afterAutospacing="1" w:line="240" w:lineRule="auto"/>
-        <w:rPr>
-          <w:rFonts w:ascii="inherit" w:hAnsi="inherit"/>
-          <w:spacing w:val="-2"/>
-          <w:sz w:val="24"/>
-          <w:szCs w:val="24"/>
-        </w:rPr>
-      </w:pPr>
-      <w:r>
-        <w:rPr>
-          <w:rFonts w:ascii="inherit" w:hAnsi="inherit"/>
-          <w:b/>
-          <w:bCs/>
-          <w:spacing w:val="-1"/>
-          <w:sz w:val="24"/>
-          <w:szCs w:val="24"/>
-        </w:rPr>
-        <w:t>(</w:t>
-      </w:r>
-      <w:r>
-        <w:rPr>
-          <w:rFonts w:ascii="inherit" w:hAnsi="inherit"/>
-          <w:b/>
-          <w:bCs/>
-          <w:spacing w:val="-1"/>
-          <w:sz w:val="24"/>
-          <w:szCs w:val="24"/>
-        </w:rPr>
-        <w:t>4</w:t>
-      </w:r>
-      <w:r>
-        <w:rPr>
-          <w:rFonts w:ascii="inherit" w:hAnsi="inherit"/>
-          <w:b/>
-          <w:bCs/>
-          <w:spacing w:val="-1"/>
-          <w:sz w:val="24"/>
-          <w:szCs w:val="24"/>
-        </w:rPr>
-        <w:t xml:space="preserve">) </w:t>
-      </w:r>
-      <w:r>
-        <w:rPr>
-          <w:rFonts w:ascii="inherit" w:hAnsi="inherit"/>
-          <w:b/>
-          <w:bCs/>
-          <w:spacing w:val="-1"/>
-          <w:sz w:val="24"/>
-          <w:szCs w:val="24"/>
-        </w:rPr>
-        <w:t>Create</w:t>
-      </w:r>
-      <w:r>
-        <w:rPr>
-          <w:rFonts w:ascii="inherit" w:hAnsi="inherit"/>
-          <w:b/>
-          <w:bCs/>
-          <w:spacing w:val="-1"/>
-          <w:sz w:val="24"/>
-          <w:szCs w:val="24"/>
-        </w:rPr>
-        <w:t xml:space="preserve"> Mac</w:t>
-      </w:r>
-      <w:r>
-        <w:rPr>
-          <w:rFonts w:ascii="inherit" w:hAnsi="inherit"/>
-          <w:b/>
-          <w:bCs/>
-          <w:spacing w:val="-1"/>
-          <w:sz w:val="24"/>
-          <w:szCs w:val="24"/>
-        </w:rPr>
-        <w:t xml:space="preserve"> </w:t>
-      </w:r>
-      <w:r>
-        <w:rPr>
-          <w:rFonts w:ascii="inherit" w:hAnsi="inherit"/>
-          <w:b/>
-          <w:bCs/>
-          <w:spacing w:val="-1"/>
-          <w:sz w:val="24"/>
-          <w:szCs w:val="24"/>
-        </w:rPr>
-        <w:t xml:space="preserve">Range </w:t>
-      </w:r>
-      <w:r>
-        <w:rPr>
-          <w:rFonts w:ascii="inherit" w:hAnsi="inherit"/>
-          <w:b/>
-          <w:bCs/>
-          <w:spacing w:val="-1"/>
-          <w:sz w:val="24"/>
-          <w:szCs w:val="24"/>
-        </w:rPr>
-        <w:t>By</w:t>
-      </w:r>
-      <w:r>
-        <w:rPr>
-          <w:rFonts w:ascii="inherit" w:hAnsi="inherit"/>
-          <w:b/>
-          <w:bCs/>
-          <w:spacing w:val="-1"/>
-          <w:sz w:val="24"/>
-          <w:szCs w:val="24"/>
-        </w:rPr>
-        <w:t xml:space="preserve"> VPC</w:t>
-      </w:r>
-      <w:r>
-        <w:rPr>
-          <w:rFonts w:ascii="inherit" w:hAnsi="inherit"/>
-          <w:b/>
-          <w:bCs/>
-          <w:spacing w:val="-1"/>
-          <w:sz w:val="24"/>
-          <w:szCs w:val="24"/>
-        </w:rPr>
-        <w:t xml:space="preserve"> </w:t>
-      </w:r>
-    </w:p>
-    <w:p>
-      <w:pPr>
-        <w:numPr>
-          <w:ilvl w:val="0"/>
-          <w:numId w:val="2"/>
-        </w:numPr>
-        <w:spacing w:after="150" w:line="240" w:lineRule="auto"/>
-        <w:ind w:left="360"/>
-        <w:rPr>
-          <w:rFonts w:ascii="inherit" w:hAnsi="inherit"/>
-          <w:spacing w:val="-2"/>
-          <w:sz w:val="24"/>
-          <w:szCs w:val="24"/>
-        </w:rPr>
-      </w:pPr>
-      <w:bookmarkStart w:id="2" w:name="_Hlk37115515"/>
-      <w:r>
-        <w:rPr>
-          <w:rFonts w:ascii="inherit" w:hAnsi="inherit"/>
-          <w:spacing w:val="-2"/>
-          <w:sz w:val="24"/>
-          <w:szCs w:val="24"/>
-        </w:rPr>
-        <w:t>Method: </w:t>
-      </w:r>
-      <w:r>
-        <w:rPr>
-          <w:rFonts w:ascii="Courier New" w:hAnsi="Courier New" w:cs="Courier New"/>
-          <w:sz w:val="23"/>
-          <w:szCs w:val="23"/>
-          <w:shd w:val="clear" w:color="auto" w:fill="F7F7F8"/>
-        </w:rPr>
-        <w:t>POST</w:t>
-      </w:r>
-    </w:p>
-    <w:p>
-      <w:pPr>
-        <w:numPr>
-          <w:ilvl w:val="0"/>
-          <w:numId w:val="2"/>
-        </w:numPr>
-        <w:spacing w:after="150" w:line="240" w:lineRule="auto"/>
-        <w:ind w:left="360"/>
-        <w:rPr>
-          <w:rFonts w:ascii="inherit" w:hAnsi="inherit"/>
-          <w:spacing w:val="-2"/>
-          <w:sz w:val="24"/>
-          <w:szCs w:val="24"/>
-        </w:rPr>
-      </w:pPr>
-      <w:r>
-        <w:rPr>
-          <w:rFonts w:ascii="inherit" w:hAnsi="inherit"/>
-          <w:spacing w:val="-2"/>
-          <w:sz w:val="24"/>
-          <w:szCs w:val="24"/>
-        </w:rPr>
-        <w:t>Request: </w:t>
-      </w:r>
-      <w:r>
-        <w:rPr>
-          <w:rFonts w:ascii="Courier New" w:hAnsi="Courier New" w:cs="Courier New"/>
-          <w:sz w:val="23"/>
-          <w:szCs w:val="23"/>
-          <w:shd w:val="clear" w:color="auto" w:fill="F7F7F8"/>
-        </w:rPr>
-        <w:t>/</w:t>
-      </w:r>
-      <w:r>
-        <w:rPr>
-          <w:rFonts w:ascii="Courier New" w:hAnsi="Courier New" w:cs="Courier New"/>
-          <w:sz w:val="23"/>
-          <w:szCs w:val="23"/>
-          <w:shd w:val="clear" w:color="auto" w:fill="F7F7F8"/>
-        </w:rPr>
-        <w:t>mac/range</w:t>
-      </w:r>
-    </w:p>
-    <w:p>
-      <w:pPr>
-        <w:numPr>
-          <w:ilvl w:val="0"/>
-          <w:numId w:val="2"/>
-        </w:numPr>
-        <w:spacing w:after="150" w:line="240" w:lineRule="auto"/>
-        <w:ind w:left="360"/>
-        <w:rPr>
-          <w:rFonts w:ascii="inherit" w:hAnsi="inherit"/>
-          <w:spacing w:val="-2"/>
-          <w:sz w:val="24"/>
-          <w:szCs w:val="24"/>
-        </w:rPr>
-      </w:pPr>
-      <w:r>
-        <w:rPr>
-          <w:rFonts w:ascii="inherit" w:hAnsi="inherit"/>
-          <w:spacing w:val="-2"/>
-          <w:sz w:val="24"/>
-          <w:szCs w:val="24"/>
-        </w:rPr>
-        <w:t>Request Parameter: </w:t>
-      </w:r>
-    </w:p>
-    <w:p>
-      <w:pPr>
-        <w:numPr>
-          <w:ilvl w:val="0"/>
-          <w:numId w:val="2"/>
-        </w:numPr>
-        <w:spacing w:after="150" w:line="240" w:lineRule="auto"/>
-        <w:ind w:left="360"/>
-        <w:rPr>
-          <w:rFonts w:ascii="inherit" w:hAnsi="inherit"/>
-          <w:spacing w:val="-2"/>
-          <w:sz w:val="24"/>
-          <w:szCs w:val="24"/>
-        </w:rPr>
-      </w:pPr>
-      <w:r>
-        <w:rPr>
-          <w:rFonts w:ascii="inherit" w:hAnsi="inherit"/>
-          <w:spacing w:val="-2"/>
-          <w:sz w:val="24"/>
-          <w:szCs w:val="24"/>
-        </w:rPr>
-        <w:t>Response: </w:t>
-      </w:r>
-      <w:r>
-        <w:rPr>
-          <w:rFonts w:ascii="Courier New" w:hAnsi="Courier New" w:cs="Courier New"/>
-          <w:sz w:val="23"/>
-          <w:szCs w:val="23"/>
-          <w:shd w:val="clear" w:color="auto" w:fill="F7F7F8"/>
-        </w:rPr>
-        <w:t xml:space="preserve"> mac range list of VPC</w:t>
-      </w:r>
-    </w:p>
-    <w:p>
-      <w:pPr>
-        <w:numPr>
-          <w:ilvl w:val="0"/>
-          <w:numId w:val="2"/>
-        </w:numPr>
-        <w:spacing w:after="150" w:line="240" w:lineRule="auto"/>
-        <w:ind w:left="360"/>
-        <w:rPr>
-          <w:rFonts w:ascii="inherit" w:hAnsi="inherit"/>
-          <w:spacing w:val="-2"/>
-          <w:sz w:val="24"/>
-          <w:szCs w:val="24"/>
-        </w:rPr>
-      </w:pPr>
-      <w:r>
-        <w:rPr>
-          <w:rFonts w:ascii="inherit" w:hAnsi="inherit"/>
-          <w:spacing w:val="-2"/>
-          <w:sz w:val="24"/>
-          <w:szCs w:val="24"/>
-        </w:rPr>
-        <w:t>Example</w:t>
-      </w:r>
-    </w:p>
-    <w:p>
-      <w:pPr>
-        <w:shd w:val="clear" w:color="auto" w:fill="F7F7F8"/>
-        <w:tabs>
-          <w:tab w:val="left" w:pos="916"/>
-          <w:tab w:val="left" w:pos="1832"/>
-          <w:tab w:val="left" w:pos="2748"/>
-          <w:tab w:val="left" w:pos="3664"/>
-          <w:tab w:val="left" w:pos="4580"/>
-          <w:tab w:val="left" w:pos="5496"/>
-          <w:tab w:val="left" w:pos="6412"/>
-          <w:tab w:val="left" w:pos="7328"/>
-          <w:tab w:val="left" w:pos="8244"/>
-          <w:tab w:val="left" w:pos="9160"/>
-          <w:tab w:val="left" w:pos="10076"/>
-          <w:tab w:val="left" w:pos="10992"/>
-          <w:tab w:val="left" w:pos="11908"/>
-          <w:tab w:val="left" w:pos="12824"/>
-          <w:tab w:val="left" w:pos="13740"/>
-          <w:tab w:val="left" w:pos="14656"/>
-        </w:tabs>
-        <w:spacing w:after="0" w:line="240" w:lineRule="auto"/>
-        <w:rPr>
-          <w:rFonts w:ascii="Courier New" w:hAnsi="Courier New" w:cs="Courier New"/>
-          <w:sz w:val="19"/>
-          <w:szCs w:val="19"/>
-        </w:rPr>
-      </w:pPr>
-      <w:r>
-        <w:rPr>
-          <w:rFonts w:ascii="Courier New" w:hAnsi="Courier New" w:cs="Courier New"/>
-          <w:sz w:val="19"/>
-          <w:szCs w:val="19"/>
-        </w:rPr>
-        <w:t>Request:</w:t>
-      </w:r>
-    </w:p>
-    <w:p>
-      <w:pPr>
-        <w:pStyle w:val="HTMLPreformatted"/>
-        <w:shd w:val="clear" w:color="auto" w:fill="F7F7F8"/>
-        <w:rPr>
-          <w:sz w:val="19"/>
-          <w:szCs w:val="19"/>
-        </w:rPr>
-      </w:pPr>
-      <w:r>
-        <w:rPr>
-          <w:sz w:val="19"/>
-          <w:szCs w:val="19"/>
-        </w:rPr>
-        <w:t>http://127.0.0.1:8080</w:t>
-      </w:r>
-      <w:r>
-        <w:rPr>
-          <w:sz w:val="19"/>
-          <w:szCs w:val="19"/>
-        </w:rPr>
-        <w:t>/mac</w:t>
-      </w:r>
-      <w:r>
-        <w:rPr>
-          <w:sz w:val="19"/>
-          <w:szCs w:val="19"/>
-        </w:rPr>
-        <w:t>/range</w:t>
-      </w:r>
-    </w:p>
-    <w:p>
-      <w:pPr>
-        <w:shd w:val="clear" w:color="auto" w:fill="F7F7F8"/>
-        <w:tabs>
-          <w:tab w:val="left" w:pos="916"/>
-          <w:tab w:val="left" w:pos="1832"/>
-          <w:tab w:val="left" w:pos="2748"/>
-          <w:tab w:val="left" w:pos="3664"/>
-          <w:tab w:val="left" w:pos="4580"/>
-          <w:tab w:val="left" w:pos="5496"/>
-          <w:tab w:val="left" w:pos="6412"/>
-          <w:tab w:val="left" w:pos="7328"/>
-          <w:tab w:val="left" w:pos="8244"/>
-          <w:tab w:val="left" w:pos="9160"/>
-          <w:tab w:val="left" w:pos="10076"/>
-          <w:tab w:val="left" w:pos="10992"/>
-          <w:tab w:val="left" w:pos="11908"/>
-          <w:tab w:val="left" w:pos="12824"/>
-          <w:tab w:val="left" w:pos="13740"/>
-          <w:tab w:val="left" w:pos="14656"/>
-        </w:tabs>
-        <w:spacing w:after="0" w:line="240" w:lineRule="auto"/>
-        <w:rPr>
-          <w:rFonts w:ascii="Courier New" w:hAnsi="Courier New" w:cs="Courier New"/>
-          <w:sz w:val="19"/>
-          <w:szCs w:val="19"/>
-        </w:rPr>
-      </w:pPr>
-    </w:p>
-    <w:p>
-      <w:pPr>
-        <w:shd w:val="clear" w:color="auto" w:fill="F7F7F8"/>
-        <w:tabs>
-          <w:tab w:val="left" w:pos="916"/>
-          <w:tab w:val="left" w:pos="1832"/>
-          <w:tab w:val="left" w:pos="2748"/>
-          <w:tab w:val="left" w:pos="3664"/>
-          <w:tab w:val="left" w:pos="4580"/>
-          <w:tab w:val="left" w:pos="5496"/>
-          <w:tab w:val="left" w:pos="6412"/>
-          <w:tab w:val="left" w:pos="7328"/>
-          <w:tab w:val="left" w:pos="8244"/>
-          <w:tab w:val="left" w:pos="9160"/>
-          <w:tab w:val="left" w:pos="10076"/>
-          <w:tab w:val="left" w:pos="10992"/>
-          <w:tab w:val="left" w:pos="11908"/>
-          <w:tab w:val="left" w:pos="12824"/>
-          <w:tab w:val="left" w:pos="13740"/>
-          <w:tab w:val="left" w:pos="14656"/>
-        </w:tabs>
-        <w:spacing w:after="0" w:line="240" w:lineRule="auto"/>
-        <w:rPr>
-          <w:rFonts w:ascii="Courier New" w:hAnsi="Courier New" w:cs="Courier New"/>
-          <w:sz w:val="19"/>
-          <w:szCs w:val="19"/>
-        </w:rPr>
-      </w:pPr>
-      <w:r>
-        <w:rPr>
-          <w:rFonts w:ascii="Courier New" w:hAnsi="Courier New" w:cs="Courier New"/>
-          <w:sz w:val="19"/>
-          <w:szCs w:val="19"/>
-        </w:rPr>
-        <w:t>Body:</w:t>
-      </w:r>
-    </w:p>
-    <w:p>
-      <w:pPr>
-        <w:shd w:val="clear" w:color="auto" w:fill="F7F7F8"/>
-        <w:tabs>
-          <w:tab w:val="left" w:pos="916"/>
-          <w:tab w:val="left" w:pos="1832"/>
-          <w:tab w:val="left" w:pos="2748"/>
-          <w:tab w:val="left" w:pos="3664"/>
-          <w:tab w:val="left" w:pos="4580"/>
-          <w:tab w:val="left" w:pos="5496"/>
-          <w:tab w:val="left" w:pos="6412"/>
-          <w:tab w:val="left" w:pos="7328"/>
-          <w:tab w:val="left" w:pos="8244"/>
-          <w:tab w:val="left" w:pos="9160"/>
-          <w:tab w:val="left" w:pos="10076"/>
-          <w:tab w:val="left" w:pos="10992"/>
-          <w:tab w:val="left" w:pos="11908"/>
-          <w:tab w:val="left" w:pos="12824"/>
-          <w:tab w:val="left" w:pos="13740"/>
-          <w:tab w:val="left" w:pos="14656"/>
-        </w:tabs>
-        <w:spacing w:after="0" w:line="240" w:lineRule="auto"/>
-        <w:rPr>
-          <w:rFonts w:ascii="Courier New" w:hAnsi="Courier New" w:cs="Courier New"/>
-          <w:sz w:val="19"/>
-          <w:szCs w:val="19"/>
-        </w:rPr>
-      </w:pPr>
-      <w:r>
-        <w:rPr>
-          <w:rFonts w:ascii="Courier New" w:hAnsi="Courier New" w:cs="Courier New"/>
-          <w:sz w:val="19"/>
-          <w:szCs w:val="19"/>
-        </w:rPr>
-        <w:t>{</w:t>
-      </w:r>
-    </w:p>
-    <w:p>
-      <w:pPr>
-        <w:shd w:val="clear" w:color="auto" w:fill="F7F7F8"/>
-        <w:tabs>
-          <w:tab w:val="left" w:pos="916"/>
-          <w:tab w:val="left" w:pos="1832"/>
-          <w:tab w:val="left" w:pos="2748"/>
-          <w:tab w:val="left" w:pos="3664"/>
-          <w:tab w:val="left" w:pos="4580"/>
-          <w:tab w:val="left" w:pos="5496"/>
-          <w:tab w:val="left" w:pos="6412"/>
-          <w:tab w:val="left" w:pos="7328"/>
-          <w:tab w:val="left" w:pos="8244"/>
-          <w:tab w:val="left" w:pos="9160"/>
-          <w:tab w:val="left" w:pos="10076"/>
-          <w:tab w:val="left" w:pos="10992"/>
-          <w:tab w:val="left" w:pos="11908"/>
-          <w:tab w:val="left" w:pos="12824"/>
-          <w:tab w:val="left" w:pos="13740"/>
-          <w:tab w:val="left" w:pos="14656"/>
-        </w:tabs>
-        <w:spacing w:after="0" w:line="240" w:lineRule="auto"/>
-        <w:rPr>
-          <w:rFonts w:ascii="Courier New" w:hAnsi="Courier New" w:cs="Courier New"/>
-          <w:sz w:val="19"/>
-          <w:szCs w:val="19"/>
-        </w:rPr>
-      </w:pPr>
-      <w:r>
-        <w:rPr>
-          <w:rFonts w:ascii="Courier New" w:hAnsi="Courier New" w:cs="Courier New"/>
-          <w:sz w:val="19"/>
-          <w:szCs w:val="19"/>
-        </w:rPr>
-        <w:t xml:space="preserve">  "</w:t>
-      </w:r>
-      <w:proofErr w:type="spellStart"/>
-      <w:r>
-        <w:rPr>
-          <w:rFonts w:ascii="Courier New" w:hAnsi="Courier New" w:cs="Courier New"/>
-          <w:sz w:val="19"/>
-          <w:szCs w:val="19"/>
-        </w:rPr>
-        <w:t>oui</w:t>
-      </w:r>
-      <w:r>
-        <w:rPr>
-          <w:rFonts w:ascii="Courier New" w:hAnsi="Courier New" w:cs="Courier New"/>
-          <w:sz w:val="19"/>
-          <w:szCs w:val="19"/>
-        </w:rPr>
-        <w:t>_state</w:t>
-      </w:r>
-      <w:proofErr w:type="spellEnd"/>
-      <w:r>
-        <w:rPr>
-          <w:rFonts w:ascii="Courier New" w:hAnsi="Courier New" w:cs="Courier New"/>
-          <w:sz w:val="19"/>
-          <w:szCs w:val="19"/>
-        </w:rPr>
-        <w:t>": {</w:t>
-      </w:r>
-    </w:p>
-    <w:p>
-      <w:pPr>
-        <w:shd w:val="clear" w:color="auto" w:fill="F7F7F8"/>
-        <w:tabs>
-          <w:tab w:val="left" w:pos="916"/>
-          <w:tab w:val="left" w:pos="1832"/>
-          <w:tab w:val="left" w:pos="2748"/>
-          <w:tab w:val="left" w:pos="3664"/>
-          <w:tab w:val="left" w:pos="4580"/>
-          <w:tab w:val="left" w:pos="5496"/>
-          <w:tab w:val="left" w:pos="6412"/>
-          <w:tab w:val="left" w:pos="7328"/>
-          <w:tab w:val="left" w:pos="8244"/>
-          <w:tab w:val="left" w:pos="9160"/>
-          <w:tab w:val="left" w:pos="10076"/>
-          <w:tab w:val="left" w:pos="10992"/>
-          <w:tab w:val="left" w:pos="11908"/>
-          <w:tab w:val="left" w:pos="12824"/>
-          <w:tab w:val="left" w:pos="13740"/>
-          <w:tab w:val="left" w:pos="14656"/>
-        </w:tabs>
-        <w:spacing w:after="0" w:line="240" w:lineRule="auto"/>
-        <w:rPr>
-          <w:rFonts w:ascii="Courier New" w:hAnsi="Courier New" w:cs="Courier New"/>
-          <w:sz w:val="19"/>
-          <w:szCs w:val="19"/>
-        </w:rPr>
-      </w:pPr>
-      <w:r>
-        <w:rPr>
-          <w:rFonts w:ascii="Courier New" w:hAnsi="Courier New" w:cs="Courier New"/>
-          <w:sz w:val="19"/>
-          <w:szCs w:val="19"/>
-        </w:rPr>
-        <w:t xml:space="preserve">    "</w:t>
-      </w:r>
-      <w:proofErr w:type="spellStart"/>
-      <w:r>
-        <w:rPr>
-          <w:rFonts w:ascii="Courier New" w:hAnsi="Courier New" w:cs="Courier New"/>
-          <w:sz w:val="19"/>
-          <w:szCs w:val="19"/>
-        </w:rPr>
-        <w:t>project_id</w:t>
-      </w:r>
-      <w:proofErr w:type="spellEnd"/>
-      <w:r>
-        <w:rPr>
-          <w:rFonts w:ascii="Courier New" w:hAnsi="Courier New" w:cs="Courier New"/>
-          <w:sz w:val="19"/>
-          <w:szCs w:val="19"/>
-        </w:rPr>
-        <w:t>": "3dda2801-d675-4688-a63f-dcda8d327f50",</w:t>
-      </w:r>
-    </w:p>
-    <w:p>
-      <w:pPr>
-        <w:shd w:val="clear" w:color="auto" w:fill="F7F7F8"/>
-        <w:tabs>
-          <w:tab w:val="left" w:pos="916"/>
-          <w:tab w:val="left" w:pos="1832"/>
-          <w:tab w:val="left" w:pos="2748"/>
-          <w:tab w:val="left" w:pos="3664"/>
-          <w:tab w:val="left" w:pos="4580"/>
-          <w:tab w:val="left" w:pos="5496"/>
-          <w:tab w:val="left" w:pos="6412"/>
-          <w:tab w:val="left" w:pos="7328"/>
-          <w:tab w:val="left" w:pos="8244"/>
-          <w:tab w:val="left" w:pos="9160"/>
-          <w:tab w:val="left" w:pos="10076"/>
-          <w:tab w:val="left" w:pos="10992"/>
-          <w:tab w:val="left" w:pos="11908"/>
-          <w:tab w:val="left" w:pos="12824"/>
-          <w:tab w:val="left" w:pos="13740"/>
-          <w:tab w:val="left" w:pos="14656"/>
-        </w:tabs>
-        <w:spacing w:after="0" w:line="240" w:lineRule="auto"/>
-        <w:rPr>
-          <w:rFonts w:ascii="Courier New" w:hAnsi="Courier New" w:cs="Courier New"/>
-          <w:sz w:val="19"/>
-          <w:szCs w:val="19"/>
-        </w:rPr>
-      </w:pPr>
-      <w:r>
-        <w:rPr>
-          <w:rFonts w:ascii="Courier New" w:hAnsi="Courier New" w:cs="Courier New"/>
-          <w:sz w:val="19"/>
-          <w:szCs w:val="19"/>
-        </w:rPr>
-        <w:t xml:space="preserve">    "</w:t>
-      </w:r>
-      <w:proofErr w:type="spellStart"/>
-      <w:r>
-        <w:rPr>
-          <w:rFonts w:ascii="Courier New" w:hAnsi="Courier New" w:cs="Courier New"/>
-          <w:sz w:val="19"/>
-          <w:szCs w:val="19"/>
-        </w:rPr>
-        <w:t>vpc_</w:t>
-      </w:r>
-      <w:r>
-        <w:rPr>
-          <w:rFonts w:ascii="Courier New" w:hAnsi="Courier New" w:cs="Courier New"/>
-          <w:sz w:val="19"/>
-          <w:szCs w:val="19"/>
-        </w:rPr>
-        <w:t>id</w:t>
-      </w:r>
-      <w:proofErr w:type="spellEnd"/>
-      <w:r>
-        <w:rPr>
-          <w:rFonts w:ascii="Courier New" w:hAnsi="Courier New" w:cs="Courier New"/>
-          <w:sz w:val="19"/>
-          <w:szCs w:val="19"/>
-        </w:rPr>
-        <w:t>": "9192a4d4-ffff-4ece-b3f0-8d36e3d88038",</w:t>
-      </w:r>
-    </w:p>
-    <w:p>
-      <w:pPr>
-        <w:shd w:val="clear" w:color="auto" w:fill="F7F7F8"/>
-        <w:tabs>
-          <w:tab w:val="left" w:pos="916"/>
-          <w:tab w:val="left" w:pos="1832"/>
-          <w:tab w:val="left" w:pos="2748"/>
-          <w:tab w:val="left" w:pos="3664"/>
-          <w:tab w:val="left" w:pos="4580"/>
-          <w:tab w:val="left" w:pos="5496"/>
-          <w:tab w:val="left" w:pos="6412"/>
-          <w:tab w:val="left" w:pos="7328"/>
-          <w:tab w:val="left" w:pos="8244"/>
-          <w:tab w:val="left" w:pos="9160"/>
-          <w:tab w:val="left" w:pos="10076"/>
-          <w:tab w:val="left" w:pos="10992"/>
-          <w:tab w:val="left" w:pos="11908"/>
-          <w:tab w:val="left" w:pos="12824"/>
-          <w:tab w:val="left" w:pos="13740"/>
-          <w:tab w:val="left" w:pos="14656"/>
-        </w:tabs>
-        <w:spacing w:after="0" w:line="240" w:lineRule="auto"/>
-        <w:rPr>
-          <w:rFonts w:ascii="Courier New" w:hAnsi="Courier New" w:cs="Courier New"/>
-          <w:sz w:val="19"/>
-          <w:szCs w:val="19"/>
-        </w:rPr>
-      </w:pPr>
-      <w:r>
-        <w:rPr>
-          <w:rFonts w:ascii="Courier New" w:hAnsi="Courier New" w:cs="Courier New"/>
-          <w:sz w:val="19"/>
-          <w:szCs w:val="19"/>
-        </w:rPr>
-        <w:t xml:space="preserve">    </w:t>
-      </w:r>
-      <w:r>
-        <w:rPr>
-          <w:rFonts w:ascii="Courier New" w:hAnsi="Courier New" w:cs="Courier New"/>
-          <w:sz w:val="19"/>
-          <w:szCs w:val="19"/>
-        </w:rPr>
-        <w:t>“</w:t>
-      </w:r>
-      <w:proofErr w:type="spellStart"/>
-      <w:r>
-        <w:rPr>
-          <w:rFonts w:ascii="Courier New" w:hAnsi="Courier New" w:cs="Courier New"/>
-          <w:sz w:val="19"/>
-          <w:szCs w:val="19"/>
-        </w:rPr>
-        <w:t>mac_range</w:t>
-      </w:r>
-      <w:proofErr w:type="spellEnd"/>
-      <w:r>
-        <w:rPr>
-          <w:rFonts w:ascii="Courier New" w:hAnsi="Courier New" w:cs="Courier New"/>
-          <w:sz w:val="19"/>
-          <w:szCs w:val="19"/>
-        </w:rPr>
-        <w:t xml:space="preserve">”: { </w:t>
-      </w:r>
-    </w:p>
-    <w:p>
-      <w:pPr>
-        <w:shd w:val="clear" w:color="auto" w:fill="F7F7F8"/>
-        <w:tabs>
-          <w:tab w:val="left" w:pos="916"/>
-          <w:tab w:val="left" w:pos="1832"/>
-          <w:tab w:val="left" w:pos="2748"/>
-          <w:tab w:val="left" w:pos="3664"/>
-          <w:tab w:val="left" w:pos="4580"/>
-          <w:tab w:val="left" w:pos="5496"/>
-          <w:tab w:val="left" w:pos="6412"/>
-          <w:tab w:val="left" w:pos="7328"/>
-          <w:tab w:val="left" w:pos="8244"/>
-          <w:tab w:val="left" w:pos="9160"/>
-          <w:tab w:val="left" w:pos="10076"/>
-          <w:tab w:val="left" w:pos="10992"/>
-          <w:tab w:val="left" w:pos="11908"/>
-          <w:tab w:val="left" w:pos="12824"/>
-          <w:tab w:val="left" w:pos="13740"/>
-          <w:tab w:val="left" w:pos="14656"/>
-        </w:tabs>
-        <w:spacing w:after="0" w:line="240" w:lineRule="auto"/>
-        <w:rPr>
-          <w:rFonts w:ascii="Courier New" w:hAnsi="Courier New" w:cs="Courier New"/>
-          <w:sz w:val="19"/>
-          <w:szCs w:val="19"/>
-        </w:rPr>
-      </w:pPr>
-      <w:r>
-        <w:rPr>
-          <w:rFonts w:ascii="Courier New" w:hAnsi="Courier New" w:cs="Courier New"/>
-          <w:sz w:val="19"/>
-          <w:szCs w:val="19"/>
-        </w:rPr>
-        <w:t xml:space="preserve">                   “from”: “</w:t>
-      </w:r>
-      <w:r>
-        <w:rPr>
-          <w:rFonts w:ascii="Courier New" w:hAnsi="Courier New" w:cs="Courier New"/>
-          <w:sz w:val="19"/>
-          <w:szCs w:val="19"/>
-        </w:rPr>
-        <w:t>00-14-2A-3</w:t>
-      </w:r>
-      <w:r>
-        <w:rPr>
-          <w:rFonts w:ascii="Courier New" w:hAnsi="Courier New" w:cs="Courier New"/>
-          <w:sz w:val="19"/>
-          <w:szCs w:val="19"/>
-        </w:rPr>
-        <w:t>B</w:t>
-      </w:r>
-      <w:r>
-        <w:rPr>
-          <w:rFonts w:ascii="Courier New" w:hAnsi="Courier New" w:cs="Courier New"/>
-          <w:sz w:val="19"/>
-          <w:szCs w:val="19"/>
-        </w:rPr>
-        <w:t>-47-</w:t>
-      </w:r>
-      <w:r>
-        <w:rPr>
-          <w:rFonts w:ascii="Courier New" w:hAnsi="Courier New" w:cs="Courier New"/>
-          <w:sz w:val="19"/>
-          <w:szCs w:val="19"/>
-        </w:rPr>
-        <w:t>00”,</w:t>
-      </w:r>
-    </w:p>
-    <w:p>
-      <w:pPr>
-        <w:shd w:val="clear" w:color="auto" w:fill="F7F7F8"/>
-        <w:tabs>
-          <w:tab w:val="left" w:pos="916"/>
-          <w:tab w:val="left" w:pos="1832"/>
-          <w:tab w:val="left" w:pos="2748"/>
-          <w:tab w:val="left" w:pos="3664"/>
-          <w:tab w:val="left" w:pos="4580"/>
-          <w:tab w:val="left" w:pos="5496"/>
-          <w:tab w:val="left" w:pos="6412"/>
-          <w:tab w:val="left" w:pos="7328"/>
-          <w:tab w:val="left" w:pos="8244"/>
-          <w:tab w:val="left" w:pos="9160"/>
-          <w:tab w:val="left" w:pos="10076"/>
-          <w:tab w:val="left" w:pos="10992"/>
-          <w:tab w:val="left" w:pos="11908"/>
-          <w:tab w:val="left" w:pos="12824"/>
-          <w:tab w:val="left" w:pos="13740"/>
-          <w:tab w:val="left" w:pos="14656"/>
-        </w:tabs>
-        <w:spacing w:after="0" w:line="240" w:lineRule="auto"/>
-        <w:rPr>
-          <w:rFonts w:ascii="Courier New" w:hAnsi="Courier New" w:cs="Courier New"/>
-          <w:sz w:val="19"/>
-          <w:szCs w:val="19"/>
-        </w:rPr>
-      </w:pPr>
-      <w:r>
-        <w:rPr>
-          <w:rFonts w:ascii="Courier New" w:hAnsi="Courier New" w:cs="Courier New"/>
-          <w:sz w:val="19"/>
-          <w:szCs w:val="19"/>
-        </w:rPr>
-        <w:t xml:space="preserve">                   “to”: “</w:t>
-      </w:r>
-      <w:r>
-        <w:rPr>
-          <w:rFonts w:ascii="Courier New" w:hAnsi="Courier New" w:cs="Courier New"/>
-          <w:sz w:val="19"/>
-          <w:szCs w:val="19"/>
-        </w:rPr>
-        <w:t>00-14-2A-3</w:t>
-      </w:r>
-      <w:r>
-        <w:rPr>
-          <w:rFonts w:ascii="Courier New" w:hAnsi="Courier New" w:cs="Courier New"/>
-          <w:sz w:val="19"/>
-          <w:szCs w:val="19"/>
-        </w:rPr>
-        <w:t>B</w:t>
-      </w:r>
-      <w:r>
-        <w:rPr>
-          <w:rFonts w:ascii="Courier New" w:hAnsi="Courier New" w:cs="Courier New"/>
-          <w:sz w:val="19"/>
-          <w:szCs w:val="19"/>
-        </w:rPr>
-        <w:t>-47-</w:t>
-      </w:r>
-      <w:r>
-        <w:rPr>
-          <w:rFonts w:ascii="Courier New" w:hAnsi="Courier New" w:cs="Courier New"/>
-          <w:sz w:val="19"/>
-          <w:szCs w:val="19"/>
-        </w:rPr>
-        <w:t>FF”}</w:t>
-      </w:r>
-    </w:p>
-    <w:p>
-      <w:pPr>
-        <w:shd w:val="clear" w:color="auto" w:fill="F7F7F8"/>
-        <w:tabs>
-          <w:tab w:val="left" w:pos="916"/>
-          <w:tab w:val="left" w:pos="1832"/>
-          <w:tab w:val="left" w:pos="2748"/>
-          <w:tab w:val="left" w:pos="3664"/>
-          <w:tab w:val="left" w:pos="4580"/>
-          <w:tab w:val="left" w:pos="5496"/>
-          <w:tab w:val="left" w:pos="6412"/>
-          <w:tab w:val="left" w:pos="7328"/>
-          <w:tab w:val="left" w:pos="8244"/>
-          <w:tab w:val="left" w:pos="9160"/>
-          <w:tab w:val="left" w:pos="10076"/>
-          <w:tab w:val="left" w:pos="10992"/>
-          <w:tab w:val="left" w:pos="11908"/>
-          <w:tab w:val="left" w:pos="12824"/>
-          <w:tab w:val="left" w:pos="13740"/>
-          <w:tab w:val="left" w:pos="14656"/>
-        </w:tabs>
-        <w:spacing w:after="0" w:line="240" w:lineRule="auto"/>
-        <w:rPr>
-          <w:rFonts w:ascii="Courier New" w:hAnsi="Courier New" w:cs="Courier New"/>
-          <w:sz w:val="19"/>
-          <w:szCs w:val="19"/>
-        </w:rPr>
-      </w:pPr>
-      <w:r>
-        <w:rPr>
-          <w:rFonts w:ascii="Courier New" w:hAnsi="Courier New" w:cs="Courier New"/>
-          <w:sz w:val="19"/>
-          <w:szCs w:val="19"/>
-        </w:rPr>
-        <w:t xml:space="preserve">   } </w:t>
-      </w:r>
-    </w:p>
-    <w:p>
-      <w:pPr>
-        <w:shd w:val="clear" w:color="auto" w:fill="F7F7F8"/>
-        <w:tabs>
-          <w:tab w:val="left" w:pos="916"/>
-          <w:tab w:val="left" w:pos="1832"/>
-          <w:tab w:val="left" w:pos="2748"/>
-          <w:tab w:val="left" w:pos="3664"/>
-          <w:tab w:val="left" w:pos="4580"/>
-          <w:tab w:val="left" w:pos="5496"/>
-          <w:tab w:val="left" w:pos="6412"/>
-          <w:tab w:val="left" w:pos="7328"/>
-          <w:tab w:val="left" w:pos="8244"/>
-          <w:tab w:val="left" w:pos="9160"/>
-          <w:tab w:val="left" w:pos="10076"/>
-          <w:tab w:val="left" w:pos="10992"/>
-          <w:tab w:val="left" w:pos="11908"/>
-          <w:tab w:val="left" w:pos="12824"/>
-          <w:tab w:val="left" w:pos="13740"/>
-          <w:tab w:val="left" w:pos="14656"/>
-        </w:tabs>
-        <w:spacing w:after="0" w:line="240" w:lineRule="auto"/>
-        <w:rPr>
-          <w:rFonts w:ascii="Courier New" w:hAnsi="Courier New" w:cs="Courier New"/>
-          <w:sz w:val="19"/>
-          <w:szCs w:val="19"/>
-        </w:rPr>
-      </w:pPr>
-      <w:r>
-        <w:rPr>
-          <w:rFonts w:ascii="Courier New" w:hAnsi="Courier New" w:cs="Courier New"/>
-          <w:sz w:val="19"/>
-          <w:szCs w:val="19"/>
-        </w:rPr>
-        <w:t>}</w:t>
-      </w:r>
-    </w:p>
-    <w:p>
-      <w:pPr>
-        <w:shd w:val="clear" w:color="auto" w:fill="F7F7F8"/>
-        <w:tabs>
-          <w:tab w:val="left" w:pos="916"/>
-          <w:tab w:val="left" w:pos="1832"/>
-          <w:tab w:val="left" w:pos="2748"/>
-          <w:tab w:val="left" w:pos="3664"/>
-          <w:tab w:val="left" w:pos="4580"/>
-          <w:tab w:val="left" w:pos="5496"/>
-          <w:tab w:val="left" w:pos="6412"/>
-          <w:tab w:val="left" w:pos="7328"/>
-          <w:tab w:val="left" w:pos="8244"/>
-          <w:tab w:val="left" w:pos="9160"/>
-          <w:tab w:val="left" w:pos="10076"/>
-          <w:tab w:val="left" w:pos="10992"/>
-          <w:tab w:val="left" w:pos="11908"/>
-          <w:tab w:val="left" w:pos="12824"/>
-          <w:tab w:val="left" w:pos="13740"/>
-          <w:tab w:val="left" w:pos="14656"/>
-        </w:tabs>
-        <w:spacing w:after="0" w:line="240" w:lineRule="auto"/>
-        <w:rPr>
-          <w:rFonts w:ascii="Courier New" w:hAnsi="Courier New" w:cs="Courier New"/>
-          <w:sz w:val="19"/>
-          <w:szCs w:val="19"/>
-        </w:rPr>
-      </w:pPr>
-    </w:p>
-    <w:p>
-      <w:pPr>
-        <w:shd w:val="clear" w:color="auto" w:fill="F7F7F8"/>
-        <w:tabs>
-          <w:tab w:val="left" w:pos="916"/>
-          <w:tab w:val="left" w:pos="1832"/>
-          <w:tab w:val="left" w:pos="2748"/>
-          <w:tab w:val="left" w:pos="3664"/>
-          <w:tab w:val="left" w:pos="4580"/>
-          <w:tab w:val="left" w:pos="5496"/>
-          <w:tab w:val="left" w:pos="6412"/>
-          <w:tab w:val="left" w:pos="7328"/>
-          <w:tab w:val="left" w:pos="8244"/>
-          <w:tab w:val="left" w:pos="9160"/>
-          <w:tab w:val="left" w:pos="10076"/>
-          <w:tab w:val="left" w:pos="10992"/>
-          <w:tab w:val="left" w:pos="11908"/>
-          <w:tab w:val="left" w:pos="12824"/>
-          <w:tab w:val="left" w:pos="13740"/>
-          <w:tab w:val="left" w:pos="14656"/>
-        </w:tabs>
-        <w:spacing w:after="0" w:line="240" w:lineRule="auto"/>
-        <w:rPr>
-          <w:rFonts w:ascii="Courier New" w:hAnsi="Courier New" w:cs="Courier New"/>
-          <w:sz w:val="19"/>
-          <w:szCs w:val="19"/>
-        </w:rPr>
-      </w:pPr>
-      <w:r>
-        <w:rPr>
-          <w:rFonts w:ascii="Courier New" w:hAnsi="Courier New" w:cs="Courier New"/>
-          <w:sz w:val="19"/>
-          <w:szCs w:val="19"/>
-        </w:rPr>
-        <w:t>Response:</w:t>
-      </w:r>
-    </w:p>
-    <w:p>
-      <w:pPr>
-        <w:shd w:val="clear" w:color="auto" w:fill="F7F7F8"/>
-        <w:tabs>
-          <w:tab w:val="left" w:pos="916"/>
-          <w:tab w:val="left" w:pos="1832"/>
-          <w:tab w:val="left" w:pos="2748"/>
-          <w:tab w:val="left" w:pos="3664"/>
-          <w:tab w:val="left" w:pos="4580"/>
-          <w:tab w:val="left" w:pos="5496"/>
-          <w:tab w:val="left" w:pos="6412"/>
-          <w:tab w:val="left" w:pos="7328"/>
-          <w:tab w:val="left" w:pos="8244"/>
-          <w:tab w:val="left" w:pos="9160"/>
-          <w:tab w:val="left" w:pos="10076"/>
-          <w:tab w:val="left" w:pos="10992"/>
-          <w:tab w:val="left" w:pos="11908"/>
-          <w:tab w:val="left" w:pos="12824"/>
-          <w:tab w:val="left" w:pos="13740"/>
-          <w:tab w:val="left" w:pos="14656"/>
-        </w:tabs>
-        <w:spacing w:after="0" w:line="240" w:lineRule="auto"/>
-        <w:rPr>
-          <w:rFonts w:ascii="Courier New" w:hAnsi="Courier New" w:cs="Courier New"/>
-          <w:sz w:val="19"/>
-          <w:szCs w:val="19"/>
-        </w:rPr>
-      </w:pPr>
-      <w:r>
-        <w:rPr>
-          <w:rFonts w:ascii="Courier New" w:hAnsi="Courier New" w:cs="Courier New"/>
-          <w:sz w:val="19"/>
-          <w:szCs w:val="19"/>
-        </w:rPr>
-        <w:t>{</w:t>
-      </w:r>
-    </w:p>
-    <w:p>
-      <w:pPr>
-        <w:shd w:val="clear" w:color="auto" w:fill="F7F7F8"/>
-        <w:tabs>
-          <w:tab w:val="left" w:pos="916"/>
-          <w:tab w:val="left" w:pos="1832"/>
-          <w:tab w:val="left" w:pos="2748"/>
-          <w:tab w:val="left" w:pos="3664"/>
-          <w:tab w:val="left" w:pos="4580"/>
-          <w:tab w:val="left" w:pos="5496"/>
-          <w:tab w:val="left" w:pos="6412"/>
-          <w:tab w:val="left" w:pos="7328"/>
-          <w:tab w:val="left" w:pos="8244"/>
-          <w:tab w:val="left" w:pos="9160"/>
-          <w:tab w:val="left" w:pos="10076"/>
-          <w:tab w:val="left" w:pos="10992"/>
-          <w:tab w:val="left" w:pos="11908"/>
-          <w:tab w:val="left" w:pos="12824"/>
-          <w:tab w:val="left" w:pos="13740"/>
-          <w:tab w:val="left" w:pos="14656"/>
-        </w:tabs>
-        <w:spacing w:after="0" w:line="240" w:lineRule="auto"/>
-        <w:rPr>
-          <w:rFonts w:ascii="Courier New" w:hAnsi="Courier New" w:cs="Courier New"/>
-          <w:sz w:val="19"/>
-          <w:szCs w:val="19"/>
-        </w:rPr>
-      </w:pPr>
-      <w:r>
-        <w:rPr>
-          <w:rFonts w:ascii="Courier New" w:hAnsi="Courier New" w:cs="Courier New"/>
-          <w:sz w:val="19"/>
-          <w:szCs w:val="19"/>
-        </w:rPr>
-        <w:t xml:space="preserve">  "</w:t>
-      </w:r>
-      <w:proofErr w:type="spellStart"/>
-      <w:r>
-        <w:rPr>
-          <w:rFonts w:ascii="Courier New" w:hAnsi="Courier New" w:cs="Courier New"/>
-          <w:sz w:val="19"/>
-          <w:szCs w:val="19"/>
-        </w:rPr>
-        <w:t>oui_state</w:t>
-      </w:r>
-      <w:proofErr w:type="spellEnd"/>
-      <w:r>
-        <w:rPr>
-          <w:rFonts w:ascii="Courier New" w:hAnsi="Courier New" w:cs="Courier New"/>
-          <w:sz w:val="19"/>
-          <w:szCs w:val="19"/>
-        </w:rPr>
-        <w:t>": {</w:t>
-      </w:r>
-    </w:p>
-    <w:p>
-      <w:pPr>
-        <w:shd w:val="clear" w:color="auto" w:fill="F7F7F8"/>
-        <w:tabs>
-          <w:tab w:val="left" w:pos="916"/>
-          <w:tab w:val="left" w:pos="1832"/>
-          <w:tab w:val="left" w:pos="2748"/>
-          <w:tab w:val="left" w:pos="3664"/>
-          <w:tab w:val="left" w:pos="4580"/>
-          <w:tab w:val="left" w:pos="5496"/>
-          <w:tab w:val="left" w:pos="6412"/>
-          <w:tab w:val="left" w:pos="7328"/>
-          <w:tab w:val="left" w:pos="8244"/>
-          <w:tab w:val="left" w:pos="9160"/>
-          <w:tab w:val="left" w:pos="10076"/>
-          <w:tab w:val="left" w:pos="10992"/>
-          <w:tab w:val="left" w:pos="11908"/>
-          <w:tab w:val="left" w:pos="12824"/>
-          <w:tab w:val="left" w:pos="13740"/>
-          <w:tab w:val="left" w:pos="14656"/>
-        </w:tabs>
-        <w:spacing w:after="0" w:line="240" w:lineRule="auto"/>
-        <w:rPr>
-          <w:rFonts w:ascii="Courier New" w:hAnsi="Courier New" w:cs="Courier New"/>
-          <w:sz w:val="19"/>
-          <w:szCs w:val="19"/>
-        </w:rPr>
-      </w:pPr>
-      <w:r>
-        <w:rPr>
-          <w:rFonts w:ascii="Courier New" w:hAnsi="Courier New" w:cs="Courier New"/>
-          <w:sz w:val="19"/>
-          <w:szCs w:val="19"/>
-        </w:rPr>
-        <w:t xml:space="preserve">    "</w:t>
-      </w:r>
-      <w:proofErr w:type="spellStart"/>
-      <w:r>
-        <w:rPr>
-          <w:rFonts w:ascii="Courier New" w:hAnsi="Courier New" w:cs="Courier New"/>
-          <w:sz w:val="19"/>
-          <w:szCs w:val="19"/>
-        </w:rPr>
-        <w:t>project_id</w:t>
-      </w:r>
-      <w:proofErr w:type="spellEnd"/>
-      <w:r>
-        <w:rPr>
-          <w:rFonts w:ascii="Courier New" w:hAnsi="Courier New" w:cs="Courier New"/>
-          <w:sz w:val="19"/>
-          <w:szCs w:val="19"/>
-        </w:rPr>
-        <w:t>": "3dda2801-d675-4688-a63f-dcda8d327f50",</w:t>
-      </w:r>
-    </w:p>
-    <w:p>
-      <w:pPr>
-        <w:shd w:val="clear" w:color="auto" w:fill="F7F7F8"/>
-        <w:tabs>
-          <w:tab w:val="left" w:pos="916"/>
-          <w:tab w:val="left" w:pos="1832"/>
-          <w:tab w:val="left" w:pos="2748"/>
-          <w:tab w:val="left" w:pos="3664"/>
-          <w:tab w:val="left" w:pos="4580"/>
-          <w:tab w:val="left" w:pos="5496"/>
-          <w:tab w:val="left" w:pos="6412"/>
-          <w:tab w:val="left" w:pos="7328"/>
-          <w:tab w:val="left" w:pos="8244"/>
-          <w:tab w:val="left" w:pos="9160"/>
-          <w:tab w:val="left" w:pos="10076"/>
-          <w:tab w:val="left" w:pos="10992"/>
-          <w:tab w:val="left" w:pos="11908"/>
-          <w:tab w:val="left" w:pos="12824"/>
-          <w:tab w:val="left" w:pos="13740"/>
-          <w:tab w:val="left" w:pos="14656"/>
-        </w:tabs>
-        <w:spacing w:after="0" w:line="240" w:lineRule="auto"/>
-        <w:rPr>
-          <w:rFonts w:ascii="Courier New" w:hAnsi="Courier New" w:cs="Courier New"/>
-          <w:sz w:val="19"/>
-          <w:szCs w:val="19"/>
-        </w:rPr>
-      </w:pPr>
-      <w:r>
-        <w:rPr>
-          <w:rFonts w:ascii="Courier New" w:hAnsi="Courier New" w:cs="Courier New"/>
-          <w:sz w:val="19"/>
-          <w:szCs w:val="19"/>
-        </w:rPr>
-        <w:t xml:space="preserve">    "</w:t>
-      </w:r>
-      <w:proofErr w:type="spellStart"/>
-      <w:r>
-        <w:rPr>
-          <w:rFonts w:ascii="Courier New" w:hAnsi="Courier New" w:cs="Courier New"/>
-          <w:sz w:val="19"/>
-          <w:szCs w:val="19"/>
-        </w:rPr>
-        <w:t>vpc_</w:t>
-      </w:r>
-      <w:r>
-        <w:rPr>
-          <w:rFonts w:ascii="Courier New" w:hAnsi="Courier New" w:cs="Courier New"/>
-          <w:sz w:val="19"/>
-          <w:szCs w:val="19"/>
-        </w:rPr>
-        <w:t>id</w:t>
-      </w:r>
-      <w:proofErr w:type="spellEnd"/>
-      <w:r>
-        <w:rPr>
-          <w:rFonts w:ascii="Courier New" w:hAnsi="Courier New" w:cs="Courier New"/>
-          <w:sz w:val="19"/>
-          <w:szCs w:val="19"/>
-        </w:rPr>
-        <w:t>": "9192a4d4-ffff-4ece-b3f0-8d36e3d88038",</w:t>
-      </w:r>
-    </w:p>
-    <w:p>
-      <w:pPr>
-        <w:shd w:val="clear" w:color="auto" w:fill="F7F7F8"/>
-        <w:tabs>
-          <w:tab w:val="left" w:pos="916"/>
-          <w:tab w:val="left" w:pos="1832"/>
-          <w:tab w:val="left" w:pos="2748"/>
-          <w:tab w:val="left" w:pos="3664"/>
-          <w:tab w:val="left" w:pos="4580"/>
-          <w:tab w:val="left" w:pos="5496"/>
-          <w:tab w:val="left" w:pos="6412"/>
-          <w:tab w:val="left" w:pos="7328"/>
-          <w:tab w:val="left" w:pos="8244"/>
-          <w:tab w:val="left" w:pos="9160"/>
-          <w:tab w:val="left" w:pos="10076"/>
-          <w:tab w:val="left" w:pos="10992"/>
-          <w:tab w:val="left" w:pos="11908"/>
-          <w:tab w:val="left" w:pos="12824"/>
-          <w:tab w:val="left" w:pos="13740"/>
-          <w:tab w:val="left" w:pos="14656"/>
-        </w:tabs>
-        <w:spacing w:after="0" w:line="240" w:lineRule="auto"/>
-        <w:rPr>
-          <w:rFonts w:ascii="Courier New" w:hAnsi="Courier New" w:cs="Courier New"/>
-          <w:sz w:val="19"/>
-          <w:szCs w:val="19"/>
-        </w:rPr>
-      </w:pPr>
-      <w:r>
-        <w:rPr>
-          <w:rFonts w:ascii="Courier New" w:hAnsi="Courier New" w:cs="Courier New"/>
-          <w:sz w:val="19"/>
-          <w:szCs w:val="19"/>
-        </w:rPr>
-        <w:t xml:space="preserve">    </w:t>
-      </w:r>
-      <w:r>
-        <w:rPr>
-          <w:rFonts w:ascii="Courier New" w:hAnsi="Courier New" w:cs="Courier New"/>
-          <w:sz w:val="19"/>
-          <w:szCs w:val="19"/>
-        </w:rPr>
-        <w:t>“</w:t>
-      </w:r>
-      <w:proofErr w:type="spellStart"/>
-      <w:r>
-        <w:rPr>
-          <w:rFonts w:ascii="Courier New" w:hAnsi="Courier New" w:cs="Courier New"/>
-          <w:sz w:val="19"/>
-          <w:szCs w:val="19"/>
-        </w:rPr>
-        <w:t>mac_range</w:t>
-      </w:r>
-      <w:proofErr w:type="spellEnd"/>
-      <w:r>
-        <w:rPr>
-          <w:rFonts w:ascii="Courier New" w:hAnsi="Courier New" w:cs="Courier New"/>
-          <w:sz w:val="19"/>
-          <w:szCs w:val="19"/>
-        </w:rPr>
-        <w:t xml:space="preserve">”: </w:t>
-      </w:r>
-      <w:r>
-        <w:rPr>
-          <w:rFonts w:ascii="Courier New" w:hAnsi="Courier New" w:cs="Courier New"/>
-          <w:sz w:val="19"/>
-          <w:szCs w:val="19"/>
-        </w:rPr>
-        <w:t>[</w:t>
-      </w:r>
-      <w:r>
-        <w:rPr>
-          <w:rFonts w:ascii="Courier New" w:hAnsi="Courier New" w:cs="Courier New"/>
-          <w:sz w:val="19"/>
-          <w:szCs w:val="19"/>
-        </w:rPr>
-        <w:t xml:space="preserve">{ </w:t>
-      </w:r>
-    </w:p>
-    <w:p>
-      <w:pPr>
-        <w:shd w:val="clear" w:color="auto" w:fill="F7F7F8"/>
-        <w:tabs>
-          <w:tab w:val="left" w:pos="916"/>
-          <w:tab w:val="left" w:pos="1832"/>
-          <w:tab w:val="left" w:pos="2748"/>
-          <w:tab w:val="left" w:pos="3664"/>
-          <w:tab w:val="left" w:pos="4580"/>
-          <w:tab w:val="left" w:pos="5496"/>
-          <w:tab w:val="left" w:pos="6412"/>
-          <w:tab w:val="left" w:pos="7328"/>
-          <w:tab w:val="left" w:pos="8244"/>
-          <w:tab w:val="left" w:pos="9160"/>
-          <w:tab w:val="left" w:pos="10076"/>
-          <w:tab w:val="left" w:pos="10992"/>
-          <w:tab w:val="left" w:pos="11908"/>
-          <w:tab w:val="left" w:pos="12824"/>
-          <w:tab w:val="left" w:pos="13740"/>
-          <w:tab w:val="left" w:pos="14656"/>
-        </w:tabs>
-        <w:spacing w:after="0" w:line="240" w:lineRule="auto"/>
-        <w:rPr>
-          <w:rFonts w:ascii="Courier New" w:hAnsi="Courier New" w:cs="Courier New"/>
-          <w:sz w:val="19"/>
-          <w:szCs w:val="19"/>
-        </w:rPr>
-      </w:pPr>
-      <w:r>
-        <w:rPr>
-          <w:rFonts w:ascii="Courier New" w:hAnsi="Courier New" w:cs="Courier New"/>
-          <w:sz w:val="19"/>
-          <w:szCs w:val="19"/>
-        </w:rPr>
-        <w:t xml:space="preserve">                   “from”: “</w:t>
-      </w:r>
-      <w:r>
-        <w:rPr>
-          <w:rFonts w:ascii="Courier New" w:hAnsi="Courier New" w:cs="Courier New"/>
-          <w:sz w:val="19"/>
-          <w:szCs w:val="19"/>
-        </w:rPr>
-        <w:t>00-14-2A-3</w:t>
-      </w:r>
-      <w:r>
-        <w:rPr>
-          <w:rFonts w:ascii="Courier New" w:hAnsi="Courier New" w:cs="Courier New"/>
-          <w:sz w:val="19"/>
-          <w:szCs w:val="19"/>
-        </w:rPr>
-        <w:t>B</w:t>
-      </w:r>
-      <w:r>
-        <w:rPr>
-          <w:rFonts w:ascii="Courier New" w:hAnsi="Courier New" w:cs="Courier New"/>
-          <w:sz w:val="19"/>
-          <w:szCs w:val="19"/>
-        </w:rPr>
-        <w:t>-47-</w:t>
-      </w:r>
-      <w:r>
-        <w:rPr>
-          <w:rFonts w:ascii="Courier New" w:hAnsi="Courier New" w:cs="Courier New"/>
-          <w:sz w:val="19"/>
-          <w:szCs w:val="19"/>
-        </w:rPr>
-        <w:t>00”,</w:t>
-      </w:r>
-    </w:p>
-    <w:p>
-      <w:pPr>
-        <w:shd w:val="clear" w:color="auto" w:fill="F7F7F8"/>
-        <w:tabs>
-          <w:tab w:val="left" w:pos="916"/>
-          <w:tab w:val="left" w:pos="1832"/>
-          <w:tab w:val="left" w:pos="2748"/>
-          <w:tab w:val="left" w:pos="3664"/>
-          <w:tab w:val="left" w:pos="4580"/>
-          <w:tab w:val="left" w:pos="5496"/>
-          <w:tab w:val="left" w:pos="6412"/>
-          <w:tab w:val="left" w:pos="7328"/>
-          <w:tab w:val="left" w:pos="8244"/>
-          <w:tab w:val="left" w:pos="9160"/>
-          <w:tab w:val="left" w:pos="10076"/>
-          <w:tab w:val="left" w:pos="10992"/>
-          <w:tab w:val="left" w:pos="11908"/>
-          <w:tab w:val="left" w:pos="12824"/>
-          <w:tab w:val="left" w:pos="13740"/>
-          <w:tab w:val="left" w:pos="14656"/>
-        </w:tabs>
-        <w:spacing w:after="0" w:line="240" w:lineRule="auto"/>
-        <w:rPr>
-          <w:rFonts w:ascii="Courier New" w:hAnsi="Courier New" w:cs="Courier New"/>
-          <w:sz w:val="19"/>
-          <w:szCs w:val="19"/>
-        </w:rPr>
-      </w:pPr>
-      <w:r>
-        <w:rPr>
-          <w:rFonts w:ascii="Courier New" w:hAnsi="Courier New" w:cs="Courier New"/>
-          <w:sz w:val="19"/>
-          <w:szCs w:val="19"/>
-        </w:rPr>
-        <w:t xml:space="preserve">                   “to”: “</w:t>
-      </w:r>
-      <w:r>
-        <w:rPr>
-          <w:rFonts w:ascii="Courier New" w:hAnsi="Courier New" w:cs="Courier New"/>
-          <w:sz w:val="19"/>
-          <w:szCs w:val="19"/>
-        </w:rPr>
-        <w:t>00-14-2A-3</w:t>
-      </w:r>
-      <w:r>
-        <w:rPr>
-          <w:rFonts w:ascii="Courier New" w:hAnsi="Courier New" w:cs="Courier New"/>
-          <w:sz w:val="19"/>
-          <w:szCs w:val="19"/>
-        </w:rPr>
-        <w:t>B</w:t>
-      </w:r>
-      <w:r>
-        <w:rPr>
-          <w:rFonts w:ascii="Courier New" w:hAnsi="Courier New" w:cs="Courier New"/>
-          <w:sz w:val="19"/>
-          <w:szCs w:val="19"/>
-        </w:rPr>
-        <w:t>-47-</w:t>
-      </w:r>
-      <w:r>
-        <w:rPr>
-          <w:rFonts w:ascii="Courier New" w:hAnsi="Courier New" w:cs="Courier New"/>
-          <w:sz w:val="19"/>
-          <w:szCs w:val="19"/>
-        </w:rPr>
-        <w:t>FF”}</w:t>
-      </w:r>
-      <w:r>
-        <w:rPr>
-          <w:rFonts w:ascii="Courier New" w:hAnsi="Courier New" w:cs="Courier New"/>
-          <w:sz w:val="19"/>
-          <w:szCs w:val="19"/>
-        </w:rPr>
-        <w:t>,</w:t>
-      </w:r>
-    </w:p>
-    <w:p>
-      <w:pPr>
-        <w:shd w:val="clear" w:color="auto" w:fill="F7F7F8"/>
-        <w:tabs>
-          <w:tab w:val="left" w:pos="916"/>
-          <w:tab w:val="left" w:pos="1832"/>
-          <w:tab w:val="left" w:pos="2748"/>
-          <w:tab w:val="left" w:pos="3664"/>
-          <w:tab w:val="left" w:pos="4580"/>
-          <w:tab w:val="left" w:pos="5496"/>
-          <w:tab w:val="left" w:pos="6412"/>
-          <w:tab w:val="left" w:pos="7328"/>
-          <w:tab w:val="left" w:pos="8244"/>
-          <w:tab w:val="left" w:pos="9160"/>
-          <w:tab w:val="left" w:pos="10076"/>
-          <w:tab w:val="left" w:pos="10992"/>
-          <w:tab w:val="left" w:pos="11908"/>
-          <w:tab w:val="left" w:pos="12824"/>
-          <w:tab w:val="left" w:pos="13740"/>
-          <w:tab w:val="left" w:pos="14656"/>
-        </w:tabs>
-        <w:spacing w:after="0" w:line="240" w:lineRule="auto"/>
-        <w:rPr>
-          <w:rFonts w:ascii="Courier New" w:hAnsi="Courier New" w:cs="Courier New"/>
-          <w:sz w:val="19"/>
-          <w:szCs w:val="19"/>
-        </w:rPr>
-      </w:pPr>
-      <w:r>
-        <w:rPr>
-          <w:rFonts w:ascii="Courier New" w:hAnsi="Courier New" w:cs="Courier New"/>
-          <w:sz w:val="19"/>
-          <w:szCs w:val="19"/>
-        </w:rPr>
-        <w:tab/>
-      </w:r>
-      <w:r>
-        <w:rPr>
-          <w:rFonts w:ascii="Courier New" w:hAnsi="Courier New" w:cs="Courier New"/>
-          <w:sz w:val="19"/>
-          <w:szCs w:val="19"/>
-        </w:rPr>
-        <w:tab/>
-        <w:t xml:space="preserve">  </w:t>
-      </w:r>
-      <w:r>
-        <w:rPr>
-          <w:rFonts w:ascii="Courier New" w:hAnsi="Courier New" w:cs="Courier New"/>
-          <w:sz w:val="19"/>
-          <w:szCs w:val="19"/>
-        </w:rPr>
-        <w:t xml:space="preserve">{ </w:t>
-      </w:r>
-    </w:p>
-    <w:p>
-      <w:pPr>
-        <w:shd w:val="clear" w:color="auto" w:fill="F7F7F8"/>
-        <w:tabs>
-          <w:tab w:val="left" w:pos="916"/>
-          <w:tab w:val="left" w:pos="1832"/>
-          <w:tab w:val="left" w:pos="2748"/>
-          <w:tab w:val="left" w:pos="3664"/>
-          <w:tab w:val="left" w:pos="4580"/>
-          <w:tab w:val="left" w:pos="5496"/>
-          <w:tab w:val="left" w:pos="6412"/>
-          <w:tab w:val="left" w:pos="7328"/>
-          <w:tab w:val="left" w:pos="8244"/>
-          <w:tab w:val="left" w:pos="9160"/>
-          <w:tab w:val="left" w:pos="10076"/>
-          <w:tab w:val="left" w:pos="10992"/>
-          <w:tab w:val="left" w:pos="11908"/>
-          <w:tab w:val="left" w:pos="12824"/>
-          <w:tab w:val="left" w:pos="13740"/>
-          <w:tab w:val="left" w:pos="14656"/>
-        </w:tabs>
-        <w:spacing w:after="0" w:line="240" w:lineRule="auto"/>
-        <w:rPr>
-          <w:rFonts w:ascii="Courier New" w:hAnsi="Courier New" w:cs="Courier New"/>
-          <w:sz w:val="19"/>
-          <w:szCs w:val="19"/>
-        </w:rPr>
-      </w:pPr>
-      <w:r>
-        <w:rPr>
-          <w:rFonts w:ascii="Courier New" w:hAnsi="Courier New" w:cs="Courier New"/>
-          <w:sz w:val="19"/>
-          <w:szCs w:val="19"/>
-        </w:rPr>
-        <w:t xml:space="preserve">                   “from”: “</w:t>
-      </w:r>
-      <w:r>
-        <w:rPr>
-          <w:rFonts w:ascii="Courier New" w:hAnsi="Courier New" w:cs="Courier New"/>
-          <w:sz w:val="19"/>
-          <w:szCs w:val="19"/>
-        </w:rPr>
-        <w:t>00-14-2A-3</w:t>
-      </w:r>
-      <w:r>
-        <w:rPr>
-          <w:rFonts w:ascii="Courier New" w:hAnsi="Courier New" w:cs="Courier New"/>
-          <w:sz w:val="19"/>
-          <w:szCs w:val="19"/>
-        </w:rPr>
-        <w:t>B</w:t>
-      </w:r>
-      <w:r>
-        <w:rPr>
-          <w:rFonts w:ascii="Courier New" w:hAnsi="Courier New" w:cs="Courier New"/>
-          <w:sz w:val="19"/>
-          <w:szCs w:val="19"/>
-        </w:rPr>
-        <w:t>-</w:t>
-      </w:r>
-      <w:r>
-        <w:rPr>
-          <w:rFonts w:ascii="Courier New" w:hAnsi="Courier New" w:cs="Courier New"/>
-          <w:sz w:val="19"/>
-          <w:szCs w:val="19"/>
-        </w:rPr>
-        <w:t>50</w:t>
-      </w:r>
-      <w:r>
-        <w:rPr>
-          <w:rFonts w:ascii="Courier New" w:hAnsi="Courier New" w:cs="Courier New"/>
-          <w:sz w:val="19"/>
-          <w:szCs w:val="19"/>
-        </w:rPr>
-        <w:t>-</w:t>
-      </w:r>
-      <w:r>
-        <w:rPr>
-          <w:rFonts w:ascii="Courier New" w:hAnsi="Courier New" w:cs="Courier New"/>
-          <w:sz w:val="19"/>
-          <w:szCs w:val="19"/>
-        </w:rPr>
-        <w:t>00”,</w:t>
-      </w:r>
-    </w:p>
-    <w:p>
-      <w:pPr>
-        <w:shd w:val="clear" w:color="auto" w:fill="F7F7F8"/>
-        <w:tabs>
-          <w:tab w:val="left" w:pos="916"/>
-          <w:tab w:val="left" w:pos="1832"/>
-          <w:tab w:val="left" w:pos="2748"/>
-          <w:tab w:val="left" w:pos="3664"/>
-          <w:tab w:val="left" w:pos="4580"/>
-          <w:tab w:val="left" w:pos="5496"/>
-          <w:tab w:val="left" w:pos="6412"/>
-          <w:tab w:val="left" w:pos="7328"/>
-          <w:tab w:val="left" w:pos="8244"/>
-          <w:tab w:val="left" w:pos="9160"/>
-          <w:tab w:val="left" w:pos="10076"/>
-          <w:tab w:val="left" w:pos="10992"/>
-          <w:tab w:val="left" w:pos="11908"/>
-          <w:tab w:val="left" w:pos="12824"/>
-          <w:tab w:val="left" w:pos="13740"/>
-          <w:tab w:val="left" w:pos="14656"/>
-        </w:tabs>
-        <w:spacing w:after="0" w:line="240" w:lineRule="auto"/>
-        <w:rPr>
-          <w:rFonts w:ascii="Courier New" w:hAnsi="Courier New" w:cs="Courier New"/>
-          <w:sz w:val="19"/>
-          <w:szCs w:val="19"/>
-        </w:rPr>
-      </w:pPr>
-      <w:r>
-        <w:rPr>
-          <w:rFonts w:ascii="Courier New" w:hAnsi="Courier New" w:cs="Courier New"/>
-          <w:sz w:val="19"/>
-          <w:szCs w:val="19"/>
-        </w:rPr>
-        <w:t xml:space="preserve">                   “to”: “</w:t>
-      </w:r>
-      <w:r>
-        <w:rPr>
-          <w:rFonts w:ascii="Courier New" w:hAnsi="Courier New" w:cs="Courier New"/>
-          <w:sz w:val="19"/>
-          <w:szCs w:val="19"/>
-        </w:rPr>
-        <w:t>00-14-2A-3</w:t>
-      </w:r>
-      <w:r>
-        <w:rPr>
-          <w:rFonts w:ascii="Courier New" w:hAnsi="Courier New" w:cs="Courier New"/>
-          <w:sz w:val="19"/>
-          <w:szCs w:val="19"/>
-        </w:rPr>
-        <w:t>B</w:t>
-      </w:r>
-      <w:r>
-        <w:rPr>
-          <w:rFonts w:ascii="Courier New" w:hAnsi="Courier New" w:cs="Courier New"/>
-          <w:sz w:val="19"/>
-          <w:szCs w:val="19"/>
-        </w:rPr>
-        <w:t>-</w:t>
-      </w:r>
-      <w:r>
-        <w:rPr>
-          <w:rFonts w:ascii="Courier New" w:hAnsi="Courier New" w:cs="Courier New"/>
-          <w:sz w:val="19"/>
-          <w:szCs w:val="19"/>
-        </w:rPr>
-        <w:t>50</w:t>
-      </w:r>
-      <w:r>
-        <w:rPr>
-          <w:rFonts w:ascii="Courier New" w:hAnsi="Courier New" w:cs="Courier New"/>
-          <w:sz w:val="19"/>
-          <w:szCs w:val="19"/>
-        </w:rPr>
-        <w:t>-</w:t>
-      </w:r>
-      <w:r>
-        <w:rPr>
-          <w:rFonts w:ascii="Courier New" w:hAnsi="Courier New" w:cs="Courier New"/>
-          <w:sz w:val="19"/>
-          <w:szCs w:val="19"/>
-        </w:rPr>
-        <w:t>FF”}</w:t>
-      </w:r>
-    </w:p>
-    <w:p>
-      <w:pPr>
-        <w:shd w:val="clear" w:color="auto" w:fill="F7F7F8"/>
-        <w:tabs>
-          <w:tab w:val="left" w:pos="916"/>
-          <w:tab w:val="left" w:pos="1832"/>
-          <w:tab w:val="left" w:pos="2748"/>
-          <w:tab w:val="left" w:pos="3664"/>
-          <w:tab w:val="left" w:pos="4580"/>
-          <w:tab w:val="left" w:pos="5496"/>
-          <w:tab w:val="left" w:pos="6412"/>
-          <w:tab w:val="left" w:pos="7328"/>
-          <w:tab w:val="left" w:pos="8244"/>
-          <w:tab w:val="left" w:pos="9160"/>
-          <w:tab w:val="left" w:pos="10076"/>
-          <w:tab w:val="left" w:pos="10992"/>
-          <w:tab w:val="left" w:pos="11908"/>
-          <w:tab w:val="left" w:pos="12824"/>
-          <w:tab w:val="left" w:pos="13740"/>
-          <w:tab w:val="left" w:pos="14656"/>
-        </w:tabs>
-        <w:spacing w:after="0" w:line="240" w:lineRule="auto"/>
-        <w:rPr>
-          <w:rFonts w:ascii="Courier New" w:hAnsi="Courier New" w:cs="Courier New"/>
-          <w:sz w:val="19"/>
-          <w:szCs w:val="19"/>
-        </w:rPr>
-      </w:pPr>
-      <w:r>
-        <w:rPr>
-          <w:rFonts w:ascii="Courier New" w:hAnsi="Courier New" w:cs="Courier New"/>
-          <w:sz w:val="19"/>
-          <w:szCs w:val="19"/>
-        </w:rPr>
-        <w:t xml:space="preserve">                 ]</w:t>
-      </w:r>
-    </w:p>
-    <w:p>
-      <w:pPr>
-        <w:shd w:val="clear" w:color="auto" w:fill="F7F7F8"/>
-        <w:tabs>
-          <w:tab w:val="left" w:pos="916"/>
-          <w:tab w:val="left" w:pos="1832"/>
-          <w:tab w:val="left" w:pos="2748"/>
-          <w:tab w:val="left" w:pos="3664"/>
-          <w:tab w:val="left" w:pos="4580"/>
-          <w:tab w:val="left" w:pos="5496"/>
-          <w:tab w:val="left" w:pos="6412"/>
-          <w:tab w:val="left" w:pos="7328"/>
-          <w:tab w:val="left" w:pos="8244"/>
-          <w:tab w:val="left" w:pos="9160"/>
-          <w:tab w:val="left" w:pos="10076"/>
-          <w:tab w:val="left" w:pos="10992"/>
-          <w:tab w:val="left" w:pos="11908"/>
-          <w:tab w:val="left" w:pos="12824"/>
-          <w:tab w:val="left" w:pos="13740"/>
-          <w:tab w:val="left" w:pos="14656"/>
-        </w:tabs>
-        <w:spacing w:after="0" w:line="240" w:lineRule="auto"/>
-        <w:rPr>
-          <w:rFonts w:ascii="Courier New" w:hAnsi="Courier New" w:cs="Courier New"/>
-          <w:sz w:val="19"/>
-          <w:szCs w:val="19"/>
-        </w:rPr>
-      </w:pPr>
-      <w:r>
-        <w:rPr>
-          <w:rFonts w:ascii="Courier New" w:hAnsi="Courier New" w:cs="Courier New"/>
-          <w:sz w:val="19"/>
-          <w:szCs w:val="19"/>
-        </w:rPr>
-        <w:t xml:space="preserve">   } </w:t>
-      </w:r>
-    </w:p>
-    <w:p>
-      <w:pPr>
-        <w:shd w:val="clear" w:color="auto" w:fill="F7F7F8"/>
-        <w:tabs>
-          <w:tab w:val="left" w:pos="916"/>
-          <w:tab w:val="left" w:pos="1832"/>
-          <w:tab w:val="left" w:pos="2748"/>
-          <w:tab w:val="left" w:pos="3664"/>
-          <w:tab w:val="left" w:pos="4580"/>
-          <w:tab w:val="left" w:pos="5496"/>
-          <w:tab w:val="left" w:pos="6412"/>
-          <w:tab w:val="left" w:pos="7328"/>
-          <w:tab w:val="left" w:pos="8244"/>
-          <w:tab w:val="left" w:pos="9160"/>
-          <w:tab w:val="left" w:pos="10076"/>
-          <w:tab w:val="left" w:pos="10992"/>
-          <w:tab w:val="left" w:pos="11908"/>
-          <w:tab w:val="left" w:pos="12824"/>
-          <w:tab w:val="left" w:pos="13740"/>
-          <w:tab w:val="left" w:pos="14656"/>
-        </w:tabs>
-        <w:spacing w:after="0" w:line="240" w:lineRule="auto"/>
-        <w:rPr>
-          <w:rFonts w:ascii="Courier New" w:hAnsi="Courier New" w:cs="Courier New"/>
-          <w:sz w:val="19"/>
-          <w:szCs w:val="19"/>
-        </w:rPr>
-      </w:pPr>
-      <w:r>
-        <w:rPr>
-          <w:rFonts w:ascii="Courier New" w:hAnsi="Courier New" w:cs="Courier New"/>
-          <w:sz w:val="19"/>
-          <w:szCs w:val="19"/>
-        </w:rPr>
-        <w:t>}</w:t>
-      </w:r>
-    </w:p>
-    <w:p>
-      <w:pPr>
-        <w:spacing w:before="100" w:beforeAutospacing="1" w:after="100" w:afterAutospacing="1" w:line="240" w:lineRule="auto"/>
-        <w:rPr>
-          <w:rFonts w:ascii="inherit" w:hAnsi="inherit"/>
-          <w:b/>
-          <w:bCs/>
-          <w:spacing w:val="-1"/>
-          <w:sz w:val="24"/>
-          <w:szCs w:val="24"/>
-        </w:rPr>
-      </w:pPr>
-    </w:p>
-    <w:bookmarkEnd w:id="2"/>
-    <w:p>
-      <w:pPr>
-        <w:spacing w:before="100" w:beforeAutospacing="1" w:after="100" w:afterAutospacing="1" w:line="240" w:lineRule="auto"/>
-        <w:rPr>
-          <w:rFonts w:ascii="inherit" w:hAnsi="inherit"/>
-          <w:spacing w:val="-2"/>
-          <w:sz w:val="24"/>
-          <w:szCs w:val="24"/>
-        </w:rPr>
-      </w:pPr>
-      <w:r>
-        <w:rPr>
-          <w:rFonts w:ascii="inherit" w:hAnsi="inherit"/>
-          <w:b/>
-          <w:bCs/>
-          <w:spacing w:val="-1"/>
-          <w:sz w:val="24"/>
-          <w:szCs w:val="24"/>
-        </w:rPr>
-        <w:t>(</w:t>
-      </w:r>
-      <w:r>
-        <w:rPr>
-          <w:rFonts w:ascii="inherit" w:hAnsi="inherit"/>
-          <w:b/>
-          <w:bCs/>
-          <w:spacing w:val="-1"/>
-          <w:sz w:val="24"/>
-          <w:szCs w:val="24"/>
-        </w:rPr>
-        <w:t>5</w:t>
-      </w:r>
-      <w:r>
-        <w:rPr>
-          <w:rFonts w:ascii="inherit" w:hAnsi="inherit"/>
-          <w:b/>
-          <w:bCs/>
-          <w:spacing w:val="-1"/>
-          <w:sz w:val="24"/>
-          <w:szCs w:val="24"/>
-        </w:rPr>
-        <w:t xml:space="preserve">) </w:t>
-      </w:r>
-      <w:r>
-        <w:rPr>
-          <w:rFonts w:ascii="inherit" w:hAnsi="inherit"/>
-          <w:b/>
-          <w:bCs/>
-          <w:spacing w:val="-1"/>
-          <w:sz w:val="24"/>
-          <w:szCs w:val="24"/>
-        </w:rPr>
-        <w:t>Delete</w:t>
-      </w:r>
-      <w:r>
-        <w:rPr>
-          <w:rFonts w:ascii="inherit" w:hAnsi="inherit"/>
-          <w:b/>
-          <w:bCs/>
-          <w:spacing w:val="-1"/>
-          <w:sz w:val="24"/>
-          <w:szCs w:val="24"/>
-        </w:rPr>
-        <w:t xml:space="preserve"> Mac</w:t>
-      </w:r>
-      <w:r>
-        <w:rPr>
-          <w:rFonts w:ascii="inherit" w:hAnsi="inherit"/>
-          <w:b/>
-          <w:bCs/>
-          <w:spacing w:val="-1"/>
-          <w:sz w:val="24"/>
-          <w:szCs w:val="24"/>
-        </w:rPr>
-        <w:t xml:space="preserve"> </w:t>
-      </w:r>
-      <w:r>
-        <w:rPr>
-          <w:rFonts w:ascii="inherit" w:hAnsi="inherit"/>
-          <w:b/>
-          <w:bCs/>
-          <w:spacing w:val="-1"/>
-          <w:sz w:val="24"/>
-          <w:szCs w:val="24"/>
-        </w:rPr>
-        <w:t xml:space="preserve">Range By VPC </w:t>
-      </w:r>
-    </w:p>
-    <w:p>
-      <w:pPr>
-        <w:numPr>
-          <w:ilvl w:val="0"/>
-          <w:numId w:val="2"/>
-        </w:numPr>
-        <w:spacing w:after="150" w:line="240" w:lineRule="auto"/>
-        <w:ind w:left="360"/>
-        <w:rPr>
-          <w:rFonts w:ascii="inherit" w:hAnsi="inherit"/>
-          <w:spacing w:val="-2"/>
-          <w:sz w:val="24"/>
-          <w:szCs w:val="24"/>
-        </w:rPr>
-      </w:pPr>
-      <w:r>
-        <w:rPr>
-          <w:rFonts w:ascii="inherit" w:hAnsi="inherit"/>
-          <w:spacing w:val="-2"/>
-          <w:sz w:val="24"/>
-          <w:szCs w:val="24"/>
-        </w:rPr>
-        <w:lastRenderedPageBreak/>
-        <w:t>Method: </w:t>
-      </w:r>
-      <w:r>
-        <w:rPr>
-          <w:rFonts w:ascii="Courier New" w:hAnsi="Courier New" w:cs="Courier New"/>
-          <w:sz w:val="23"/>
-          <w:szCs w:val="23"/>
-          <w:shd w:val="clear" w:color="auto" w:fill="F7F7F8"/>
-        </w:rPr>
-        <w:t>PUT</w:t>
-      </w:r>
-    </w:p>
-    <w:p>
-      <w:pPr>
-        <w:numPr>
-          <w:ilvl w:val="0"/>
-          <w:numId w:val="2"/>
-        </w:numPr>
-        <w:spacing w:after="150" w:line="240" w:lineRule="auto"/>
-        <w:ind w:left="360"/>
-        <w:rPr>
-          <w:rFonts w:ascii="inherit" w:hAnsi="inherit"/>
-          <w:spacing w:val="-2"/>
-          <w:sz w:val="24"/>
-          <w:szCs w:val="24"/>
-        </w:rPr>
-      </w:pPr>
-      <w:r>
-        <w:rPr>
-          <w:rFonts w:ascii="inherit" w:hAnsi="inherit"/>
-          <w:spacing w:val="-2"/>
-          <w:sz w:val="24"/>
-          <w:szCs w:val="24"/>
-        </w:rPr>
-        <w:t>Request: </w:t>
-      </w:r>
-      <w:r>
-        <w:rPr>
-          <w:rFonts w:ascii="Courier New" w:hAnsi="Courier New" w:cs="Courier New"/>
-          <w:sz w:val="23"/>
-          <w:szCs w:val="23"/>
-          <w:shd w:val="clear" w:color="auto" w:fill="F7F7F8"/>
-        </w:rPr>
-        <w:t>/mac/range</w:t>
-      </w:r>
-    </w:p>
-    <w:p>
-      <w:pPr>
-        <w:numPr>
-          <w:ilvl w:val="0"/>
-          <w:numId w:val="2"/>
-        </w:numPr>
-        <w:spacing w:after="150" w:line="240" w:lineRule="auto"/>
-        <w:ind w:left="360"/>
-        <w:rPr>
-          <w:rFonts w:ascii="inherit" w:hAnsi="inherit"/>
-          <w:spacing w:val="-2"/>
-          <w:sz w:val="24"/>
-          <w:szCs w:val="24"/>
-        </w:rPr>
-      </w:pPr>
-      <w:r>
-        <w:rPr>
-          <w:rFonts w:ascii="inherit" w:hAnsi="inherit"/>
-          <w:spacing w:val="-2"/>
-          <w:sz w:val="24"/>
-          <w:szCs w:val="24"/>
-        </w:rPr>
-        <w:t>Request Parameter: </w:t>
-      </w:r>
-    </w:p>
-    <w:p>
-      <w:pPr>
-        <w:numPr>
-          <w:ilvl w:val="0"/>
-          <w:numId w:val="2"/>
-        </w:numPr>
-        <w:spacing w:after="150" w:line="240" w:lineRule="auto"/>
-        <w:ind w:left="360"/>
-        <w:rPr>
-          <w:rFonts w:ascii="inherit" w:hAnsi="inherit"/>
-          <w:spacing w:val="-2"/>
-          <w:sz w:val="24"/>
-          <w:szCs w:val="24"/>
-        </w:rPr>
-      </w:pPr>
-      <w:r>
-        <w:rPr>
-          <w:rFonts w:ascii="inherit" w:hAnsi="inherit"/>
-          <w:spacing w:val="-2"/>
-          <w:sz w:val="24"/>
-          <w:szCs w:val="24"/>
-        </w:rPr>
-        <w:t>Response: </w:t>
-      </w:r>
-      <w:r>
-        <w:rPr>
-          <w:rFonts w:ascii="Courier New" w:hAnsi="Courier New" w:cs="Courier New"/>
-          <w:sz w:val="23"/>
-          <w:szCs w:val="23"/>
-          <w:shd w:val="clear" w:color="auto" w:fill="F7F7F8"/>
-        </w:rPr>
-        <w:t>mac range list of VPC</w:t>
-      </w:r>
-    </w:p>
-    <w:p>
-      <w:pPr>
-        <w:numPr>
-          <w:ilvl w:val="0"/>
-          <w:numId w:val="2"/>
-        </w:numPr>
-        <w:spacing w:after="150" w:line="240" w:lineRule="auto"/>
-        <w:ind w:left="360"/>
-        <w:rPr>
-          <w:rFonts w:ascii="inherit" w:hAnsi="inherit"/>
-          <w:spacing w:val="-2"/>
-          <w:sz w:val="24"/>
-          <w:szCs w:val="24"/>
-        </w:rPr>
-      </w:pPr>
-      <w:r>
-        <w:rPr>
-          <w:rFonts w:ascii="inherit" w:hAnsi="inherit"/>
-          <w:spacing w:val="-2"/>
-          <w:sz w:val="24"/>
-          <w:szCs w:val="24"/>
-        </w:rPr>
-        <w:t>Example</w:t>
-      </w:r>
-    </w:p>
-    <w:p>
-      <w:pPr>
-        <w:shd w:val="clear" w:color="auto" w:fill="F7F7F8"/>
-        <w:tabs>
-          <w:tab w:val="left" w:pos="916"/>
-          <w:tab w:val="left" w:pos="1832"/>
-          <w:tab w:val="left" w:pos="2748"/>
-          <w:tab w:val="left" w:pos="3664"/>
-          <w:tab w:val="left" w:pos="4580"/>
-          <w:tab w:val="left" w:pos="5496"/>
-          <w:tab w:val="left" w:pos="6412"/>
-          <w:tab w:val="left" w:pos="7328"/>
-          <w:tab w:val="left" w:pos="8244"/>
-          <w:tab w:val="left" w:pos="9160"/>
-          <w:tab w:val="left" w:pos="10076"/>
-          <w:tab w:val="left" w:pos="10992"/>
-          <w:tab w:val="left" w:pos="11908"/>
-          <w:tab w:val="left" w:pos="12824"/>
-          <w:tab w:val="left" w:pos="13740"/>
-          <w:tab w:val="left" w:pos="14656"/>
-        </w:tabs>
-        <w:spacing w:after="0" w:line="240" w:lineRule="auto"/>
-        <w:rPr>
-          <w:rFonts w:ascii="Courier New" w:hAnsi="Courier New" w:cs="Courier New"/>
-          <w:sz w:val="19"/>
-          <w:szCs w:val="19"/>
-        </w:rPr>
-      </w:pPr>
-      <w:r>
-        <w:rPr>
-          <w:rFonts w:ascii="Courier New" w:hAnsi="Courier New" w:cs="Courier New"/>
-          <w:sz w:val="19"/>
-          <w:szCs w:val="19"/>
-        </w:rPr>
-        <w:t>Request:</w:t>
-      </w:r>
-    </w:p>
-    <w:p>
-      <w:pPr>
-        <w:pStyle w:val="HTMLPreformatted"/>
-        <w:shd w:val="clear" w:color="auto" w:fill="F7F7F8"/>
-        <w:rPr>
-          <w:sz w:val="19"/>
-          <w:szCs w:val="19"/>
-        </w:rPr>
-      </w:pPr>
-      <w:r>
-        <w:rPr>
-          <w:sz w:val="19"/>
-          <w:szCs w:val="19"/>
-        </w:rPr>
-        <w:t>http://127.0.0.1:8080</w:t>
-      </w:r>
-      <w:r>
-        <w:rPr>
-          <w:sz w:val="19"/>
-          <w:szCs w:val="19"/>
-        </w:rPr>
-        <w:t>/mac/range</w:t>
-      </w:r>
-    </w:p>
-    <w:p>
-      <w:pPr>
-        <w:shd w:val="clear" w:color="auto" w:fill="F7F7F8"/>
-        <w:tabs>
-          <w:tab w:val="left" w:pos="916"/>
-          <w:tab w:val="left" w:pos="1832"/>
-          <w:tab w:val="left" w:pos="2748"/>
-          <w:tab w:val="left" w:pos="3664"/>
-          <w:tab w:val="left" w:pos="4580"/>
-          <w:tab w:val="left" w:pos="5496"/>
-          <w:tab w:val="left" w:pos="6412"/>
-          <w:tab w:val="left" w:pos="7328"/>
-          <w:tab w:val="left" w:pos="8244"/>
-          <w:tab w:val="left" w:pos="9160"/>
-          <w:tab w:val="left" w:pos="10076"/>
-          <w:tab w:val="left" w:pos="10992"/>
-          <w:tab w:val="left" w:pos="11908"/>
-          <w:tab w:val="left" w:pos="12824"/>
-          <w:tab w:val="left" w:pos="13740"/>
-          <w:tab w:val="left" w:pos="14656"/>
-        </w:tabs>
-        <w:spacing w:after="0" w:line="240" w:lineRule="auto"/>
-        <w:rPr>
-          <w:rFonts w:ascii="Courier New" w:hAnsi="Courier New" w:cs="Courier New"/>
-          <w:sz w:val="19"/>
-          <w:szCs w:val="19"/>
-        </w:rPr>
-      </w:pPr>
-    </w:p>
-    <w:p>
-      <w:pPr>
-        <w:shd w:val="clear" w:color="auto" w:fill="F7F7F8"/>
-        <w:tabs>
-          <w:tab w:val="left" w:pos="916"/>
-          <w:tab w:val="left" w:pos="1832"/>
-          <w:tab w:val="left" w:pos="2748"/>
-          <w:tab w:val="left" w:pos="3664"/>
-          <w:tab w:val="left" w:pos="4580"/>
-          <w:tab w:val="left" w:pos="5496"/>
-          <w:tab w:val="left" w:pos="6412"/>
-          <w:tab w:val="left" w:pos="7328"/>
-          <w:tab w:val="left" w:pos="8244"/>
-          <w:tab w:val="left" w:pos="9160"/>
-          <w:tab w:val="left" w:pos="10076"/>
-          <w:tab w:val="left" w:pos="10992"/>
-          <w:tab w:val="left" w:pos="11908"/>
-          <w:tab w:val="left" w:pos="12824"/>
-          <w:tab w:val="left" w:pos="13740"/>
-          <w:tab w:val="left" w:pos="14656"/>
-        </w:tabs>
-        <w:spacing w:after="0" w:line="240" w:lineRule="auto"/>
-        <w:rPr>
-          <w:rFonts w:ascii="Courier New" w:hAnsi="Courier New" w:cs="Courier New"/>
-          <w:sz w:val="19"/>
-          <w:szCs w:val="19"/>
-        </w:rPr>
-      </w:pPr>
-      <w:r>
-        <w:rPr>
-          <w:rFonts w:ascii="Courier New" w:hAnsi="Courier New" w:cs="Courier New"/>
-          <w:sz w:val="19"/>
-          <w:szCs w:val="19"/>
-        </w:rPr>
-        <w:t>Body:</w:t>
-      </w:r>
-    </w:p>
-    <w:p>
-      <w:pPr>
-        <w:shd w:val="clear" w:color="auto" w:fill="F7F7F8"/>
-        <w:tabs>
-          <w:tab w:val="left" w:pos="916"/>
-          <w:tab w:val="left" w:pos="1832"/>
-          <w:tab w:val="left" w:pos="2748"/>
-          <w:tab w:val="left" w:pos="3664"/>
-          <w:tab w:val="left" w:pos="4580"/>
-          <w:tab w:val="left" w:pos="5496"/>
-          <w:tab w:val="left" w:pos="6412"/>
-          <w:tab w:val="left" w:pos="7328"/>
-          <w:tab w:val="left" w:pos="8244"/>
-          <w:tab w:val="left" w:pos="9160"/>
-          <w:tab w:val="left" w:pos="10076"/>
-          <w:tab w:val="left" w:pos="10992"/>
-          <w:tab w:val="left" w:pos="11908"/>
-          <w:tab w:val="left" w:pos="12824"/>
-          <w:tab w:val="left" w:pos="13740"/>
-          <w:tab w:val="left" w:pos="14656"/>
-        </w:tabs>
-        <w:spacing w:after="0" w:line="240" w:lineRule="auto"/>
-        <w:rPr>
-          <w:rFonts w:ascii="Courier New" w:hAnsi="Courier New" w:cs="Courier New"/>
-          <w:sz w:val="19"/>
-          <w:szCs w:val="19"/>
-        </w:rPr>
-      </w:pPr>
-      <w:r>
-        <w:rPr>
-          <w:rFonts w:ascii="Courier New" w:hAnsi="Courier New" w:cs="Courier New"/>
-          <w:sz w:val="19"/>
-          <w:szCs w:val="19"/>
-        </w:rPr>
-        <w:t>{</w:t>
-      </w:r>
-    </w:p>
-    <w:p>
-      <w:pPr>
-        <w:shd w:val="clear" w:color="auto" w:fill="F7F7F8"/>
-        <w:tabs>
-          <w:tab w:val="left" w:pos="916"/>
-          <w:tab w:val="left" w:pos="1832"/>
-          <w:tab w:val="left" w:pos="2748"/>
-          <w:tab w:val="left" w:pos="3664"/>
-          <w:tab w:val="left" w:pos="4580"/>
-          <w:tab w:val="left" w:pos="5496"/>
-          <w:tab w:val="left" w:pos="6412"/>
-          <w:tab w:val="left" w:pos="7328"/>
-          <w:tab w:val="left" w:pos="8244"/>
-          <w:tab w:val="left" w:pos="9160"/>
-          <w:tab w:val="left" w:pos="10076"/>
-          <w:tab w:val="left" w:pos="10992"/>
-          <w:tab w:val="left" w:pos="11908"/>
-          <w:tab w:val="left" w:pos="12824"/>
-          <w:tab w:val="left" w:pos="13740"/>
-          <w:tab w:val="left" w:pos="14656"/>
-        </w:tabs>
-        <w:spacing w:after="0" w:line="240" w:lineRule="auto"/>
-        <w:rPr>
-          <w:rFonts w:ascii="Courier New" w:hAnsi="Courier New" w:cs="Courier New"/>
-          <w:sz w:val="19"/>
-          <w:szCs w:val="19"/>
-        </w:rPr>
-      </w:pPr>
-      <w:r>
-        <w:rPr>
-          <w:rFonts w:ascii="Courier New" w:hAnsi="Courier New" w:cs="Courier New"/>
-          <w:sz w:val="19"/>
-          <w:szCs w:val="19"/>
-        </w:rPr>
-        <w:t xml:space="preserve">  "</w:t>
-      </w:r>
-      <w:proofErr w:type="spellStart"/>
-      <w:r>
-        <w:rPr>
-          <w:rFonts w:ascii="Courier New" w:hAnsi="Courier New" w:cs="Courier New"/>
-          <w:sz w:val="19"/>
-          <w:szCs w:val="19"/>
-        </w:rPr>
-        <w:t>oui_state</w:t>
-      </w:r>
-      <w:proofErr w:type="spellEnd"/>
-      <w:r>
-        <w:rPr>
-          <w:rFonts w:ascii="Courier New" w:hAnsi="Courier New" w:cs="Courier New"/>
-          <w:sz w:val="19"/>
-          <w:szCs w:val="19"/>
-        </w:rPr>
-        <w:t>": {</w:t>
-      </w:r>
-    </w:p>
-    <w:p>
-      <w:pPr>
-        <w:shd w:val="clear" w:color="auto" w:fill="F7F7F8"/>
-        <w:tabs>
-          <w:tab w:val="left" w:pos="916"/>
-          <w:tab w:val="left" w:pos="1832"/>
-          <w:tab w:val="left" w:pos="2748"/>
-          <w:tab w:val="left" w:pos="3664"/>
-          <w:tab w:val="left" w:pos="4580"/>
-          <w:tab w:val="left" w:pos="5496"/>
-          <w:tab w:val="left" w:pos="6412"/>
-          <w:tab w:val="left" w:pos="7328"/>
-          <w:tab w:val="left" w:pos="8244"/>
-          <w:tab w:val="left" w:pos="9160"/>
-          <w:tab w:val="left" w:pos="10076"/>
-          <w:tab w:val="left" w:pos="10992"/>
-          <w:tab w:val="left" w:pos="11908"/>
-          <w:tab w:val="left" w:pos="12824"/>
-          <w:tab w:val="left" w:pos="13740"/>
-          <w:tab w:val="left" w:pos="14656"/>
-        </w:tabs>
-        <w:spacing w:after="0" w:line="240" w:lineRule="auto"/>
-        <w:rPr>
-          <w:rFonts w:ascii="Courier New" w:hAnsi="Courier New" w:cs="Courier New"/>
-          <w:sz w:val="19"/>
-          <w:szCs w:val="19"/>
-        </w:rPr>
-      </w:pPr>
-      <w:r>
-        <w:rPr>
-          <w:rFonts w:ascii="Courier New" w:hAnsi="Courier New" w:cs="Courier New"/>
-          <w:sz w:val="19"/>
-          <w:szCs w:val="19"/>
-        </w:rPr>
-        <w:t xml:space="preserve">    "</w:t>
-      </w:r>
-      <w:proofErr w:type="spellStart"/>
-      <w:r>
-        <w:rPr>
-          <w:rFonts w:ascii="Courier New" w:hAnsi="Courier New" w:cs="Courier New"/>
-          <w:sz w:val="19"/>
-          <w:szCs w:val="19"/>
-        </w:rPr>
-        <w:t>project_id</w:t>
-      </w:r>
-      <w:proofErr w:type="spellEnd"/>
-      <w:r>
-        <w:rPr>
-          <w:rFonts w:ascii="Courier New" w:hAnsi="Courier New" w:cs="Courier New"/>
-          <w:sz w:val="19"/>
-          <w:szCs w:val="19"/>
-        </w:rPr>
-        <w:t>": "3dda2801-d675-4688-a63f-dcda8d327f50",</w:t>
-      </w:r>
-    </w:p>
-    <w:p>
-      <w:pPr>
-        <w:shd w:val="clear" w:color="auto" w:fill="F7F7F8"/>
-        <w:tabs>
-          <w:tab w:val="left" w:pos="916"/>
-          <w:tab w:val="left" w:pos="1832"/>
-          <w:tab w:val="left" w:pos="2748"/>
-          <w:tab w:val="left" w:pos="3664"/>
-          <w:tab w:val="left" w:pos="4580"/>
-          <w:tab w:val="left" w:pos="5496"/>
-          <w:tab w:val="left" w:pos="6412"/>
-          <w:tab w:val="left" w:pos="7328"/>
-          <w:tab w:val="left" w:pos="8244"/>
-          <w:tab w:val="left" w:pos="9160"/>
-          <w:tab w:val="left" w:pos="10076"/>
-          <w:tab w:val="left" w:pos="10992"/>
-          <w:tab w:val="left" w:pos="11908"/>
-          <w:tab w:val="left" w:pos="12824"/>
-          <w:tab w:val="left" w:pos="13740"/>
-          <w:tab w:val="left" w:pos="14656"/>
-        </w:tabs>
-        <w:spacing w:after="0" w:line="240" w:lineRule="auto"/>
-        <w:rPr>
-          <w:rFonts w:ascii="Courier New" w:hAnsi="Courier New" w:cs="Courier New"/>
-          <w:sz w:val="19"/>
-          <w:szCs w:val="19"/>
-        </w:rPr>
-      </w:pPr>
-      <w:r>
-        <w:rPr>
-          <w:rFonts w:ascii="Courier New" w:hAnsi="Courier New" w:cs="Courier New"/>
-          <w:sz w:val="19"/>
-          <w:szCs w:val="19"/>
-        </w:rPr>
-        <w:t xml:space="preserve">    "</w:t>
-      </w:r>
-      <w:proofErr w:type="spellStart"/>
-      <w:r>
-        <w:rPr>
-          <w:rFonts w:ascii="Courier New" w:hAnsi="Courier New" w:cs="Courier New"/>
-          <w:sz w:val="19"/>
-          <w:szCs w:val="19"/>
-        </w:rPr>
-        <w:t>vpc_</w:t>
-      </w:r>
-      <w:r>
-        <w:rPr>
-          <w:rFonts w:ascii="Courier New" w:hAnsi="Courier New" w:cs="Courier New"/>
-          <w:sz w:val="19"/>
-          <w:szCs w:val="19"/>
-        </w:rPr>
-        <w:t>id</w:t>
-      </w:r>
-      <w:proofErr w:type="spellEnd"/>
-      <w:r>
-        <w:rPr>
-          <w:rFonts w:ascii="Courier New" w:hAnsi="Courier New" w:cs="Courier New"/>
-          <w:sz w:val="19"/>
-          <w:szCs w:val="19"/>
-        </w:rPr>
-        <w:t>": "9192a4d4-ffff-4ece-b3f0-8d36e3d88038",</w:t>
-      </w:r>
-    </w:p>
-    <w:p>
-      <w:pPr>
-        <w:shd w:val="clear" w:color="auto" w:fill="F7F7F8"/>
-        <w:tabs>
-          <w:tab w:val="left" w:pos="916"/>
-          <w:tab w:val="left" w:pos="1832"/>
-          <w:tab w:val="left" w:pos="2748"/>
-          <w:tab w:val="left" w:pos="3664"/>
-          <w:tab w:val="left" w:pos="4580"/>
-          <w:tab w:val="left" w:pos="5496"/>
-          <w:tab w:val="left" w:pos="6412"/>
-          <w:tab w:val="left" w:pos="7328"/>
-          <w:tab w:val="left" w:pos="8244"/>
-          <w:tab w:val="left" w:pos="9160"/>
-          <w:tab w:val="left" w:pos="10076"/>
-          <w:tab w:val="left" w:pos="10992"/>
-          <w:tab w:val="left" w:pos="11908"/>
-          <w:tab w:val="left" w:pos="12824"/>
-          <w:tab w:val="left" w:pos="13740"/>
-          <w:tab w:val="left" w:pos="14656"/>
-        </w:tabs>
-        <w:spacing w:after="0" w:line="240" w:lineRule="auto"/>
-        <w:rPr>
-          <w:rFonts w:ascii="Courier New" w:hAnsi="Courier New" w:cs="Courier New"/>
-          <w:sz w:val="19"/>
-          <w:szCs w:val="19"/>
-        </w:rPr>
-      </w:pPr>
-      <w:r>
-        <w:rPr>
-          <w:rFonts w:ascii="Courier New" w:hAnsi="Courier New" w:cs="Courier New"/>
-          <w:sz w:val="19"/>
-          <w:szCs w:val="19"/>
-        </w:rPr>
-        <w:t xml:space="preserve">    </w:t>
-      </w:r>
-      <w:r>
-        <w:rPr>
-          <w:rFonts w:ascii="Courier New" w:hAnsi="Courier New" w:cs="Courier New"/>
-          <w:sz w:val="19"/>
-          <w:szCs w:val="19"/>
-        </w:rPr>
-        <w:t>“</w:t>
-      </w:r>
-      <w:proofErr w:type="spellStart"/>
-      <w:r>
-        <w:rPr>
-          <w:rFonts w:ascii="Courier New" w:hAnsi="Courier New" w:cs="Courier New"/>
-          <w:sz w:val="19"/>
-          <w:szCs w:val="19"/>
-        </w:rPr>
-        <w:t>mac_range</w:t>
-      </w:r>
-      <w:proofErr w:type="spellEnd"/>
-      <w:r>
-        <w:rPr>
-          <w:rFonts w:ascii="Courier New" w:hAnsi="Courier New" w:cs="Courier New"/>
-          <w:sz w:val="19"/>
-          <w:szCs w:val="19"/>
-        </w:rPr>
-        <w:t xml:space="preserve">”: { </w:t>
-      </w:r>
-    </w:p>
-    <w:p>
-      <w:pPr>
-        <w:shd w:val="clear" w:color="auto" w:fill="F7F7F8"/>
-        <w:tabs>
-          <w:tab w:val="left" w:pos="916"/>
-          <w:tab w:val="left" w:pos="1832"/>
-          <w:tab w:val="left" w:pos="2748"/>
-          <w:tab w:val="left" w:pos="3664"/>
-          <w:tab w:val="left" w:pos="4580"/>
-          <w:tab w:val="left" w:pos="5496"/>
-          <w:tab w:val="left" w:pos="6412"/>
-          <w:tab w:val="left" w:pos="7328"/>
-          <w:tab w:val="left" w:pos="8244"/>
-          <w:tab w:val="left" w:pos="9160"/>
-          <w:tab w:val="left" w:pos="10076"/>
-          <w:tab w:val="left" w:pos="10992"/>
-          <w:tab w:val="left" w:pos="11908"/>
-          <w:tab w:val="left" w:pos="12824"/>
-          <w:tab w:val="left" w:pos="13740"/>
-          <w:tab w:val="left" w:pos="14656"/>
-        </w:tabs>
-        <w:spacing w:after="0" w:line="240" w:lineRule="auto"/>
-        <w:rPr>
-          <w:rFonts w:ascii="Courier New" w:hAnsi="Courier New" w:cs="Courier New"/>
-          <w:sz w:val="19"/>
-          <w:szCs w:val="19"/>
-        </w:rPr>
-      </w:pPr>
-      <w:r>
-        <w:rPr>
-          <w:rFonts w:ascii="Courier New" w:hAnsi="Courier New" w:cs="Courier New"/>
-          <w:sz w:val="19"/>
-          <w:szCs w:val="19"/>
-        </w:rPr>
-        <w:t xml:space="preserve">                   “from”: “</w:t>
-      </w:r>
-      <w:r>
-        <w:rPr>
-          <w:rFonts w:ascii="Courier New" w:hAnsi="Courier New" w:cs="Courier New"/>
-          <w:sz w:val="19"/>
-          <w:szCs w:val="19"/>
-        </w:rPr>
-        <w:t>00-14-2A-3</w:t>
-      </w:r>
-      <w:r>
-        <w:rPr>
-          <w:rFonts w:ascii="Courier New" w:hAnsi="Courier New" w:cs="Courier New"/>
-          <w:sz w:val="19"/>
-          <w:szCs w:val="19"/>
-        </w:rPr>
-        <w:t>B</w:t>
-      </w:r>
-      <w:r>
-        <w:rPr>
-          <w:rFonts w:ascii="Courier New" w:hAnsi="Courier New" w:cs="Courier New"/>
-          <w:sz w:val="19"/>
-          <w:szCs w:val="19"/>
-        </w:rPr>
-        <w:t>-47-</w:t>
-      </w:r>
-      <w:r>
-        <w:rPr>
-          <w:rFonts w:ascii="Courier New" w:hAnsi="Courier New" w:cs="Courier New"/>
-          <w:sz w:val="19"/>
-          <w:szCs w:val="19"/>
-        </w:rPr>
-        <w:t>00”,</w:t>
-      </w:r>
-    </w:p>
-    <w:p>
-      <w:pPr>
-        <w:shd w:val="clear" w:color="auto" w:fill="F7F7F8"/>
-        <w:tabs>
-          <w:tab w:val="left" w:pos="916"/>
-          <w:tab w:val="left" w:pos="1832"/>
-          <w:tab w:val="left" w:pos="2748"/>
-          <w:tab w:val="left" w:pos="3664"/>
-          <w:tab w:val="left" w:pos="4580"/>
-          <w:tab w:val="left" w:pos="5496"/>
-          <w:tab w:val="left" w:pos="6412"/>
-          <w:tab w:val="left" w:pos="7328"/>
-          <w:tab w:val="left" w:pos="8244"/>
-          <w:tab w:val="left" w:pos="9160"/>
-          <w:tab w:val="left" w:pos="10076"/>
-          <w:tab w:val="left" w:pos="10992"/>
-          <w:tab w:val="left" w:pos="11908"/>
-          <w:tab w:val="left" w:pos="12824"/>
-          <w:tab w:val="left" w:pos="13740"/>
-          <w:tab w:val="left" w:pos="14656"/>
-        </w:tabs>
-        <w:spacing w:after="0" w:line="240" w:lineRule="auto"/>
-        <w:rPr>
-          <w:rFonts w:ascii="Courier New" w:hAnsi="Courier New" w:cs="Courier New"/>
-          <w:sz w:val="19"/>
-          <w:szCs w:val="19"/>
-        </w:rPr>
-      </w:pPr>
-      <w:r>
-        <w:rPr>
-          <w:rFonts w:ascii="Courier New" w:hAnsi="Courier New" w:cs="Courier New"/>
-          <w:sz w:val="19"/>
-          <w:szCs w:val="19"/>
-        </w:rPr>
-        <w:t xml:space="preserve">                   “to”: “</w:t>
-      </w:r>
-      <w:r>
-        <w:rPr>
-          <w:rFonts w:ascii="Courier New" w:hAnsi="Courier New" w:cs="Courier New"/>
-          <w:sz w:val="19"/>
-          <w:szCs w:val="19"/>
-        </w:rPr>
-        <w:t>00-14-2A-3</w:t>
-      </w:r>
-      <w:r>
-        <w:rPr>
-          <w:rFonts w:ascii="Courier New" w:hAnsi="Courier New" w:cs="Courier New"/>
-          <w:sz w:val="19"/>
-          <w:szCs w:val="19"/>
-        </w:rPr>
-        <w:t>B</w:t>
-      </w:r>
-      <w:r>
-        <w:rPr>
-          <w:rFonts w:ascii="Courier New" w:hAnsi="Courier New" w:cs="Courier New"/>
-          <w:sz w:val="19"/>
-          <w:szCs w:val="19"/>
-        </w:rPr>
-        <w:t>-47-</w:t>
-      </w:r>
-      <w:r>
-        <w:rPr>
-          <w:rFonts w:ascii="Courier New" w:hAnsi="Courier New" w:cs="Courier New"/>
-          <w:sz w:val="19"/>
-          <w:szCs w:val="19"/>
-        </w:rPr>
-        <w:t>FF”}</w:t>
-      </w:r>
-    </w:p>
-    <w:p>
-      <w:pPr>
-        <w:shd w:val="clear" w:color="auto" w:fill="F7F7F8"/>
-        <w:tabs>
-          <w:tab w:val="left" w:pos="916"/>
-          <w:tab w:val="left" w:pos="1832"/>
-          <w:tab w:val="left" w:pos="2748"/>
-          <w:tab w:val="left" w:pos="3664"/>
-          <w:tab w:val="left" w:pos="4580"/>
-          <w:tab w:val="left" w:pos="5496"/>
-          <w:tab w:val="left" w:pos="6412"/>
-          <w:tab w:val="left" w:pos="7328"/>
-          <w:tab w:val="left" w:pos="8244"/>
-          <w:tab w:val="left" w:pos="9160"/>
-          <w:tab w:val="left" w:pos="10076"/>
-          <w:tab w:val="left" w:pos="10992"/>
-          <w:tab w:val="left" w:pos="11908"/>
-          <w:tab w:val="left" w:pos="12824"/>
-          <w:tab w:val="left" w:pos="13740"/>
-          <w:tab w:val="left" w:pos="14656"/>
-        </w:tabs>
-        <w:spacing w:after="0" w:line="240" w:lineRule="auto"/>
-        <w:rPr>
-          <w:rFonts w:ascii="Courier New" w:hAnsi="Courier New" w:cs="Courier New"/>
-          <w:sz w:val="19"/>
-          <w:szCs w:val="19"/>
-        </w:rPr>
-      </w:pPr>
-      <w:r>
-        <w:rPr>
-          <w:rFonts w:ascii="Courier New" w:hAnsi="Courier New" w:cs="Courier New"/>
-          <w:sz w:val="19"/>
-          <w:szCs w:val="19"/>
-        </w:rPr>
-        <w:t xml:space="preserve">   } </w:t>
-      </w:r>
-    </w:p>
-    <w:p>
-      <w:pPr>
-        <w:shd w:val="clear" w:color="auto" w:fill="F7F7F8"/>
-        <w:tabs>
-          <w:tab w:val="left" w:pos="916"/>
-          <w:tab w:val="left" w:pos="1832"/>
-          <w:tab w:val="left" w:pos="2748"/>
-          <w:tab w:val="left" w:pos="3664"/>
-          <w:tab w:val="left" w:pos="4580"/>
-          <w:tab w:val="left" w:pos="5496"/>
-          <w:tab w:val="left" w:pos="6412"/>
-          <w:tab w:val="left" w:pos="7328"/>
-          <w:tab w:val="left" w:pos="8244"/>
-          <w:tab w:val="left" w:pos="9160"/>
-          <w:tab w:val="left" w:pos="10076"/>
-          <w:tab w:val="left" w:pos="10992"/>
-          <w:tab w:val="left" w:pos="11908"/>
-          <w:tab w:val="left" w:pos="12824"/>
-          <w:tab w:val="left" w:pos="13740"/>
-          <w:tab w:val="left" w:pos="14656"/>
-        </w:tabs>
-        <w:spacing w:after="0" w:line="240" w:lineRule="auto"/>
-        <w:rPr>
-          <w:rFonts w:ascii="Courier New" w:hAnsi="Courier New" w:cs="Courier New"/>
-          <w:sz w:val="19"/>
-          <w:szCs w:val="19"/>
-        </w:rPr>
-      </w:pPr>
-      <w:r>
-        <w:rPr>
-          <w:rFonts w:ascii="Courier New" w:hAnsi="Courier New" w:cs="Courier New"/>
-          <w:sz w:val="19"/>
-          <w:szCs w:val="19"/>
-        </w:rPr>
-        <w:t>}</w:t>
-      </w:r>
-    </w:p>
-    <w:p>
-      <w:pPr>
-        <w:shd w:val="clear" w:color="auto" w:fill="F7F7F8"/>
-        <w:tabs>
-          <w:tab w:val="left" w:pos="916"/>
-          <w:tab w:val="left" w:pos="1832"/>
-          <w:tab w:val="left" w:pos="2748"/>
-          <w:tab w:val="left" w:pos="3664"/>
-          <w:tab w:val="left" w:pos="4580"/>
-          <w:tab w:val="left" w:pos="5496"/>
-          <w:tab w:val="left" w:pos="6412"/>
-          <w:tab w:val="left" w:pos="7328"/>
-          <w:tab w:val="left" w:pos="8244"/>
-          <w:tab w:val="left" w:pos="9160"/>
-          <w:tab w:val="left" w:pos="10076"/>
-          <w:tab w:val="left" w:pos="10992"/>
-          <w:tab w:val="left" w:pos="11908"/>
-          <w:tab w:val="left" w:pos="12824"/>
-          <w:tab w:val="left" w:pos="13740"/>
-          <w:tab w:val="left" w:pos="14656"/>
-        </w:tabs>
-        <w:spacing w:after="0" w:line="240" w:lineRule="auto"/>
-        <w:rPr>
-          <w:rFonts w:ascii="Courier New" w:hAnsi="Courier New" w:cs="Courier New"/>
-          <w:sz w:val="19"/>
-          <w:szCs w:val="19"/>
-        </w:rPr>
-      </w:pPr>
-    </w:p>
-    <w:p>
-      <w:pPr>
-        <w:shd w:val="clear" w:color="auto" w:fill="F7F7F8"/>
-        <w:tabs>
-          <w:tab w:val="left" w:pos="916"/>
-          <w:tab w:val="left" w:pos="1832"/>
-          <w:tab w:val="left" w:pos="2748"/>
-          <w:tab w:val="left" w:pos="3664"/>
-          <w:tab w:val="left" w:pos="4580"/>
-          <w:tab w:val="left" w:pos="5496"/>
-          <w:tab w:val="left" w:pos="6412"/>
-          <w:tab w:val="left" w:pos="7328"/>
-          <w:tab w:val="left" w:pos="8244"/>
-          <w:tab w:val="left" w:pos="9160"/>
-          <w:tab w:val="left" w:pos="10076"/>
-          <w:tab w:val="left" w:pos="10992"/>
-          <w:tab w:val="left" w:pos="11908"/>
-          <w:tab w:val="left" w:pos="12824"/>
-          <w:tab w:val="left" w:pos="13740"/>
-          <w:tab w:val="left" w:pos="14656"/>
-        </w:tabs>
-        <w:spacing w:after="0" w:line="240" w:lineRule="auto"/>
-        <w:rPr>
-          <w:rFonts w:ascii="Courier New" w:hAnsi="Courier New" w:cs="Courier New"/>
-          <w:sz w:val="19"/>
-          <w:szCs w:val="19"/>
-        </w:rPr>
-      </w:pPr>
-      <w:r>
-        <w:rPr>
-          <w:rFonts w:ascii="Courier New" w:hAnsi="Courier New" w:cs="Courier New"/>
-          <w:sz w:val="19"/>
-          <w:szCs w:val="19"/>
-        </w:rPr>
-        <w:t>Response:</w:t>
-      </w:r>
-    </w:p>
-    <w:p>
-      <w:pPr>
-        <w:shd w:val="clear" w:color="auto" w:fill="F7F7F8"/>
-        <w:tabs>
-          <w:tab w:val="left" w:pos="916"/>
-          <w:tab w:val="left" w:pos="1832"/>
-          <w:tab w:val="left" w:pos="2748"/>
-          <w:tab w:val="left" w:pos="3664"/>
-          <w:tab w:val="left" w:pos="4580"/>
-          <w:tab w:val="left" w:pos="5496"/>
-          <w:tab w:val="left" w:pos="6412"/>
-          <w:tab w:val="left" w:pos="7328"/>
-          <w:tab w:val="left" w:pos="8244"/>
-          <w:tab w:val="left" w:pos="9160"/>
-          <w:tab w:val="left" w:pos="10076"/>
-          <w:tab w:val="left" w:pos="10992"/>
-          <w:tab w:val="left" w:pos="11908"/>
-          <w:tab w:val="left" w:pos="12824"/>
-          <w:tab w:val="left" w:pos="13740"/>
-          <w:tab w:val="left" w:pos="14656"/>
-        </w:tabs>
-        <w:spacing w:after="0" w:line="240" w:lineRule="auto"/>
-        <w:rPr>
-          <w:rFonts w:ascii="Courier New" w:hAnsi="Courier New" w:cs="Courier New"/>
-          <w:sz w:val="19"/>
-          <w:szCs w:val="19"/>
-        </w:rPr>
-      </w:pPr>
-      <w:r>
-        <w:rPr>
-          <w:rFonts w:ascii="Courier New" w:hAnsi="Courier New" w:cs="Courier New"/>
-          <w:sz w:val="19"/>
-          <w:szCs w:val="19"/>
-        </w:rPr>
-        <w:t>{</w:t>
-      </w:r>
-    </w:p>
-    <w:p>
-      <w:pPr>
-        <w:shd w:val="clear" w:color="auto" w:fill="F7F7F8"/>
-        <w:tabs>
-          <w:tab w:val="left" w:pos="916"/>
-          <w:tab w:val="left" w:pos="1832"/>
-          <w:tab w:val="left" w:pos="2748"/>
-          <w:tab w:val="left" w:pos="3664"/>
-          <w:tab w:val="left" w:pos="4580"/>
-          <w:tab w:val="left" w:pos="5496"/>
-          <w:tab w:val="left" w:pos="6412"/>
-          <w:tab w:val="left" w:pos="7328"/>
-          <w:tab w:val="left" w:pos="8244"/>
-          <w:tab w:val="left" w:pos="9160"/>
-          <w:tab w:val="left" w:pos="10076"/>
-          <w:tab w:val="left" w:pos="10992"/>
-          <w:tab w:val="left" w:pos="11908"/>
-          <w:tab w:val="left" w:pos="12824"/>
-          <w:tab w:val="left" w:pos="13740"/>
-          <w:tab w:val="left" w:pos="14656"/>
-        </w:tabs>
-        <w:spacing w:after="0" w:line="240" w:lineRule="auto"/>
-        <w:rPr>
-          <w:rFonts w:ascii="Courier New" w:hAnsi="Courier New" w:cs="Courier New"/>
-          <w:sz w:val="19"/>
-          <w:szCs w:val="19"/>
-        </w:rPr>
-      </w:pPr>
-      <w:r>
-        <w:rPr>
-          <w:rFonts w:ascii="Courier New" w:hAnsi="Courier New" w:cs="Courier New"/>
-          <w:sz w:val="19"/>
-          <w:szCs w:val="19"/>
-        </w:rPr>
-        <w:t xml:space="preserve">  "</w:t>
-      </w:r>
-      <w:proofErr w:type="spellStart"/>
-      <w:r>
-        <w:rPr>
-          <w:rFonts w:ascii="Courier New" w:hAnsi="Courier New" w:cs="Courier New"/>
-          <w:sz w:val="19"/>
-          <w:szCs w:val="19"/>
-        </w:rPr>
-        <w:t>oui_state</w:t>
-      </w:r>
-      <w:proofErr w:type="spellEnd"/>
-      <w:r>
-        <w:rPr>
-          <w:rFonts w:ascii="Courier New" w:hAnsi="Courier New" w:cs="Courier New"/>
-          <w:sz w:val="19"/>
-          <w:szCs w:val="19"/>
-        </w:rPr>
-        <w:t>": {</w:t>
-      </w:r>
-    </w:p>
-    <w:p>
-      <w:pPr>
-        <w:shd w:val="clear" w:color="auto" w:fill="F7F7F8"/>
-        <w:tabs>
-          <w:tab w:val="left" w:pos="916"/>
-          <w:tab w:val="left" w:pos="1832"/>
-          <w:tab w:val="left" w:pos="2748"/>
-          <w:tab w:val="left" w:pos="3664"/>
-          <w:tab w:val="left" w:pos="4580"/>
-          <w:tab w:val="left" w:pos="5496"/>
-          <w:tab w:val="left" w:pos="6412"/>
-          <w:tab w:val="left" w:pos="7328"/>
-          <w:tab w:val="left" w:pos="8244"/>
-          <w:tab w:val="left" w:pos="9160"/>
-          <w:tab w:val="left" w:pos="10076"/>
-          <w:tab w:val="left" w:pos="10992"/>
-          <w:tab w:val="left" w:pos="11908"/>
-          <w:tab w:val="left" w:pos="12824"/>
-          <w:tab w:val="left" w:pos="13740"/>
-          <w:tab w:val="left" w:pos="14656"/>
-        </w:tabs>
-        <w:spacing w:after="0" w:line="240" w:lineRule="auto"/>
-        <w:rPr>
-          <w:rFonts w:ascii="Courier New" w:hAnsi="Courier New" w:cs="Courier New"/>
-          <w:sz w:val="19"/>
-          <w:szCs w:val="19"/>
-        </w:rPr>
-      </w:pPr>
-      <w:r>
-        <w:rPr>
-          <w:rFonts w:ascii="Courier New" w:hAnsi="Courier New" w:cs="Courier New"/>
-          <w:sz w:val="19"/>
-          <w:szCs w:val="19"/>
-        </w:rPr>
-        <w:t xml:space="preserve">    "</w:t>
-      </w:r>
-      <w:proofErr w:type="spellStart"/>
-      <w:r>
-        <w:rPr>
-          <w:rFonts w:ascii="Courier New" w:hAnsi="Courier New" w:cs="Courier New"/>
-          <w:sz w:val="19"/>
-          <w:szCs w:val="19"/>
-        </w:rPr>
-        <w:t>project_id</w:t>
-      </w:r>
-      <w:proofErr w:type="spellEnd"/>
-      <w:r>
-        <w:rPr>
-          <w:rFonts w:ascii="Courier New" w:hAnsi="Courier New" w:cs="Courier New"/>
-          <w:sz w:val="19"/>
-          <w:szCs w:val="19"/>
-        </w:rPr>
-        <w:t>": "3dda2801-d675-4688-a63f-dcda8d327f50",</w:t>
-      </w:r>
-    </w:p>
-    <w:p>
-      <w:pPr>
-        <w:shd w:val="clear" w:color="auto" w:fill="F7F7F8"/>
-        <w:tabs>
-          <w:tab w:val="left" w:pos="916"/>
-          <w:tab w:val="left" w:pos="1832"/>
-          <w:tab w:val="left" w:pos="2748"/>
-          <w:tab w:val="left" w:pos="3664"/>
-          <w:tab w:val="left" w:pos="4580"/>
-          <w:tab w:val="left" w:pos="5496"/>
-          <w:tab w:val="left" w:pos="6412"/>
-          <w:tab w:val="left" w:pos="7328"/>
-          <w:tab w:val="left" w:pos="8244"/>
-          <w:tab w:val="left" w:pos="9160"/>
-          <w:tab w:val="left" w:pos="10076"/>
-          <w:tab w:val="left" w:pos="10992"/>
-          <w:tab w:val="left" w:pos="11908"/>
-          <w:tab w:val="left" w:pos="12824"/>
-          <w:tab w:val="left" w:pos="13740"/>
-          <w:tab w:val="left" w:pos="14656"/>
-        </w:tabs>
-        <w:spacing w:after="0" w:line="240" w:lineRule="auto"/>
-        <w:rPr>
-          <w:rFonts w:ascii="Courier New" w:hAnsi="Courier New" w:cs="Courier New"/>
-          <w:sz w:val="19"/>
-          <w:szCs w:val="19"/>
-        </w:rPr>
-      </w:pPr>
-      <w:r>
-        <w:rPr>
-          <w:rFonts w:ascii="Courier New" w:hAnsi="Courier New" w:cs="Courier New"/>
-          <w:sz w:val="19"/>
-          <w:szCs w:val="19"/>
-        </w:rPr>
-        <w:t xml:space="preserve">    "</w:t>
-      </w:r>
-      <w:proofErr w:type="spellStart"/>
-      <w:r>
-        <w:rPr>
-          <w:rFonts w:ascii="Courier New" w:hAnsi="Courier New" w:cs="Courier New"/>
-          <w:sz w:val="19"/>
-          <w:szCs w:val="19"/>
-        </w:rPr>
-        <w:t>vpc_</w:t>
-      </w:r>
-      <w:r>
-        <w:rPr>
-          <w:rFonts w:ascii="Courier New" w:hAnsi="Courier New" w:cs="Courier New"/>
-          <w:sz w:val="19"/>
-          <w:szCs w:val="19"/>
-        </w:rPr>
-        <w:t>id</w:t>
-      </w:r>
-      <w:proofErr w:type="spellEnd"/>
-      <w:r>
-        <w:rPr>
-          <w:rFonts w:ascii="Courier New" w:hAnsi="Courier New" w:cs="Courier New"/>
-          <w:sz w:val="19"/>
-          <w:szCs w:val="19"/>
-        </w:rPr>
-        <w:t>": "9192a4d4-ffff-4ece-b3f0-8d36e3d88038",</w:t>
-      </w:r>
-    </w:p>
-    <w:p>
-      <w:pPr>
-        <w:shd w:val="clear" w:color="auto" w:fill="F7F7F8"/>
-        <w:tabs>
-          <w:tab w:val="left" w:pos="916"/>
-          <w:tab w:val="left" w:pos="1832"/>
-          <w:tab w:val="left" w:pos="2748"/>
-          <w:tab w:val="left" w:pos="3664"/>
-          <w:tab w:val="left" w:pos="4580"/>
-          <w:tab w:val="left" w:pos="5496"/>
-          <w:tab w:val="left" w:pos="6412"/>
-          <w:tab w:val="left" w:pos="7328"/>
-          <w:tab w:val="left" w:pos="8244"/>
-          <w:tab w:val="left" w:pos="9160"/>
-          <w:tab w:val="left" w:pos="10076"/>
-          <w:tab w:val="left" w:pos="10992"/>
-          <w:tab w:val="left" w:pos="11908"/>
-          <w:tab w:val="left" w:pos="12824"/>
-          <w:tab w:val="left" w:pos="13740"/>
-          <w:tab w:val="left" w:pos="14656"/>
-        </w:tabs>
-        <w:spacing w:after="0" w:line="240" w:lineRule="auto"/>
-        <w:rPr>
-          <w:rFonts w:ascii="Courier New" w:hAnsi="Courier New" w:cs="Courier New"/>
-          <w:sz w:val="19"/>
-          <w:szCs w:val="19"/>
-        </w:rPr>
-      </w:pPr>
-      <w:r>
-        <w:rPr>
-          <w:rFonts w:ascii="Courier New" w:hAnsi="Courier New" w:cs="Courier New"/>
-          <w:sz w:val="19"/>
-          <w:szCs w:val="19"/>
-        </w:rPr>
-        <w:t xml:space="preserve">    </w:t>
-      </w:r>
-      <w:r>
-        <w:rPr>
-          <w:rFonts w:ascii="Courier New" w:hAnsi="Courier New" w:cs="Courier New"/>
-          <w:sz w:val="19"/>
-          <w:szCs w:val="19"/>
-        </w:rPr>
-        <w:t>“</w:t>
-      </w:r>
-      <w:proofErr w:type="spellStart"/>
-      <w:r>
-        <w:rPr>
-          <w:rFonts w:ascii="Courier New" w:hAnsi="Courier New" w:cs="Courier New"/>
-          <w:sz w:val="19"/>
-          <w:szCs w:val="19"/>
-        </w:rPr>
-        <w:t>mac_range</w:t>
-      </w:r>
-      <w:proofErr w:type="spellEnd"/>
-      <w:r>
-        <w:rPr>
-          <w:rFonts w:ascii="Courier New" w:hAnsi="Courier New" w:cs="Courier New"/>
-          <w:sz w:val="19"/>
-          <w:szCs w:val="19"/>
-        </w:rPr>
-        <w:t xml:space="preserve">”: { </w:t>
-      </w:r>
-    </w:p>
-    <w:p>
-      <w:pPr>
-        <w:shd w:val="clear" w:color="auto" w:fill="F7F7F8"/>
-        <w:tabs>
-          <w:tab w:val="left" w:pos="916"/>
-          <w:tab w:val="left" w:pos="1832"/>
-          <w:tab w:val="left" w:pos="2748"/>
-          <w:tab w:val="left" w:pos="3664"/>
-          <w:tab w:val="left" w:pos="4580"/>
-          <w:tab w:val="left" w:pos="5496"/>
-          <w:tab w:val="left" w:pos="6412"/>
-          <w:tab w:val="left" w:pos="7328"/>
-          <w:tab w:val="left" w:pos="8244"/>
-          <w:tab w:val="left" w:pos="9160"/>
-          <w:tab w:val="left" w:pos="10076"/>
-          <w:tab w:val="left" w:pos="10992"/>
-          <w:tab w:val="left" w:pos="11908"/>
-          <w:tab w:val="left" w:pos="12824"/>
-          <w:tab w:val="left" w:pos="13740"/>
-          <w:tab w:val="left" w:pos="14656"/>
-        </w:tabs>
-        <w:spacing w:after="0" w:line="240" w:lineRule="auto"/>
-        <w:rPr>
-          <w:rFonts w:ascii="Courier New" w:hAnsi="Courier New" w:cs="Courier New"/>
-          <w:sz w:val="19"/>
-          <w:szCs w:val="19"/>
-        </w:rPr>
-      </w:pPr>
-      <w:r>
-        <w:rPr>
-          <w:rFonts w:ascii="Courier New" w:hAnsi="Courier New" w:cs="Courier New"/>
-          <w:sz w:val="19"/>
-          <w:szCs w:val="19"/>
-        </w:rPr>
-        <w:t xml:space="preserve">                   “from”: “</w:t>
-      </w:r>
-      <w:r>
-        <w:rPr>
-          <w:rFonts w:ascii="Courier New" w:hAnsi="Courier New" w:cs="Courier New"/>
-          <w:sz w:val="19"/>
-          <w:szCs w:val="19"/>
-        </w:rPr>
-        <w:t>00-14-2A-3</w:t>
-      </w:r>
-      <w:r>
-        <w:rPr>
-          <w:rFonts w:ascii="Courier New" w:hAnsi="Courier New" w:cs="Courier New"/>
-          <w:sz w:val="19"/>
-          <w:szCs w:val="19"/>
-        </w:rPr>
-        <w:t>B</w:t>
-      </w:r>
-      <w:r>
-        <w:rPr>
-          <w:rFonts w:ascii="Courier New" w:hAnsi="Courier New" w:cs="Courier New"/>
-          <w:sz w:val="19"/>
-          <w:szCs w:val="19"/>
-        </w:rPr>
-        <w:t>-</w:t>
-      </w:r>
-      <w:r>
-        <w:rPr>
-          <w:rFonts w:ascii="Courier New" w:hAnsi="Courier New" w:cs="Courier New"/>
-          <w:sz w:val="19"/>
-          <w:szCs w:val="19"/>
-        </w:rPr>
-        <w:t>50</w:t>
-      </w:r>
-      <w:r>
-        <w:rPr>
-          <w:rFonts w:ascii="Courier New" w:hAnsi="Courier New" w:cs="Courier New"/>
-          <w:sz w:val="19"/>
-          <w:szCs w:val="19"/>
-        </w:rPr>
-        <w:t>-</w:t>
-      </w:r>
-      <w:r>
-        <w:rPr>
-          <w:rFonts w:ascii="Courier New" w:hAnsi="Courier New" w:cs="Courier New"/>
-          <w:sz w:val="19"/>
-          <w:szCs w:val="19"/>
-        </w:rPr>
-        <w:t>00”,</w:t>
-      </w:r>
-    </w:p>
-    <w:p>
-      <w:pPr>
-        <w:shd w:val="clear" w:color="auto" w:fill="F7F7F8"/>
-        <w:tabs>
-          <w:tab w:val="left" w:pos="916"/>
-          <w:tab w:val="left" w:pos="1832"/>
-          <w:tab w:val="left" w:pos="2748"/>
-          <w:tab w:val="left" w:pos="3664"/>
-          <w:tab w:val="left" w:pos="4580"/>
-          <w:tab w:val="left" w:pos="5496"/>
-          <w:tab w:val="left" w:pos="6412"/>
-          <w:tab w:val="left" w:pos="7328"/>
-          <w:tab w:val="left" w:pos="8244"/>
-          <w:tab w:val="left" w:pos="9160"/>
-          <w:tab w:val="left" w:pos="10076"/>
-          <w:tab w:val="left" w:pos="10992"/>
-          <w:tab w:val="left" w:pos="11908"/>
-          <w:tab w:val="left" w:pos="12824"/>
-          <w:tab w:val="left" w:pos="13740"/>
-          <w:tab w:val="left" w:pos="14656"/>
-        </w:tabs>
-        <w:spacing w:after="0" w:line="240" w:lineRule="auto"/>
-        <w:rPr>
-          <w:rFonts w:ascii="Courier New" w:hAnsi="Courier New" w:cs="Courier New"/>
-          <w:sz w:val="19"/>
-          <w:szCs w:val="19"/>
-        </w:rPr>
-      </w:pPr>
-      <w:r>
-        <w:rPr>
-          <w:rFonts w:ascii="Courier New" w:hAnsi="Courier New" w:cs="Courier New"/>
-          <w:sz w:val="19"/>
-          <w:szCs w:val="19"/>
-        </w:rPr>
-        <w:t xml:space="preserve">                   “to”: “</w:t>
-      </w:r>
-      <w:r>
-        <w:rPr>
-          <w:rFonts w:ascii="Courier New" w:hAnsi="Courier New" w:cs="Courier New"/>
-          <w:sz w:val="19"/>
-          <w:szCs w:val="19"/>
-        </w:rPr>
-        <w:t>00-14-2A-3</w:t>
-      </w:r>
-      <w:r>
-        <w:rPr>
-          <w:rFonts w:ascii="Courier New" w:hAnsi="Courier New" w:cs="Courier New"/>
-          <w:sz w:val="19"/>
-          <w:szCs w:val="19"/>
-        </w:rPr>
-        <w:t>B</w:t>
-      </w:r>
-      <w:r>
-        <w:rPr>
-          <w:rFonts w:ascii="Courier New" w:hAnsi="Courier New" w:cs="Courier New"/>
-          <w:sz w:val="19"/>
-          <w:szCs w:val="19"/>
-        </w:rPr>
-        <w:t>-</w:t>
-      </w:r>
-      <w:r>
-        <w:rPr>
-          <w:rFonts w:ascii="Courier New" w:hAnsi="Courier New" w:cs="Courier New"/>
-          <w:sz w:val="19"/>
-          <w:szCs w:val="19"/>
-        </w:rPr>
-        <w:t>50</w:t>
-      </w:r>
-      <w:r>
-        <w:rPr>
-          <w:rFonts w:ascii="Courier New" w:hAnsi="Courier New" w:cs="Courier New"/>
-          <w:sz w:val="19"/>
-          <w:szCs w:val="19"/>
-        </w:rPr>
-        <w:t>-</w:t>
-      </w:r>
-      <w:r>
-        <w:rPr>
-          <w:rFonts w:ascii="Courier New" w:hAnsi="Courier New" w:cs="Courier New"/>
-          <w:sz w:val="19"/>
-          <w:szCs w:val="19"/>
-        </w:rPr>
-        <w:t>FF”}</w:t>
-      </w:r>
-    </w:p>
-    <w:p>
-      <w:pPr>
-        <w:shd w:val="clear" w:color="auto" w:fill="F7F7F8"/>
-        <w:tabs>
-          <w:tab w:val="left" w:pos="916"/>
-          <w:tab w:val="left" w:pos="1832"/>
-          <w:tab w:val="left" w:pos="2748"/>
-          <w:tab w:val="left" w:pos="3664"/>
-          <w:tab w:val="left" w:pos="4580"/>
-          <w:tab w:val="left" w:pos="5496"/>
-          <w:tab w:val="left" w:pos="6412"/>
-          <w:tab w:val="left" w:pos="7328"/>
-          <w:tab w:val="left" w:pos="8244"/>
-          <w:tab w:val="left" w:pos="9160"/>
-          <w:tab w:val="left" w:pos="10076"/>
-          <w:tab w:val="left" w:pos="10992"/>
-          <w:tab w:val="left" w:pos="11908"/>
-          <w:tab w:val="left" w:pos="12824"/>
-          <w:tab w:val="left" w:pos="13740"/>
-          <w:tab w:val="left" w:pos="14656"/>
-        </w:tabs>
-        <w:spacing w:after="0" w:line="240" w:lineRule="auto"/>
-        <w:rPr>
-          <w:rFonts w:ascii="Courier New" w:hAnsi="Courier New" w:cs="Courier New"/>
-          <w:sz w:val="19"/>
-          <w:szCs w:val="19"/>
-        </w:rPr>
-      </w:pPr>
-      <w:r>
-        <w:rPr>
-          <w:rFonts w:ascii="Courier New" w:hAnsi="Courier New" w:cs="Courier New"/>
-          <w:sz w:val="19"/>
-          <w:szCs w:val="19"/>
-        </w:rPr>
-        <w:t xml:space="preserve">   } </w:t>
-      </w:r>
-    </w:p>
-    <w:p>
-      <w:pPr>
-        <w:shd w:val="clear" w:color="auto" w:fill="F7F7F8"/>
-        <w:tabs>
-          <w:tab w:val="left" w:pos="916"/>
-          <w:tab w:val="left" w:pos="1832"/>
-          <w:tab w:val="left" w:pos="2748"/>
-          <w:tab w:val="left" w:pos="3664"/>
-          <w:tab w:val="left" w:pos="4580"/>
-          <w:tab w:val="left" w:pos="5496"/>
-          <w:tab w:val="left" w:pos="6412"/>
-          <w:tab w:val="left" w:pos="7328"/>
-          <w:tab w:val="left" w:pos="8244"/>
-          <w:tab w:val="left" w:pos="9160"/>
-          <w:tab w:val="left" w:pos="10076"/>
-          <w:tab w:val="left" w:pos="10992"/>
-          <w:tab w:val="left" w:pos="11908"/>
-          <w:tab w:val="left" w:pos="12824"/>
-          <w:tab w:val="left" w:pos="13740"/>
-          <w:tab w:val="left" w:pos="14656"/>
-        </w:tabs>
-        <w:spacing w:after="0" w:line="240" w:lineRule="auto"/>
-        <w:rPr>
-          <w:rFonts w:ascii="Courier New" w:hAnsi="Courier New" w:cs="Courier New"/>
-          <w:sz w:val="19"/>
-          <w:szCs w:val="19"/>
-        </w:rPr>
-      </w:pPr>
-      <w:r>
-        <w:rPr>
-          <w:rFonts w:ascii="Courier New" w:hAnsi="Courier New" w:cs="Courier New"/>
-          <w:sz w:val="19"/>
-          <w:szCs w:val="19"/>
-        </w:rPr>
-        <w:t>}</w:t>
-      </w:r>
-    </w:p>
-    <w:p>
-      <w:pPr>
-        <w:spacing w:before="100" w:beforeAutospacing="1" w:after="100" w:afterAutospacing="1" w:line="240" w:lineRule="auto"/>
-        <w:rPr>
-          <w:rFonts w:ascii="inherit" w:hAnsi="inherit"/>
-          <w:b/>
-          <w:bCs/>
-          <w:spacing w:val="-1"/>
-          <w:sz w:val="24"/>
-          <w:szCs w:val="24"/>
-        </w:rPr>
-      </w:pPr>
-    </w:p>
-    <w:p>
-      <w:pPr>
-        <w:spacing w:before="100" w:beforeAutospacing="1" w:after="100" w:afterAutospacing="1" w:line="240" w:lineRule="auto"/>
-        <w:rPr>
-          <w:rFonts w:ascii="inherit" w:hAnsi="inherit"/>
-          <w:b/>
-          <w:bCs/>
-          <w:spacing w:val="-1"/>
-          <w:sz w:val="24"/>
-          <w:szCs w:val="24"/>
-        </w:rPr>
-      </w:pPr>
     </w:p>
     <w:p>
       <w:pPr>
@@ -8346,7 +5091,6 @@
           <w:sz w:val="48"/>
           <w:szCs w:val="48"/>
         </w:rPr>
-        <w:lastRenderedPageBreak/>
         <w:t xml:space="preserve">Redis / Mac Address </w:t>
       </w:r>
       <w:r>
@@ -8382,6 +5126,17 @@
           <w:szCs w:val="24"/>
         </w:rPr>
       </w:pPr>
+      <w:r>
+        <w:rPr>
+          <w:rFonts w:ascii="inherit" w:hAnsi="inherit"/>
+          <w:b/>
+          <w:bCs/>
+          <w:noProof/>
+          <w:spacing w:val="-1"/>
+          <w:sz w:val="24"/>
+          <w:szCs w:val="24"/>
+        </w:rPr>
+      </w:r>
       <w:r>
         <w:rPr>
           <w:rFonts w:ascii="inherit" w:hAnsi="inherit"/>
@@ -8411,8 +5166,9 @@
             <v:path o:extrusionok="f" gradientshapeok="t" o:connecttype="rect"/>
             <o:lock v:ext="edit" aspectratio="t"/>
           </v:shapetype>
-          <v:shape id="_x0000_i1025" type="#_x0000_t75" style="width:507pt;height:269.25pt;mso-left-percent:-10001;mso-top-percent:-10001;mso-position-horizontal:absolute;mso-position-horizontal-relative:char;mso-position-vertical:absolute;mso-position-vertical-relative:line;mso-left-percent:-10001;mso-top-percent:-10001">
+          <v:shape id="_x0000_s1027" type="#_x0000_t75" style="width:507pt;height:269.15pt;mso-left-percent:-10001;mso-top-percent:-10001;mso-position-horizontal:absolute;mso-position-horizontal-relative:char;mso-position-vertical:absolute;mso-position-vertical-relative:line;mso-left-percent:-10001;mso-top-percent:-10001">
             <v:imagedata r:id="rId5" o:title=""/>
+            <w10:anchorlock/>
           </v:shape>
         </w:pict>
       </w:r>

</xml_diff>